<commit_message>
Add comments to the GDD. Delete them when they are resolved.
</commit_message>
<xml_diff>
--- a/Design/GDD - 1GAM October.docx
+++ b/Design/GDD - 1GAM October.docx
@@ -1,10 +1,10 @@
 
 <file path=word/document.xml><?xml version="1.0" encoding="utf-8"?>
-<w:document xmlns:wpc="http://schemas.microsoft.com/office/word/2010/wordprocessingCanvas" xmlns:mc="http://schemas.openxmlformats.org/markup-compatibility/2006" xmlns:o="urn:schemas-microsoft-com:office:office" xmlns:r="http://schemas.openxmlformats.org/officeDocument/2006/relationships" xmlns:m="http://schemas.openxmlformats.org/officeDocument/2006/math" xmlns:v="urn:schemas-microsoft-com:vml" xmlns:wp14="http://schemas.microsoft.com/office/word/2010/wordprocessingDrawing" xmlns:wp="http://schemas.openxmlformats.org/drawingml/2006/wordprocessingDrawing" xmlns:w10="urn:schemas-microsoft-com:office:word" xmlns:w="http://schemas.openxmlformats.org/wordprocessingml/2006/main" xmlns:w14="http://schemas.microsoft.com/office/word/2010/wordml" xmlns:w15="http://schemas.microsoft.com/office/word/2012/wordml" xmlns:wpg="http://schemas.microsoft.com/office/word/2010/wordprocessingGroup" xmlns:wpi="http://schemas.microsoft.com/office/word/2010/wordprocessingInk" xmlns:wne="http://schemas.microsoft.com/office/word/2006/wordml" xmlns:wps="http://schemas.microsoft.com/office/word/2010/wordprocessingShape" mc:Ignorable="w14 w15 wp14">
+<w:document xmlns:wpc="http://schemas.microsoft.com/office/word/2010/wordprocessingCanvas" xmlns:mc="http://schemas.openxmlformats.org/markup-compatibility/2006" xmlns:o="urn:schemas-microsoft-com:office:office" xmlns:r="http://schemas.openxmlformats.org/officeDocument/2006/relationships" xmlns:m="http://schemas.openxmlformats.org/officeDocument/2006/math" xmlns:v="urn:schemas-microsoft-com:vml" xmlns:wp14="http://schemas.microsoft.com/office/word/2010/wordprocessingDrawing" xmlns:wp="http://schemas.openxmlformats.org/drawingml/2006/wordprocessingDrawing" xmlns:w10="urn:schemas-microsoft-com:office:word" xmlns:w="http://schemas.openxmlformats.org/wordprocessingml/2006/main" xmlns:w14="http://schemas.microsoft.com/office/word/2010/wordml" xmlns:wpg="http://schemas.microsoft.com/office/word/2010/wordprocessingGroup" xmlns:wpi="http://schemas.microsoft.com/office/word/2010/wordprocessingInk" xmlns:wne="http://schemas.microsoft.com/office/word/2006/wordml" xmlns:wps="http://schemas.microsoft.com/office/word/2010/wordprocessingShape" mc:Ignorable="w14 wp14">
   <w:body>
     <w:p>
       <w:pPr>
-        <w:pStyle w:val="Puesto"/>
+        <w:pStyle w:val="Ttulo"/>
         <w:rPr>
           <w:noProof/>
         </w:rPr>
@@ -171,7 +171,7 @@
                     <pic:cNvPicPr/>
                   </pic:nvPicPr>
                   <pic:blipFill>
-                    <a:blip r:embed="rId9" cstate="print">
+                    <a:blip r:embed="rId10" cstate="print">
                       <a:extLst>
                         <a:ext uri="{28A0092B-C50C-407E-A947-70E740481C1C}">
                           <a14:useLocalDpi xmlns:a14="http://schemas.microsoft.com/office/drawing/2010/main" val="0"/>
@@ -390,7 +390,7 @@
               </wp:anchor>
             </w:drawing>
           </mc:Choice>
-          <mc:Fallback>
+          <mc:Fallback xmlns:w15="http://schemas.microsoft.com/office/word/2012/wordml">
             <w:pict>
               <v:shapetype w14:anchorId="1BC44F32" id="_x0000_t202" coordsize="21600,21600" o:spt="202" path="m,l,21600r21600,l21600,xe">
                 <v:stroke joinstyle="miter"/>
@@ -479,7 +479,7 @@
                     </pic:cNvPicPr>
                   </pic:nvPicPr>
                   <pic:blipFill>
-                    <a:blip r:embed="rId10" cstate="print">
+                    <a:blip r:embed="rId11" cstate="print">
                       <a:extLst>
                         <a:ext uri="{28A0092B-C50C-407E-A947-70E740481C1C}">
                           <a14:useLocalDpi xmlns:a14="http://schemas.microsoft.com/office/drawing/2010/main" val="0"/>
@@ -701,7 +701,7 @@
                     </pic:cNvPicPr>
                   </pic:nvPicPr>
                   <pic:blipFill>
-                    <a:blip r:embed="rId11">
+                    <a:blip r:embed="rId12">
                       <a:extLst>
                         <a:ext uri="{28A0092B-C50C-407E-A947-70E740481C1C}">
                           <a14:useLocalDpi xmlns:a14="http://schemas.microsoft.com/office/drawing/2010/main" val="0"/>
@@ -889,7 +889,7 @@
                     </pic:cNvPicPr>
                   </pic:nvPicPr>
                   <pic:blipFill>
-                    <a:blip r:embed="rId12">
+                    <a:blip r:embed="rId13">
                       <a:extLst>
                         <a:ext uri="{28A0092B-C50C-407E-A947-70E740481C1C}">
                           <a14:useLocalDpi xmlns:a14="http://schemas.microsoft.com/office/drawing/2010/main" val="0"/>
@@ -1144,7 +1144,7 @@
                     </pic:cNvPicPr>
                   </pic:nvPicPr>
                   <pic:blipFill>
-                    <a:blip r:embed="rId13" cstate="print">
+                    <a:blip r:embed="rId14" cstate="print">
                       <a:extLst>
                         <a:ext uri="{28A0092B-C50C-407E-A947-70E740481C1C}">
                           <a14:useLocalDpi xmlns:a14="http://schemas.microsoft.com/office/drawing/2010/main" val="0"/>
@@ -1283,7 +1283,7 @@
                     </pic:cNvPicPr>
                   </pic:nvPicPr>
                   <pic:blipFill>
-                    <a:blip r:embed="rId14" cstate="print">
+                    <a:blip r:embed="rId15" cstate="print">
                       <a:extLst>
                         <a:ext uri="{28A0092B-C50C-407E-A947-70E740481C1C}">
                           <a14:useLocalDpi xmlns:a14="http://schemas.microsoft.com/office/drawing/2010/main" val="0"/>
@@ -1436,7 +1436,7 @@
                     </pic:cNvPicPr>
                   </pic:nvPicPr>
                   <pic:blipFill>
-                    <a:blip r:embed="rId15" cstate="print">
+                    <a:blip r:embed="rId16" cstate="print">
                       <a:extLst>
                         <a:ext uri="{28A0092B-C50C-407E-A947-70E740481C1C}">
                           <a14:useLocalDpi xmlns:a14="http://schemas.microsoft.com/office/drawing/2010/main" val="0"/>
@@ -1577,7 +1577,7 @@
                     </pic:cNvPicPr>
                   </pic:nvPicPr>
                   <pic:blipFill>
-                    <a:blip r:embed="rId16">
+                    <a:blip r:embed="rId17">
                       <a:extLst>
                         <a:ext uri="{28A0092B-C50C-407E-A947-70E740481C1C}">
                           <a14:useLocalDpi xmlns:a14="http://schemas.microsoft.com/office/drawing/2010/main" val="0"/>
@@ -1745,7 +1745,7 @@
                     </pic:cNvPicPr>
                   </pic:nvPicPr>
                   <pic:blipFill>
-                    <a:blip r:embed="rId17" cstate="print">
+                    <a:blip r:embed="rId18" cstate="print">
                       <a:extLst>
                         <a:ext uri="{28A0092B-C50C-407E-A947-70E740481C1C}">
                           <a14:useLocalDpi xmlns:a14="http://schemas.microsoft.com/office/drawing/2010/main" val="0"/>
@@ -1905,7 +1905,7 @@
                     </pic:cNvPicPr>
                   </pic:nvPicPr>
                   <pic:blipFill>
-                    <a:blip r:embed="rId18">
+                    <a:blip r:embed="rId19">
                       <a:extLst>
                         <a:ext uri="{28A0092B-C50C-407E-A947-70E740481C1C}">
                           <a14:useLocalDpi xmlns:a14="http://schemas.microsoft.com/office/drawing/2010/main" val="0"/>
@@ -2073,7 +2073,7 @@
                     </pic:cNvPicPr>
                   </pic:nvPicPr>
                   <pic:blipFill>
-                    <a:blip r:embed="rId19">
+                    <a:blip r:embed="rId20">
                       <a:extLst>
                         <a:ext uri="{28A0092B-C50C-407E-A947-70E740481C1C}">
                           <a14:useLocalDpi xmlns:a14="http://schemas.microsoft.com/office/drawing/2010/main" val="0"/>
@@ -2254,7 +2254,7 @@
                     </pic:cNvPicPr>
                   </pic:nvPicPr>
                   <pic:blipFill>
-                    <a:blip r:embed="rId20">
+                    <a:blip r:embed="rId21">
                       <a:extLst>
                         <a:ext uri="{28A0092B-C50C-407E-A947-70E740481C1C}">
                           <a14:useLocalDpi xmlns:a14="http://schemas.microsoft.com/office/drawing/2010/main" val="0"/>
@@ -2450,7 +2450,7 @@
                     </pic:cNvPicPr>
                   </pic:nvPicPr>
                   <pic:blipFill>
-                    <a:blip r:embed="rId21">
+                    <a:blip r:embed="rId22">
                       <a:extLst>
                         <a:ext uri="{28A0092B-C50C-407E-A947-70E740481C1C}">
                           <a14:useLocalDpi xmlns:a14="http://schemas.microsoft.com/office/drawing/2010/main" val="0"/>
@@ -2579,7 +2579,6 @@
         <w:pStyle w:val="Ttulo2"/>
       </w:pPr>
       <w:r>
-        <w:lastRenderedPageBreak/>
         <w:t>Green Candy</w:t>
       </w:r>
     </w:p>
@@ -2623,7 +2622,7 @@
                     </pic:cNvPicPr>
                   </pic:nvPicPr>
                   <pic:blipFill>
-                    <a:blip r:embed="rId22">
+                    <a:blip r:embed="rId23">
                       <a:extLst>
                         <a:ext uri="{28A0092B-C50C-407E-A947-70E740481C1C}">
                           <a14:useLocalDpi xmlns:a14="http://schemas.microsoft.com/office/drawing/2010/main" val="0"/>
@@ -2738,6 +2737,7 @@
         <w:ind w:left="4248"/>
       </w:pPr>
       <w:r>
+        <w:lastRenderedPageBreak/>
         <w:t>Mint flavored. It is particularly small and light, due to its intense nature.</w:t>
       </w:r>
     </w:p>
@@ -2800,7 +2800,7 @@
                     </pic:cNvPicPr>
                   </pic:nvPicPr>
                   <pic:blipFill>
-                    <a:blip r:embed="rId23">
+                    <a:blip r:embed="rId24">
                       <a:extLst>
                         <a:ext uri="{28A0092B-C50C-407E-A947-70E740481C1C}">
                           <a14:useLocalDpi xmlns:a14="http://schemas.microsoft.com/office/drawing/2010/main" val="0"/>
@@ -2981,7 +2981,7 @@
                     </pic:cNvPicPr>
                   </pic:nvPicPr>
                   <pic:blipFill>
-                    <a:blip r:embed="rId24">
+                    <a:blip r:embed="rId25">
                       <a:extLst>
                         <a:ext uri="{28A0092B-C50C-407E-A947-70E740481C1C}">
                           <a14:useLocalDpi xmlns:a14="http://schemas.microsoft.com/office/drawing/2010/main" val="0"/>
@@ -3112,7 +3112,6 @@
         <w:pStyle w:val="Ttulo2"/>
       </w:pPr>
       <w:r>
-        <w:lastRenderedPageBreak/>
         <w:t>Bubble gum</w:t>
       </w:r>
     </w:p>
@@ -3156,7 +3155,7 @@
                     </pic:cNvPicPr>
                   </pic:nvPicPr>
                   <pic:blipFill>
-                    <a:blip r:embed="rId25">
+                    <a:blip r:embed="rId26">
                       <a:extLst>
                         <a:ext uri="{28A0092B-C50C-407E-A947-70E740481C1C}">
                           <a14:useLocalDpi xmlns:a14="http://schemas.microsoft.com/office/drawing/2010/main" val="0"/>
@@ -3360,7 +3359,7 @@
                     </pic:cNvPicPr>
                   </pic:nvPicPr>
                   <pic:blipFill>
-                    <a:blip r:embed="rId26">
+                    <a:blip r:embed="rId27">
                       <a:extLst>
                         <a:ext uri="{28A0092B-C50C-407E-A947-70E740481C1C}">
                           <a14:useLocalDpi xmlns:a14="http://schemas.microsoft.com/office/drawing/2010/main" val="0"/>
@@ -3536,7 +3535,7 @@
                     <pic:cNvPicPr/>
                   </pic:nvPicPr>
                   <pic:blipFill>
-                    <a:blip r:embed="rId9" cstate="print">
+                    <a:blip r:embed="rId10" cstate="print">
                       <a:extLst>
                         <a:ext uri="{28A0092B-C50C-407E-A947-70E740481C1C}">
                           <a14:useLocalDpi xmlns:a14="http://schemas.microsoft.com/office/drawing/2010/main" val="0"/>
@@ -3588,66 +3587,6 @@
                 <pic:pic xmlns:pic="http://schemas.openxmlformats.org/drawingml/2006/picture">
                   <pic:nvPicPr>
                     <pic:cNvPr id="7" name="long leve.png"/>
-                    <pic:cNvPicPr/>
-                  </pic:nvPicPr>
-                  <pic:blipFill>
-                    <a:blip r:embed="rId27">
-                      <a:extLst>
-                        <a:ext uri="{28A0092B-C50C-407E-A947-70E740481C1C}">
-                          <a14:useLocalDpi xmlns:a14="http://schemas.microsoft.com/office/drawing/2010/main" val="0"/>
-                        </a:ext>
-                      </a:extLst>
-                    </a:blip>
-                    <a:stretch>
-                      <a:fillRect/>
-                    </a:stretch>
-                  </pic:blipFill>
-                  <pic:spPr>
-                    <a:xfrm>
-                      <a:off x="0" y="0"/>
-                      <a:ext cx="5943600" cy="2377440"/>
-                    </a:xfrm>
-                    <a:prstGeom prst="rect">
-                      <a:avLst/>
-                    </a:prstGeom>
-                  </pic:spPr>
-                </pic:pic>
-              </a:graphicData>
-            </a:graphic>
-          </wp:inline>
-        </w:drawing>
-      </w:r>
-    </w:p>
-    <w:p>
-      <w:r>
-        <w:t>The main character is located on the left, while the three kids are located on the far right end of the screen. If we wanted to make the whole level visible, it might render the characters way too small and gameplay would become inaccurate, that’s why we will keep always the same aspect ratio and show the exact same area, as explained on the next screenshot with a red rectangle.</w:t>
-      </w:r>
-    </w:p>
-    <w:p>
-      <w:r>
-        <w:br w:type="page"/>
-      </w:r>
-    </w:p>
-    <w:p>
-      <w:r>
-        <w:rPr>
-          <w:noProof/>
-          <w:lang w:val="es-ES"/>
-        </w:rPr>
-        <w:lastRenderedPageBreak/>
-        <w:drawing>
-          <wp:inline distT="0" distB="0" distL="0" distR="0">
-            <wp:extent cx="5943600" cy="2377440"/>
-            <wp:effectExtent l="0" t="0" r="0" b="3810"/>
-            <wp:docPr id="8" name="Imagen 8"/>
-            <wp:cNvGraphicFramePr>
-              <a:graphicFrameLocks xmlns:a="http://schemas.openxmlformats.org/drawingml/2006/main" noChangeAspect="1"/>
-            </wp:cNvGraphicFramePr>
-            <a:graphic xmlns:a="http://schemas.openxmlformats.org/drawingml/2006/main">
-              <a:graphicData uri="http://schemas.openxmlformats.org/drawingml/2006/picture">
-                <pic:pic xmlns:pic="http://schemas.openxmlformats.org/drawingml/2006/picture">
-                  <pic:nvPicPr>
-                    <pic:cNvPr id="8" name="visiblearea.png"/>
                     <pic:cNvPicPr/>
                   </pic:nvPicPr>
                   <pic:blipFill>
@@ -3680,6 +3619,66 @@
     </w:p>
     <w:p>
       <w:r>
+        <w:t>The main character is located on the left, while the three kids are located on the far right end of the screen. If we wanted to make the whole level visible, it might render the characters way too small and gameplay would become inaccurate, that’s why we will keep always the same aspect ratio and show the exact same area, as explained on the next screenshot with a red rectangle.</w:t>
+      </w:r>
+    </w:p>
+    <w:p>
+      <w:r>
+        <w:br w:type="page"/>
+      </w:r>
+    </w:p>
+    <w:p>
+      <w:r>
+        <w:rPr>
+          <w:noProof/>
+          <w:lang w:val="es-ES"/>
+        </w:rPr>
+        <w:lastRenderedPageBreak/>
+        <w:drawing>
+          <wp:inline distT="0" distB="0" distL="0" distR="0">
+            <wp:extent cx="5943600" cy="2377440"/>
+            <wp:effectExtent l="0" t="0" r="0" b="3810"/>
+            <wp:docPr id="8" name="Imagen 8"/>
+            <wp:cNvGraphicFramePr>
+              <a:graphicFrameLocks xmlns:a="http://schemas.openxmlformats.org/drawingml/2006/main" noChangeAspect="1"/>
+            </wp:cNvGraphicFramePr>
+            <a:graphic xmlns:a="http://schemas.openxmlformats.org/drawingml/2006/main">
+              <a:graphicData uri="http://schemas.openxmlformats.org/drawingml/2006/picture">
+                <pic:pic xmlns:pic="http://schemas.openxmlformats.org/drawingml/2006/picture">
+                  <pic:nvPicPr>
+                    <pic:cNvPr id="8" name="visiblearea.png"/>
+                    <pic:cNvPicPr/>
+                  </pic:nvPicPr>
+                  <pic:blipFill>
+                    <a:blip r:embed="rId29">
+                      <a:extLst>
+                        <a:ext uri="{28A0092B-C50C-407E-A947-70E740481C1C}">
+                          <a14:useLocalDpi xmlns:a14="http://schemas.microsoft.com/office/drawing/2010/main" val="0"/>
+                        </a:ext>
+                      </a:extLst>
+                    </a:blip>
+                    <a:stretch>
+                      <a:fillRect/>
+                    </a:stretch>
+                  </pic:blipFill>
+                  <pic:spPr>
+                    <a:xfrm>
+                      <a:off x="0" y="0"/>
+                      <a:ext cx="5943600" cy="2377440"/>
+                    </a:xfrm>
+                    <a:prstGeom prst="rect">
+                      <a:avLst/>
+                    </a:prstGeom>
+                  </pic:spPr>
+                </pic:pic>
+              </a:graphicData>
+            </a:graphic>
+          </wp:inline>
+        </w:drawing>
+      </w:r>
+    </w:p>
+    <w:p>
+      <w:r>
         <w:t xml:space="preserve">The red Rectangle here shows what the user will be seeing. Bear in mind, though, that the screen can be scrolled at any time </w:t>
       </w:r>
       <w:r>
@@ -3714,7 +3713,7 @@
                     <pic:cNvPicPr/>
                   </pic:nvPicPr>
                   <pic:blipFill>
-                    <a:blip r:embed="rId29">
+                    <a:blip r:embed="rId30">
                       <a:extLst>
                         <a:ext uri="{28A0092B-C50C-407E-A947-70E740481C1C}">
                           <a14:useLocalDpi xmlns:a14="http://schemas.microsoft.com/office/drawing/2010/main" val="0"/>
@@ -3772,7 +3771,21 @@
         <w:t>mouse,</w:t>
       </w:r>
       <w:r>
-        <w:t xml:space="preserve"> the mouse wheel scrolls the map horizontally. Bear in mind, the player will not be able to shoot candies unless the user clicks on the main character.</w:t>
+        <w:t xml:space="preserve"> the </w:t>
+      </w:r>
+      <w:commentRangeStart w:id="0"/>
+      <w:r>
+        <w:t>mouse wheel scrolls the map horizontally</w:t>
+      </w:r>
+      <w:commentRangeEnd w:id="0"/>
+      <w:r>
+        <w:rPr>
+          <w:rStyle w:val="Refdecomentario"/>
+        </w:rPr>
+        <w:commentReference w:id="0"/>
+      </w:r>
+      <w:r>
+        <w:t>. Bear in mind, the player will not be able to shoot candies unless the user clicks on the main character.</w:t>
       </w:r>
     </w:p>
     <w:p>
@@ -3785,6 +3798,7 @@
       </w:r>
     </w:p>
     <w:p>
+      <w:commentRangeStart w:id="1"/>
       <w:r>
         <w:t xml:space="preserve">Gravity and wind come defined by the </w:t>
       </w:r>
@@ -3795,6 +3809,13 @@
       <w:proofErr w:type="spellEnd"/>
       <w:r>
         <w:t xml:space="preserve"> engine, so there’s not much to indulge around here. The page will remain open, in case we need to make specifications to it.</w:t>
+      </w:r>
+      <w:commentRangeEnd w:id="1"/>
+      <w:r>
+        <w:rPr>
+          <w:rStyle w:val="Refdecomentario"/>
+        </w:rPr>
+        <w:commentReference w:id="1"/>
       </w:r>
     </w:p>
     <w:p/>
@@ -3892,6 +3913,10 @@
         <w:br/>
       </w:r>
       <w:r>
+        <w:rPr>
+          <w:noProof/>
+          <w:lang w:val="es-ES"/>
+        </w:rPr>
         <w:drawing>
           <wp:inline distT="0" distB="0" distL="0" distR="0" wp14:anchorId="2D17B2A2" wp14:editId="72E0ACCD">
             <wp:extent cx="3200400" cy="3192152"/>
@@ -3908,7 +3933,7 @@
                     <pic:cNvPicPr/>
                   </pic:nvPicPr>
                   <pic:blipFill>
-                    <a:blip r:embed="rId30"/>
+                    <a:blip r:embed="rId32"/>
                     <a:stretch>
                       <a:fillRect/>
                     </a:stretch>
@@ -4382,7 +4407,7 @@
                     <pic:cNvPicPr/>
                   </pic:nvPicPr>
                   <pic:blipFill>
-                    <a:blip r:embed="rId31">
+                    <a:blip r:embed="rId33">
                       <a:extLst>
                         <a:ext uri="{28A0092B-C50C-407E-A947-70E740481C1C}">
                           <a14:useLocalDpi xmlns:a14="http://schemas.microsoft.com/office/drawing/2010/main" val="0"/>
@@ -4427,12 +4452,10 @@
       <w:r>
         <w:t>Vases: These contain only water, and are used more as an obstacle than anything else. They can be only broken with stones, as if they were made of glass.</w:t>
       </w:r>
-      <w:bookmarkStart w:id="0" w:name="_GoBack"/>
-      <w:bookmarkEnd w:id="0"/>
     </w:p>
     <w:sectPr>
-      <w:headerReference w:type="default" r:id="rId32"/>
-      <w:footerReference w:type="default" r:id="rId33"/>
+      <w:headerReference w:type="default" r:id="rId34"/>
+      <w:footerReference w:type="default" r:id="rId35"/>
       <w:pgSz w:w="12240" w:h="15840"/>
       <w:pgMar w:top="1440" w:right="1440" w:bottom="1440" w:left="1440" w:header="720" w:footer="720" w:gutter="0"/>
       <w:cols w:space="720"/>
@@ -4441,8 +4464,55 @@
 </w:document>
 </file>
 
+<file path=word/comments.xml><?xml version="1.0" encoding="utf-8"?>
+<w:comments xmlns:wpc="http://schemas.microsoft.com/office/word/2010/wordprocessingCanvas" xmlns:mc="http://schemas.openxmlformats.org/markup-compatibility/2006" xmlns:o="urn:schemas-microsoft-com:office:office" xmlns:r="http://schemas.openxmlformats.org/officeDocument/2006/relationships" xmlns:m="http://schemas.openxmlformats.org/officeDocument/2006/math" xmlns:v="urn:schemas-microsoft-com:vml" xmlns:wp14="http://schemas.microsoft.com/office/word/2010/wordprocessingDrawing" xmlns:wp="http://schemas.openxmlformats.org/drawingml/2006/wordprocessingDrawing" xmlns:w10="urn:schemas-microsoft-com:office:word" xmlns:w="http://schemas.openxmlformats.org/wordprocessingml/2006/main" xmlns:w14="http://schemas.microsoft.com/office/word/2010/wordml" xmlns:wpg="http://schemas.microsoft.com/office/word/2010/wordprocessingGroup" xmlns:wpi="http://schemas.microsoft.com/office/word/2010/wordprocessingInk" xmlns:wne="http://schemas.microsoft.com/office/word/2006/wordml" xmlns:wps="http://schemas.microsoft.com/office/word/2010/wordprocessingShape" mc:Ignorable="w14 wp14">
+  <w:comment w:id="0" w:author="Daniel Flamenco" w:date="2013-10-13T23:04:00Z" w:initials="DFG">
+    <w:p>
+      <w:pPr>
+        <w:pStyle w:val="Textocomentario"/>
+      </w:pPr>
+      <w:r>
+        <w:rPr>
+          <w:rStyle w:val="Refdecomentario"/>
+        </w:rPr>
+        <w:annotationRef/>
+      </w:r>
+      <w:r>
+        <w:t>Wouldn’t it be better if the screen scrolls when the mouse touches the screen edges?</w:t>
+      </w:r>
+    </w:p>
+  </w:comment>
+  <w:comment w:id="1" w:author="Daniel Flamenco" w:date="2013-10-13T23:17:00Z" w:initials="DFG">
+    <w:p>
+      <w:pPr>
+        <w:pStyle w:val="Textocomentario"/>
+      </w:pPr>
+      <w:r>
+        <w:rPr>
+          <w:rStyle w:val="Refdecomentario"/>
+        </w:rPr>
+        <w:annotationRef/>
+      </w:r>
+      <w:r>
+        <w:t>It’s good for gravity, but the weight of the candies must be specified and the wind force, how it changes and some physic properties.</w:t>
+      </w:r>
+    </w:p>
+    <w:p>
+      <w:pPr>
+        <w:pStyle w:val="Textocomentario"/>
+      </w:pPr>
+      <w:bookmarkStart w:id="2" w:name="_GoBack"/>
+      <w:bookmarkEnd w:id="2"/>
+      <w:r>
+        <w:t>In the game they will be Physic Materials and its properties could be changed to obtain the desirable result.</w:t>
+      </w:r>
+    </w:p>
+  </w:comment>
+</w:comments>
+</file>
+
 <file path=word/endnotes.xml><?xml version="1.0" encoding="utf-8"?>
-<w:endnotes xmlns:wpc="http://schemas.microsoft.com/office/word/2010/wordprocessingCanvas" xmlns:mc="http://schemas.openxmlformats.org/markup-compatibility/2006" xmlns:o="urn:schemas-microsoft-com:office:office" xmlns:r="http://schemas.openxmlformats.org/officeDocument/2006/relationships" xmlns:m="http://schemas.openxmlformats.org/officeDocument/2006/math" xmlns:v="urn:schemas-microsoft-com:vml" xmlns:wp14="http://schemas.microsoft.com/office/word/2010/wordprocessingDrawing" xmlns:wp="http://schemas.openxmlformats.org/drawingml/2006/wordprocessingDrawing" xmlns:w10="urn:schemas-microsoft-com:office:word" xmlns:w="http://schemas.openxmlformats.org/wordprocessingml/2006/main" xmlns:w14="http://schemas.microsoft.com/office/word/2010/wordml" xmlns:w15="http://schemas.microsoft.com/office/word/2012/wordml" xmlns:wpg="http://schemas.microsoft.com/office/word/2010/wordprocessingGroup" xmlns:wpi="http://schemas.microsoft.com/office/word/2010/wordprocessingInk" xmlns:wne="http://schemas.microsoft.com/office/word/2006/wordml" xmlns:wps="http://schemas.microsoft.com/office/word/2010/wordprocessingShape" mc:Ignorable="w14 w15 wp14">
+<w:endnotes xmlns:wpc="http://schemas.microsoft.com/office/word/2010/wordprocessingCanvas" xmlns:mc="http://schemas.openxmlformats.org/markup-compatibility/2006" xmlns:o="urn:schemas-microsoft-com:office:office" xmlns:r="http://schemas.openxmlformats.org/officeDocument/2006/relationships" xmlns:m="http://schemas.openxmlformats.org/officeDocument/2006/math" xmlns:v="urn:schemas-microsoft-com:vml" xmlns:wp14="http://schemas.microsoft.com/office/word/2010/wordprocessingDrawing" xmlns:wp="http://schemas.openxmlformats.org/drawingml/2006/wordprocessingDrawing" xmlns:w10="urn:schemas-microsoft-com:office:word" xmlns:w="http://schemas.openxmlformats.org/wordprocessingml/2006/main" xmlns:w14="http://schemas.microsoft.com/office/word/2010/wordml" xmlns:wpg="http://schemas.microsoft.com/office/word/2010/wordprocessingGroup" xmlns:wpi="http://schemas.microsoft.com/office/word/2010/wordprocessingInk" xmlns:wne="http://schemas.microsoft.com/office/word/2006/wordml" xmlns:wps="http://schemas.microsoft.com/office/word/2010/wordprocessingShape" mc:Ignorable="w14 wp14">
   <w:endnote w:type="separator" w:id="-1">
     <w:p>
       <w:pPr>
@@ -4467,7 +4537,7 @@
 </file>
 
 <file path=word/footer1.xml><?xml version="1.0" encoding="utf-8"?>
-<w:ftr xmlns:wpc="http://schemas.microsoft.com/office/word/2010/wordprocessingCanvas" xmlns:mc="http://schemas.openxmlformats.org/markup-compatibility/2006" xmlns:o="urn:schemas-microsoft-com:office:office" xmlns:r="http://schemas.openxmlformats.org/officeDocument/2006/relationships" xmlns:m="http://schemas.openxmlformats.org/officeDocument/2006/math" xmlns:v="urn:schemas-microsoft-com:vml" xmlns:wp14="http://schemas.microsoft.com/office/word/2010/wordprocessingDrawing" xmlns:wp="http://schemas.openxmlformats.org/drawingml/2006/wordprocessingDrawing" xmlns:w10="urn:schemas-microsoft-com:office:word" xmlns:w="http://schemas.openxmlformats.org/wordprocessingml/2006/main" xmlns:w14="http://schemas.microsoft.com/office/word/2010/wordml" xmlns:w15="http://schemas.microsoft.com/office/word/2012/wordml" xmlns:wpg="http://schemas.microsoft.com/office/word/2010/wordprocessingGroup" xmlns:wpi="http://schemas.microsoft.com/office/word/2010/wordprocessingInk" xmlns:wne="http://schemas.microsoft.com/office/word/2006/wordml" xmlns:wps="http://schemas.microsoft.com/office/word/2010/wordprocessingShape" mc:Ignorable="w14 w15 wp14">
+<w:ftr xmlns:wpc="http://schemas.microsoft.com/office/word/2010/wordprocessingCanvas" xmlns:mc="http://schemas.openxmlformats.org/markup-compatibility/2006" xmlns:o="urn:schemas-microsoft-com:office:office" xmlns:r="http://schemas.openxmlformats.org/officeDocument/2006/relationships" xmlns:m="http://schemas.openxmlformats.org/officeDocument/2006/math" xmlns:v="urn:schemas-microsoft-com:vml" xmlns:wp14="http://schemas.microsoft.com/office/word/2010/wordprocessingDrawing" xmlns:wp="http://schemas.openxmlformats.org/drawingml/2006/wordprocessingDrawing" xmlns:w10="urn:schemas-microsoft-com:office:word" xmlns:w="http://schemas.openxmlformats.org/wordprocessingml/2006/main" xmlns:w14="http://schemas.microsoft.com/office/word/2010/wordml" xmlns:wpg="http://schemas.microsoft.com/office/word/2010/wordprocessingGroup" xmlns:wpi="http://schemas.microsoft.com/office/word/2010/wordprocessingInk" xmlns:wne="http://schemas.microsoft.com/office/word/2006/wordml" xmlns:wps="http://schemas.microsoft.com/office/word/2010/wordprocessingShape" mc:Ignorable="w14 wp14">
   <w:sdt>
     <w:sdtPr>
       <w:id w:val="1049189018"/>
@@ -4563,7 +4633,7 @@
                                   <w:color w:val="90C226" w:themeColor="accent1"/>
                                   <w:lang w:val="es-ES"/>
                                 </w:rPr>
-                                <w:t>12</w:t>
+                                <w:t>14</w:t>
                               </w:r>
                               <w:r>
                                 <w:rPr>
@@ -4616,7 +4686,7 @@
                             <w:color w:val="90C226" w:themeColor="accent1"/>
                             <w:lang w:val="es-ES"/>
                           </w:rPr>
-                          <w:t>12</w:t>
+                          <w:t>14</w:t>
                         </w:r>
                         <w:r>
                           <w:rPr>
@@ -4640,7 +4710,7 @@
 </file>
 
 <file path=word/footnotes.xml><?xml version="1.0" encoding="utf-8"?>
-<w:footnotes xmlns:wpc="http://schemas.microsoft.com/office/word/2010/wordprocessingCanvas" xmlns:mc="http://schemas.openxmlformats.org/markup-compatibility/2006" xmlns:o="urn:schemas-microsoft-com:office:office" xmlns:r="http://schemas.openxmlformats.org/officeDocument/2006/relationships" xmlns:m="http://schemas.openxmlformats.org/officeDocument/2006/math" xmlns:v="urn:schemas-microsoft-com:vml" xmlns:wp14="http://schemas.microsoft.com/office/word/2010/wordprocessingDrawing" xmlns:wp="http://schemas.openxmlformats.org/drawingml/2006/wordprocessingDrawing" xmlns:w10="urn:schemas-microsoft-com:office:word" xmlns:w="http://schemas.openxmlformats.org/wordprocessingml/2006/main" xmlns:w14="http://schemas.microsoft.com/office/word/2010/wordml" xmlns:w15="http://schemas.microsoft.com/office/word/2012/wordml" xmlns:wpg="http://schemas.microsoft.com/office/word/2010/wordprocessingGroup" xmlns:wpi="http://schemas.microsoft.com/office/word/2010/wordprocessingInk" xmlns:wne="http://schemas.microsoft.com/office/word/2006/wordml" xmlns:wps="http://schemas.microsoft.com/office/word/2010/wordprocessingShape" mc:Ignorable="w14 w15 wp14">
+<w:footnotes xmlns:wpc="http://schemas.microsoft.com/office/word/2010/wordprocessingCanvas" xmlns:mc="http://schemas.openxmlformats.org/markup-compatibility/2006" xmlns:o="urn:schemas-microsoft-com:office:office" xmlns:r="http://schemas.openxmlformats.org/officeDocument/2006/relationships" xmlns:m="http://schemas.openxmlformats.org/officeDocument/2006/math" xmlns:v="urn:schemas-microsoft-com:vml" xmlns:wp14="http://schemas.microsoft.com/office/word/2010/wordprocessingDrawing" xmlns:wp="http://schemas.openxmlformats.org/drawingml/2006/wordprocessingDrawing" xmlns:w10="urn:schemas-microsoft-com:office:word" xmlns:w="http://schemas.openxmlformats.org/wordprocessingml/2006/main" xmlns:w14="http://schemas.microsoft.com/office/word/2010/wordml" xmlns:wpg="http://schemas.microsoft.com/office/word/2010/wordprocessingGroup" xmlns:wpi="http://schemas.microsoft.com/office/word/2010/wordprocessingInk" xmlns:wne="http://schemas.microsoft.com/office/word/2006/wordml" xmlns:wps="http://schemas.microsoft.com/office/word/2010/wordprocessingShape" mc:Ignorable="w14 wp14">
   <w:footnote w:type="separator" w:id="-1">
     <w:p>
       <w:pPr>
@@ -4665,7 +4735,7 @@
 </file>
 
 <file path=word/header1.xml><?xml version="1.0" encoding="utf-8"?>
-<w:hdr xmlns:wpc="http://schemas.microsoft.com/office/word/2010/wordprocessingCanvas" xmlns:mc="http://schemas.openxmlformats.org/markup-compatibility/2006" xmlns:o="urn:schemas-microsoft-com:office:office" xmlns:r="http://schemas.openxmlformats.org/officeDocument/2006/relationships" xmlns:m="http://schemas.openxmlformats.org/officeDocument/2006/math" xmlns:v="urn:schemas-microsoft-com:vml" xmlns:wp14="http://schemas.microsoft.com/office/word/2010/wordprocessingDrawing" xmlns:wp="http://schemas.openxmlformats.org/drawingml/2006/wordprocessingDrawing" xmlns:w10="urn:schemas-microsoft-com:office:word" xmlns:w="http://schemas.openxmlformats.org/wordprocessingml/2006/main" xmlns:w14="http://schemas.microsoft.com/office/word/2010/wordml" xmlns:w15="http://schemas.microsoft.com/office/word/2012/wordml" xmlns:wpg="http://schemas.microsoft.com/office/word/2010/wordprocessingGroup" xmlns:wpi="http://schemas.microsoft.com/office/word/2010/wordprocessingInk" xmlns:wne="http://schemas.microsoft.com/office/word/2006/wordml" xmlns:wps="http://schemas.microsoft.com/office/word/2010/wordprocessingShape" mc:Ignorable="w14 w15 wp14">
+<w:hdr xmlns:wpc="http://schemas.microsoft.com/office/word/2010/wordprocessingCanvas" xmlns:mc="http://schemas.openxmlformats.org/markup-compatibility/2006" xmlns:o="urn:schemas-microsoft-com:office:office" xmlns:r="http://schemas.openxmlformats.org/officeDocument/2006/relationships" xmlns:m="http://schemas.openxmlformats.org/officeDocument/2006/math" xmlns:v="urn:schemas-microsoft-com:vml" xmlns:wp14="http://schemas.microsoft.com/office/word/2010/wordprocessingDrawing" xmlns:wp="http://schemas.openxmlformats.org/drawingml/2006/wordprocessingDrawing" xmlns:w10="urn:schemas-microsoft-com:office:word" xmlns:w="http://schemas.openxmlformats.org/wordprocessingml/2006/main" xmlns:w14="http://schemas.microsoft.com/office/word/2010/wordml" xmlns:wpg="http://schemas.microsoft.com/office/word/2010/wordprocessingGroup" xmlns:wpi="http://schemas.microsoft.com/office/word/2010/wordprocessingInk" xmlns:wne="http://schemas.microsoft.com/office/word/2006/wordml" xmlns:wps="http://schemas.microsoft.com/office/word/2010/wordprocessingShape" mc:Ignorable="w14 wp14">
   <w:p>
     <w:pPr>
       <w:pStyle w:val="Encabezado"/>
@@ -4749,7 +4819,7 @@
 </file>
 
 <file path=word/numbering.xml><?xml version="1.0" encoding="utf-8"?>
-<w:numbering xmlns:wpc="http://schemas.microsoft.com/office/word/2010/wordprocessingCanvas" xmlns:mc="http://schemas.openxmlformats.org/markup-compatibility/2006" xmlns:o="urn:schemas-microsoft-com:office:office" xmlns:r="http://schemas.openxmlformats.org/officeDocument/2006/relationships" xmlns:m="http://schemas.openxmlformats.org/officeDocument/2006/math" xmlns:v="urn:schemas-microsoft-com:vml" xmlns:wp14="http://schemas.microsoft.com/office/word/2010/wordprocessingDrawing" xmlns:wp="http://schemas.openxmlformats.org/drawingml/2006/wordprocessingDrawing" xmlns:w10="urn:schemas-microsoft-com:office:word" xmlns:w="http://schemas.openxmlformats.org/wordprocessingml/2006/main" xmlns:w14="http://schemas.microsoft.com/office/word/2010/wordml" xmlns:w15="http://schemas.microsoft.com/office/word/2012/wordml" xmlns:wpg="http://schemas.microsoft.com/office/word/2010/wordprocessingGroup" xmlns:wpi="http://schemas.microsoft.com/office/word/2010/wordprocessingInk" xmlns:wne="http://schemas.microsoft.com/office/word/2006/wordml" xmlns:wps="http://schemas.microsoft.com/office/word/2010/wordprocessingShape" mc:Ignorable="w14 w15 wp14">
+<w:numbering xmlns:wpc="http://schemas.microsoft.com/office/word/2010/wordprocessingCanvas" xmlns:mc="http://schemas.openxmlformats.org/markup-compatibility/2006" xmlns:o="urn:schemas-microsoft-com:office:office" xmlns:r="http://schemas.openxmlformats.org/officeDocument/2006/relationships" xmlns:m="http://schemas.openxmlformats.org/officeDocument/2006/math" xmlns:v="urn:schemas-microsoft-com:vml" xmlns:wp14="http://schemas.microsoft.com/office/word/2010/wordprocessingDrawing" xmlns:wp="http://schemas.openxmlformats.org/drawingml/2006/wordprocessingDrawing" xmlns:w10="urn:schemas-microsoft-com:office:word" xmlns:w="http://schemas.openxmlformats.org/wordprocessingml/2006/main" xmlns:w14="http://schemas.microsoft.com/office/word/2010/wordml" xmlns:wpg="http://schemas.microsoft.com/office/word/2010/wordprocessingGroup" xmlns:wpi="http://schemas.microsoft.com/office/word/2010/wordprocessingInk" xmlns:wne="http://schemas.microsoft.com/office/word/2006/wordml" xmlns:wps="http://schemas.microsoft.com/office/word/2010/wordprocessingShape" mc:Ignorable="w14 wp14">
   <w:abstractNum w:abstractNumId="0">
     <w:nsid w:val="073659AB"/>
     <w:multiLevelType w:val="hybridMultilevel"/>
@@ -5682,7 +5752,7 @@
 </file>
 
 <file path=word/styles.xml><?xml version="1.0" encoding="utf-8"?>
-<w:styles xmlns:mc="http://schemas.openxmlformats.org/markup-compatibility/2006" xmlns:r="http://schemas.openxmlformats.org/officeDocument/2006/relationships" xmlns:w="http://schemas.openxmlformats.org/wordprocessingml/2006/main" xmlns:w14="http://schemas.microsoft.com/office/word/2010/wordml" xmlns:w15="http://schemas.microsoft.com/office/word/2012/wordml" mc:Ignorable="w14 w15">
+<w:styles xmlns:mc="http://schemas.openxmlformats.org/markup-compatibility/2006" xmlns:r="http://schemas.openxmlformats.org/officeDocument/2006/relationships" xmlns:w="http://schemas.openxmlformats.org/wordprocessingml/2006/main" xmlns:w14="http://schemas.microsoft.com/office/word/2010/wordml" mc:Ignorable="w14">
   <w:docDefaults>
     <w:rPrDefault>
       <w:rPr>
@@ -5696,378 +5766,144 @@
       </w:pPr>
     </w:pPrDefault>
   </w:docDefaults>
-  <w:latentStyles w:defLockedState="0" w:defUIPriority="99" w:defSemiHidden="0" w:defUnhideWhenUsed="0" w:defQFormat="0" w:count="371">
-    <w:lsdException w:name="Normal" w:uiPriority="0" w:qFormat="1"/>
-    <w:lsdException w:name="heading 1" w:uiPriority="9" w:qFormat="1"/>
-    <w:lsdException w:name="heading 2" w:semiHidden="1" w:uiPriority="9" w:unhideWhenUsed="1" w:qFormat="1"/>
-    <w:lsdException w:name="heading 3" w:semiHidden="1" w:uiPriority="9" w:unhideWhenUsed="1" w:qFormat="1"/>
-    <w:lsdException w:name="heading 4" w:semiHidden="1" w:uiPriority="9" w:unhideWhenUsed="1" w:qFormat="1"/>
-    <w:lsdException w:name="heading 5" w:semiHidden="1" w:uiPriority="9" w:unhideWhenUsed="1" w:qFormat="1"/>
-    <w:lsdException w:name="heading 6" w:semiHidden="1" w:uiPriority="9" w:unhideWhenUsed="1" w:qFormat="1"/>
-    <w:lsdException w:name="heading 7" w:semiHidden="1" w:uiPriority="9" w:unhideWhenUsed="1" w:qFormat="1"/>
-    <w:lsdException w:name="heading 8" w:semiHidden="1" w:uiPriority="9" w:unhideWhenUsed="1" w:qFormat="1"/>
-    <w:lsdException w:name="heading 9" w:semiHidden="1" w:uiPriority="9" w:unhideWhenUsed="1" w:qFormat="1"/>
-    <w:lsdException w:name="index 1" w:semiHidden="1" w:unhideWhenUsed="1"/>
-    <w:lsdException w:name="index 2" w:semiHidden="1" w:unhideWhenUsed="1"/>
-    <w:lsdException w:name="index 3" w:semiHidden="1" w:unhideWhenUsed="1"/>
-    <w:lsdException w:name="index 4" w:semiHidden="1" w:unhideWhenUsed="1"/>
-    <w:lsdException w:name="index 5" w:semiHidden="1" w:unhideWhenUsed="1"/>
-    <w:lsdException w:name="index 6" w:semiHidden="1" w:unhideWhenUsed="1"/>
-    <w:lsdException w:name="index 7" w:semiHidden="1" w:unhideWhenUsed="1"/>
-    <w:lsdException w:name="index 8" w:semiHidden="1" w:unhideWhenUsed="1"/>
-    <w:lsdException w:name="index 9" w:semiHidden="1" w:unhideWhenUsed="1"/>
-    <w:lsdException w:name="toc 1" w:semiHidden="1" w:uiPriority="39" w:unhideWhenUsed="1"/>
-    <w:lsdException w:name="toc 2" w:semiHidden="1" w:uiPriority="39" w:unhideWhenUsed="1"/>
-    <w:lsdException w:name="toc 3" w:semiHidden="1" w:uiPriority="39" w:unhideWhenUsed="1"/>
-    <w:lsdException w:name="toc 4" w:semiHidden="1" w:uiPriority="39" w:unhideWhenUsed="1"/>
-    <w:lsdException w:name="toc 5" w:semiHidden="1" w:uiPriority="39" w:unhideWhenUsed="1"/>
-    <w:lsdException w:name="toc 6" w:semiHidden="1" w:uiPriority="39" w:unhideWhenUsed="1"/>
-    <w:lsdException w:name="toc 7" w:semiHidden="1" w:uiPriority="39" w:unhideWhenUsed="1"/>
-    <w:lsdException w:name="toc 8" w:semiHidden="1" w:uiPriority="39" w:unhideWhenUsed="1"/>
-    <w:lsdException w:name="toc 9" w:semiHidden="1" w:uiPriority="39" w:unhideWhenUsed="1"/>
-    <w:lsdException w:name="Normal Indent" w:semiHidden="1" w:unhideWhenUsed="1"/>
-    <w:lsdException w:name="footnote text" w:semiHidden="1" w:unhideWhenUsed="1"/>
-    <w:lsdException w:name="annotation text" w:semiHidden="1" w:unhideWhenUsed="1"/>
-    <w:lsdException w:name="header" w:semiHidden="1" w:unhideWhenUsed="1"/>
-    <w:lsdException w:name="footer" w:semiHidden="1" w:unhideWhenUsed="1"/>
-    <w:lsdException w:name="index heading" w:semiHidden="1" w:unhideWhenUsed="1"/>
-    <w:lsdException w:name="caption" w:semiHidden="1" w:uiPriority="35" w:unhideWhenUsed="1" w:qFormat="1"/>
-    <w:lsdException w:name="table of figures" w:semiHidden="1" w:unhideWhenUsed="1"/>
-    <w:lsdException w:name="envelope address" w:semiHidden="1" w:unhideWhenUsed="1"/>
-    <w:lsdException w:name="envelope return" w:semiHidden="1" w:unhideWhenUsed="1"/>
-    <w:lsdException w:name="footnote reference" w:semiHidden="1" w:unhideWhenUsed="1"/>
-    <w:lsdException w:name="annotation reference" w:semiHidden="1" w:unhideWhenUsed="1"/>
-    <w:lsdException w:name="line number" w:semiHidden="1" w:unhideWhenUsed="1"/>
-    <w:lsdException w:name="page number" w:semiHidden="1" w:unhideWhenUsed="1"/>
-    <w:lsdException w:name="endnote reference" w:semiHidden="1" w:unhideWhenUsed="1"/>
-    <w:lsdException w:name="endnote text" w:semiHidden="1" w:unhideWhenUsed="1"/>
-    <w:lsdException w:name="table of authorities" w:semiHidden="1" w:unhideWhenUsed="1"/>
-    <w:lsdException w:name="macro" w:semiHidden="1" w:unhideWhenUsed="1"/>
-    <w:lsdException w:name="toa heading" w:semiHidden="1" w:unhideWhenUsed="1"/>
-    <w:lsdException w:name="List" w:semiHidden="1" w:unhideWhenUsed="1"/>
-    <w:lsdException w:name="List Bullet" w:semiHidden="1" w:unhideWhenUsed="1"/>
-    <w:lsdException w:name="List Number" w:semiHidden="1" w:unhideWhenUsed="1"/>
-    <w:lsdException w:name="List 2" w:semiHidden="1" w:unhideWhenUsed="1"/>
-    <w:lsdException w:name="List 3" w:semiHidden="1" w:unhideWhenUsed="1"/>
-    <w:lsdException w:name="List 4" w:semiHidden="1" w:unhideWhenUsed="1"/>
-    <w:lsdException w:name="List 5" w:semiHidden="1" w:unhideWhenUsed="1"/>
-    <w:lsdException w:name="List Bullet 2" w:semiHidden="1" w:unhideWhenUsed="1"/>
-    <w:lsdException w:name="List Bullet 3" w:semiHidden="1" w:unhideWhenUsed="1"/>
-    <w:lsdException w:name="List Bullet 4" w:semiHidden="1" w:unhideWhenUsed="1"/>
-    <w:lsdException w:name="List Bullet 5" w:semiHidden="1" w:unhideWhenUsed="1"/>
-    <w:lsdException w:name="List Number 2" w:semiHidden="1" w:unhideWhenUsed="1"/>
-    <w:lsdException w:name="List Number 3" w:semiHidden="1" w:unhideWhenUsed="1"/>
-    <w:lsdException w:name="List Number 4" w:semiHidden="1" w:unhideWhenUsed="1"/>
-    <w:lsdException w:name="List Number 5" w:semiHidden="1" w:unhideWhenUsed="1"/>
-    <w:lsdException w:name="Title" w:uiPriority="10" w:qFormat="1"/>
-    <w:lsdException w:name="Closing" w:semiHidden="1" w:unhideWhenUsed="1"/>
-    <w:lsdException w:name="Signature" w:semiHidden="1" w:unhideWhenUsed="1"/>
-    <w:lsdException w:name="Default Paragraph Font" w:semiHidden="1" w:uiPriority="1" w:unhideWhenUsed="1"/>
-    <w:lsdException w:name="Body Text" w:semiHidden="1" w:unhideWhenUsed="1"/>
-    <w:lsdException w:name="Body Text Indent" w:semiHidden="1" w:unhideWhenUsed="1"/>
-    <w:lsdException w:name="List Continue" w:semiHidden="1" w:unhideWhenUsed="1"/>
-    <w:lsdException w:name="List Continue 2" w:semiHidden="1" w:unhideWhenUsed="1"/>
-    <w:lsdException w:name="List Continue 3" w:semiHidden="1" w:unhideWhenUsed="1"/>
-    <w:lsdException w:name="List Continue 4" w:semiHidden="1" w:unhideWhenUsed="1"/>
-    <w:lsdException w:name="List Continue 5" w:semiHidden="1" w:unhideWhenUsed="1"/>
-    <w:lsdException w:name="Message Header" w:semiHidden="1" w:unhideWhenUsed="1"/>
-    <w:lsdException w:name="Subtitle" w:uiPriority="11" w:qFormat="1"/>
-    <w:lsdException w:name="Salutation" w:semiHidden="1" w:unhideWhenUsed="1"/>
-    <w:lsdException w:name="Date" w:semiHidden="1" w:unhideWhenUsed="1"/>
-    <w:lsdException w:name="Body Text First Indent" w:semiHidden="1" w:unhideWhenUsed="1"/>
-    <w:lsdException w:name="Body Text First Indent 2" w:semiHidden="1" w:unhideWhenUsed="1"/>
-    <w:lsdException w:name="Note Heading" w:semiHidden="1" w:unhideWhenUsed="1"/>
-    <w:lsdException w:name="Body Text 2" w:semiHidden="1" w:unhideWhenUsed="1"/>
-    <w:lsdException w:name="Body Text 3" w:semiHidden="1" w:unhideWhenUsed="1"/>
-    <w:lsdException w:name="Body Text Indent 2" w:semiHidden="1" w:unhideWhenUsed="1"/>
-    <w:lsdException w:name="Body Text Indent 3" w:semiHidden="1" w:unhideWhenUsed="1"/>
-    <w:lsdException w:name="Block Text" w:semiHidden="1" w:unhideWhenUsed="1"/>
-    <w:lsdException w:name="Hyperlink" w:semiHidden="1" w:unhideWhenUsed="1"/>
-    <w:lsdException w:name="FollowedHyperlink" w:semiHidden="1" w:unhideWhenUsed="1"/>
-    <w:lsdException w:name="Strong" w:uiPriority="22" w:qFormat="1"/>
-    <w:lsdException w:name="Emphasis" w:uiPriority="20" w:qFormat="1"/>
-    <w:lsdException w:name="Document Map" w:semiHidden="1" w:unhideWhenUsed="1"/>
-    <w:lsdException w:name="Plain Text" w:semiHidden="1" w:unhideWhenUsed="1"/>
-    <w:lsdException w:name="E-mail Signature" w:semiHidden="1" w:unhideWhenUsed="1"/>
-    <w:lsdException w:name="HTML Top of Form" w:semiHidden="1" w:unhideWhenUsed="1"/>
-    <w:lsdException w:name="HTML Bottom of Form" w:semiHidden="1" w:unhideWhenUsed="1"/>
-    <w:lsdException w:name="Normal (Web)" w:semiHidden="1" w:unhideWhenUsed="1"/>
-    <w:lsdException w:name="HTML Acronym" w:semiHidden="1" w:unhideWhenUsed="1"/>
-    <w:lsdException w:name="HTML Address" w:semiHidden="1" w:unhideWhenUsed="1"/>
-    <w:lsdException w:name="HTML Cite" w:semiHidden="1" w:unhideWhenUsed="1"/>
-    <w:lsdException w:name="HTML Code" w:semiHidden="1" w:unhideWhenUsed="1"/>
-    <w:lsdException w:name="HTML Definition" w:semiHidden="1" w:unhideWhenUsed="1"/>
-    <w:lsdException w:name="HTML Keyboard" w:semiHidden="1" w:unhideWhenUsed="1"/>
-    <w:lsdException w:name="HTML Preformatted" w:semiHidden="1" w:unhideWhenUsed="1"/>
-    <w:lsdException w:name="HTML Sample" w:semiHidden="1" w:unhideWhenUsed="1"/>
-    <w:lsdException w:name="HTML Typewriter" w:semiHidden="1" w:unhideWhenUsed="1"/>
-    <w:lsdException w:name="HTML Variable" w:semiHidden="1" w:unhideWhenUsed="1"/>
-    <w:lsdException w:name="Normal Table" w:semiHidden="1" w:unhideWhenUsed="1"/>
-    <w:lsdException w:name="annotation subject" w:semiHidden="1" w:unhideWhenUsed="1"/>
-    <w:lsdException w:name="No List" w:semiHidden="1" w:unhideWhenUsed="1"/>
-    <w:lsdException w:name="Outline List 1" w:semiHidden="1" w:unhideWhenUsed="1"/>
-    <w:lsdException w:name="Outline List 2" w:semiHidden="1" w:unhideWhenUsed="1"/>
-    <w:lsdException w:name="Outline List 3" w:semiHidden="1" w:unhideWhenUsed="1"/>
-    <w:lsdException w:name="Table Simple 1" w:semiHidden="1" w:unhideWhenUsed="1"/>
-    <w:lsdException w:name="Table Simple 2" w:semiHidden="1" w:unhideWhenUsed="1"/>
-    <w:lsdException w:name="Table Simple 3" w:semiHidden="1" w:unhideWhenUsed="1"/>
-    <w:lsdException w:name="Table Classic 1" w:semiHidden="1" w:unhideWhenUsed="1"/>
-    <w:lsdException w:name="Table Classic 2" w:semiHidden="1" w:unhideWhenUsed="1"/>
-    <w:lsdException w:name="Table Classic 3" w:semiHidden="1" w:unhideWhenUsed="1"/>
-    <w:lsdException w:name="Table Classic 4" w:semiHidden="1" w:unhideWhenUsed="1"/>
-    <w:lsdException w:name="Table Colorful 1" w:semiHidden="1" w:unhideWhenUsed="1"/>
-    <w:lsdException w:name="Table Colorful 2" w:semiHidden="1" w:unhideWhenUsed="1"/>
-    <w:lsdException w:name="Table Colorful 3" w:semiHidden="1" w:unhideWhenUsed="1"/>
-    <w:lsdException w:name="Table Columns 1" w:semiHidden="1" w:unhideWhenUsed="1"/>
-    <w:lsdException w:name="Table Columns 2" w:semiHidden="1" w:unhideWhenUsed="1"/>
-    <w:lsdException w:name="Table Columns 3" w:semiHidden="1" w:unhideWhenUsed="1"/>
-    <w:lsdException w:name="Table Columns 4" w:semiHidden="1" w:unhideWhenUsed="1"/>
-    <w:lsdException w:name="Table Columns 5" w:semiHidden="1" w:unhideWhenUsed="1"/>
-    <w:lsdException w:name="Table Grid 1" w:semiHidden="1" w:unhideWhenUsed="1"/>
-    <w:lsdException w:name="Table Grid 2" w:semiHidden="1" w:unhideWhenUsed="1"/>
-    <w:lsdException w:name="Table Grid 3" w:semiHidden="1" w:unhideWhenUsed="1"/>
-    <w:lsdException w:name="Table Grid 4" w:semiHidden="1" w:unhideWhenUsed="1"/>
-    <w:lsdException w:name="Table Grid 5" w:semiHidden="1" w:unhideWhenUsed="1"/>
-    <w:lsdException w:name="Table Grid 6" w:semiHidden="1" w:unhideWhenUsed="1"/>
-    <w:lsdException w:name="Table Grid 7" w:semiHidden="1" w:unhideWhenUsed="1"/>
-    <w:lsdException w:name="Table Grid 8" w:semiHidden="1" w:unhideWhenUsed="1"/>
-    <w:lsdException w:name="Table List 1" w:semiHidden="1" w:unhideWhenUsed="1"/>
-    <w:lsdException w:name="Table List 2" w:semiHidden="1" w:unhideWhenUsed="1"/>
-    <w:lsdException w:name="Table List 3" w:semiHidden="1" w:unhideWhenUsed="1"/>
-    <w:lsdException w:name="Table List 4" w:semiHidden="1" w:unhideWhenUsed="1"/>
-    <w:lsdException w:name="Table List 5" w:semiHidden="1" w:unhideWhenUsed="1"/>
-    <w:lsdException w:name="Table List 6" w:semiHidden="1" w:unhideWhenUsed="1"/>
-    <w:lsdException w:name="Table List 7" w:semiHidden="1" w:unhideWhenUsed="1"/>
-    <w:lsdException w:name="Table List 8" w:semiHidden="1" w:unhideWhenUsed="1"/>
-    <w:lsdException w:name="Table 3D effects 1" w:semiHidden="1" w:unhideWhenUsed="1"/>
-    <w:lsdException w:name="Table 3D effects 2" w:semiHidden="1" w:unhideWhenUsed="1"/>
-    <w:lsdException w:name="Table 3D effects 3" w:semiHidden="1" w:unhideWhenUsed="1"/>
-    <w:lsdException w:name="Table Contemporary" w:semiHidden="1" w:unhideWhenUsed="1"/>
-    <w:lsdException w:name="Table Elegant" w:semiHidden="1" w:unhideWhenUsed="1"/>
-    <w:lsdException w:name="Table Professional" w:semiHidden="1" w:unhideWhenUsed="1"/>
-    <w:lsdException w:name="Table Subtle 1" w:semiHidden="1" w:unhideWhenUsed="1"/>
-    <w:lsdException w:name="Table Subtle 2" w:semiHidden="1" w:unhideWhenUsed="1"/>
-    <w:lsdException w:name="Table Web 1" w:semiHidden="1" w:unhideWhenUsed="1"/>
-    <w:lsdException w:name="Table Web 2" w:semiHidden="1" w:unhideWhenUsed="1"/>
-    <w:lsdException w:name="Table Web 3" w:semiHidden="1" w:unhideWhenUsed="1"/>
-    <w:lsdException w:name="Balloon Text" w:semiHidden="1" w:unhideWhenUsed="1"/>
-    <w:lsdException w:name="Table Grid" w:uiPriority="39"/>
-    <w:lsdException w:name="Table Theme" w:semiHidden="1" w:unhideWhenUsed="1"/>
-    <w:lsdException w:name="Placeholder Text" w:semiHidden="1"/>
-    <w:lsdException w:name="No Spacing" w:uiPriority="1" w:qFormat="1"/>
-    <w:lsdException w:name="Light Shading" w:uiPriority="60"/>
-    <w:lsdException w:name="Light List" w:uiPriority="61"/>
-    <w:lsdException w:name="Light Grid" w:uiPriority="62"/>
-    <w:lsdException w:name="Medium Shading 1" w:uiPriority="63"/>
-    <w:lsdException w:name="Medium Shading 2" w:uiPriority="64"/>
-    <w:lsdException w:name="Medium List 1" w:uiPriority="65"/>
-    <w:lsdException w:name="Medium List 2" w:uiPriority="66"/>
-    <w:lsdException w:name="Medium Grid 1" w:uiPriority="67"/>
-    <w:lsdException w:name="Medium Grid 2" w:uiPriority="68"/>
-    <w:lsdException w:name="Medium Grid 3" w:uiPriority="69"/>
-    <w:lsdException w:name="Dark List" w:uiPriority="70"/>
-    <w:lsdException w:name="Colorful Shading" w:uiPriority="71"/>
-    <w:lsdException w:name="Colorful List" w:uiPriority="72"/>
-    <w:lsdException w:name="Colorful Grid" w:uiPriority="73"/>
-    <w:lsdException w:name="Light Shading Accent 1" w:uiPriority="60"/>
-    <w:lsdException w:name="Light List Accent 1" w:uiPriority="61"/>
-    <w:lsdException w:name="Light Grid Accent 1" w:uiPriority="62"/>
-    <w:lsdException w:name="Medium Shading 1 Accent 1" w:uiPriority="63"/>
-    <w:lsdException w:name="Medium Shading 2 Accent 1" w:uiPriority="64"/>
-    <w:lsdException w:name="Medium List 1 Accent 1" w:uiPriority="65"/>
-    <w:lsdException w:name="Revision" w:semiHidden="1"/>
-    <w:lsdException w:name="List Paragraph" w:uiPriority="34" w:qFormat="1"/>
-    <w:lsdException w:name="Quote" w:uiPriority="29" w:qFormat="1"/>
-    <w:lsdException w:name="Intense Quote" w:uiPriority="30" w:qFormat="1"/>
-    <w:lsdException w:name="Medium List 2 Accent 1" w:uiPriority="66"/>
-    <w:lsdException w:name="Medium Grid 1 Accent 1" w:uiPriority="67"/>
-    <w:lsdException w:name="Medium Grid 2 Accent 1" w:uiPriority="68"/>
-    <w:lsdException w:name="Medium Grid 3 Accent 1" w:uiPriority="69"/>
-    <w:lsdException w:name="Dark List Accent 1" w:uiPriority="70"/>
-    <w:lsdException w:name="Colorful Shading Accent 1" w:uiPriority="71"/>
-    <w:lsdException w:name="Colorful List Accent 1" w:uiPriority="72"/>
-    <w:lsdException w:name="Colorful Grid Accent 1" w:uiPriority="73"/>
-    <w:lsdException w:name="Light Shading Accent 2" w:uiPriority="60"/>
-    <w:lsdException w:name="Light List Accent 2" w:uiPriority="61"/>
-    <w:lsdException w:name="Light Grid Accent 2" w:uiPriority="62"/>
-    <w:lsdException w:name="Medium Shading 1 Accent 2" w:uiPriority="63"/>
-    <w:lsdException w:name="Medium Shading 2 Accent 2" w:uiPriority="64"/>
-    <w:lsdException w:name="Medium List 1 Accent 2" w:uiPriority="65"/>
-    <w:lsdException w:name="Medium List 2 Accent 2" w:uiPriority="66"/>
-    <w:lsdException w:name="Medium Grid 1 Accent 2" w:uiPriority="67"/>
-    <w:lsdException w:name="Medium Grid 2 Accent 2" w:uiPriority="68"/>
-    <w:lsdException w:name="Medium Grid 3 Accent 2" w:uiPriority="69"/>
-    <w:lsdException w:name="Dark List Accent 2" w:uiPriority="70"/>
-    <w:lsdException w:name="Colorful Shading Accent 2" w:uiPriority="71"/>
-    <w:lsdException w:name="Colorful List Accent 2" w:uiPriority="72"/>
-    <w:lsdException w:name="Colorful Grid Accent 2" w:uiPriority="73"/>
-    <w:lsdException w:name="Light Shading Accent 3" w:uiPriority="60"/>
-    <w:lsdException w:name="Light List Accent 3" w:uiPriority="61"/>
-    <w:lsdException w:name="Light Grid Accent 3" w:uiPriority="62"/>
-    <w:lsdException w:name="Medium Shading 1 Accent 3" w:uiPriority="63"/>
-    <w:lsdException w:name="Medium Shading 2 Accent 3" w:uiPriority="64"/>
-    <w:lsdException w:name="Medium List 1 Accent 3" w:uiPriority="65"/>
-    <w:lsdException w:name="Medium List 2 Accent 3" w:uiPriority="66"/>
-    <w:lsdException w:name="Medium Grid 1 Accent 3" w:uiPriority="67"/>
-    <w:lsdException w:name="Medium Grid 2 Accent 3" w:uiPriority="68"/>
-    <w:lsdException w:name="Medium Grid 3 Accent 3" w:uiPriority="69"/>
-    <w:lsdException w:name="Dark List Accent 3" w:uiPriority="70"/>
-    <w:lsdException w:name="Colorful Shading Accent 3" w:uiPriority="71"/>
-    <w:lsdException w:name="Colorful List Accent 3" w:uiPriority="72"/>
-    <w:lsdException w:name="Colorful Grid Accent 3" w:uiPriority="73"/>
-    <w:lsdException w:name="Light Shading Accent 4" w:uiPriority="60"/>
-    <w:lsdException w:name="Light List Accent 4" w:uiPriority="61"/>
-    <w:lsdException w:name="Light Grid Accent 4" w:uiPriority="62"/>
-    <w:lsdException w:name="Medium Shading 1 Accent 4" w:uiPriority="63"/>
-    <w:lsdException w:name="Medium Shading 2 Accent 4" w:uiPriority="64"/>
-    <w:lsdException w:name="Medium List 1 Accent 4" w:uiPriority="65"/>
-    <w:lsdException w:name="Medium List 2 Accent 4" w:uiPriority="66"/>
-    <w:lsdException w:name="Medium Grid 1 Accent 4" w:uiPriority="67"/>
-    <w:lsdException w:name="Medium Grid 2 Accent 4" w:uiPriority="68"/>
-    <w:lsdException w:name="Medium Grid 3 Accent 4" w:uiPriority="69"/>
-    <w:lsdException w:name="Dark List Accent 4" w:uiPriority="70"/>
-    <w:lsdException w:name="Colorful Shading Accent 4" w:uiPriority="71"/>
-    <w:lsdException w:name="Colorful List Accent 4" w:uiPriority="72"/>
-    <w:lsdException w:name="Colorful Grid Accent 4" w:uiPriority="73"/>
-    <w:lsdException w:name="Light Shading Accent 5" w:uiPriority="60"/>
-    <w:lsdException w:name="Light List Accent 5" w:uiPriority="61"/>
-    <w:lsdException w:name="Light Grid Accent 5" w:uiPriority="62"/>
-    <w:lsdException w:name="Medium Shading 1 Accent 5" w:uiPriority="63"/>
-    <w:lsdException w:name="Medium Shading 2 Accent 5" w:uiPriority="64"/>
-    <w:lsdException w:name="Medium List 1 Accent 5" w:uiPriority="65"/>
-    <w:lsdException w:name="Medium List 2 Accent 5" w:uiPriority="66"/>
-    <w:lsdException w:name="Medium Grid 1 Accent 5" w:uiPriority="67"/>
-    <w:lsdException w:name="Medium Grid 2 Accent 5" w:uiPriority="68"/>
-    <w:lsdException w:name="Medium Grid 3 Accent 5" w:uiPriority="69"/>
-    <w:lsdException w:name="Dark List Accent 5" w:uiPriority="70"/>
-    <w:lsdException w:name="Colorful Shading Accent 5" w:uiPriority="71"/>
-    <w:lsdException w:name="Colorful List Accent 5" w:uiPriority="72"/>
-    <w:lsdException w:name="Colorful Grid Accent 5" w:uiPriority="73"/>
-    <w:lsdException w:name="Light Shading Accent 6" w:uiPriority="60"/>
-    <w:lsdException w:name="Light List Accent 6" w:uiPriority="61"/>
-    <w:lsdException w:name="Light Grid Accent 6" w:uiPriority="62"/>
-    <w:lsdException w:name="Medium Shading 1 Accent 6" w:uiPriority="63"/>
-    <w:lsdException w:name="Medium Shading 2 Accent 6" w:uiPriority="64"/>
-    <w:lsdException w:name="Medium List 1 Accent 6" w:uiPriority="65"/>
-    <w:lsdException w:name="Medium List 2 Accent 6" w:uiPriority="66"/>
-    <w:lsdException w:name="Medium Grid 1 Accent 6" w:uiPriority="67"/>
-    <w:lsdException w:name="Medium Grid 2 Accent 6" w:uiPriority="68"/>
-    <w:lsdException w:name="Medium Grid 3 Accent 6" w:uiPriority="69"/>
-    <w:lsdException w:name="Dark List Accent 6" w:uiPriority="70"/>
-    <w:lsdException w:name="Colorful Shading Accent 6" w:uiPriority="71"/>
-    <w:lsdException w:name="Colorful List Accent 6" w:uiPriority="72"/>
-    <w:lsdException w:name="Colorful Grid Accent 6" w:uiPriority="73"/>
-    <w:lsdException w:name="Subtle Emphasis" w:uiPriority="19" w:qFormat="1"/>
-    <w:lsdException w:name="Intense Emphasis" w:uiPriority="21" w:qFormat="1"/>
-    <w:lsdException w:name="Subtle Reference" w:uiPriority="31" w:qFormat="1"/>
-    <w:lsdException w:name="Intense Reference" w:uiPriority="32" w:qFormat="1"/>
-    <w:lsdException w:name="Book Title" w:uiPriority="33" w:qFormat="1"/>
-    <w:lsdException w:name="Bibliography" w:semiHidden="1" w:uiPriority="37" w:unhideWhenUsed="1"/>
-    <w:lsdException w:name="TOC Heading" w:semiHidden="1" w:uiPriority="39" w:unhideWhenUsed="1" w:qFormat="1"/>
-    <w:lsdException w:name="Plain Table 1" w:uiPriority="41"/>
-    <w:lsdException w:name="Plain Table 2" w:uiPriority="42"/>
-    <w:lsdException w:name="Plain Table 3" w:uiPriority="43"/>
-    <w:lsdException w:name="Plain Table 4" w:uiPriority="44"/>
-    <w:lsdException w:name="Plain Table 5" w:uiPriority="45"/>
-    <w:lsdException w:name="Grid Table Light" w:uiPriority="40"/>
-    <w:lsdException w:name="Grid Table 1 Light" w:uiPriority="46"/>
-    <w:lsdException w:name="Grid Table 2" w:uiPriority="47"/>
-    <w:lsdException w:name="Grid Table 3" w:uiPriority="48"/>
-    <w:lsdException w:name="Grid Table 4" w:uiPriority="49"/>
-    <w:lsdException w:name="Grid Table 5 Dark" w:uiPriority="50"/>
-    <w:lsdException w:name="Grid Table 6 Colorful" w:uiPriority="51"/>
-    <w:lsdException w:name="Grid Table 7 Colorful" w:uiPriority="52"/>
-    <w:lsdException w:name="Grid Table 1 Light Accent 1" w:uiPriority="46"/>
-    <w:lsdException w:name="Grid Table 2 Accent 1" w:uiPriority="47"/>
-    <w:lsdException w:name="Grid Table 3 Accent 1" w:uiPriority="48"/>
-    <w:lsdException w:name="Grid Table 4 Accent 1" w:uiPriority="49"/>
-    <w:lsdException w:name="Grid Table 5 Dark Accent 1" w:uiPriority="50"/>
-    <w:lsdException w:name="Grid Table 6 Colorful Accent 1" w:uiPriority="51"/>
-    <w:lsdException w:name="Grid Table 7 Colorful Accent 1" w:uiPriority="52"/>
-    <w:lsdException w:name="Grid Table 1 Light Accent 2" w:uiPriority="46"/>
-    <w:lsdException w:name="Grid Table 2 Accent 2" w:uiPriority="47"/>
-    <w:lsdException w:name="Grid Table 3 Accent 2" w:uiPriority="48"/>
-    <w:lsdException w:name="Grid Table 4 Accent 2" w:uiPriority="49"/>
-    <w:lsdException w:name="Grid Table 5 Dark Accent 2" w:uiPriority="50"/>
-    <w:lsdException w:name="Grid Table 6 Colorful Accent 2" w:uiPriority="51"/>
-    <w:lsdException w:name="Grid Table 7 Colorful Accent 2" w:uiPriority="52"/>
-    <w:lsdException w:name="Grid Table 1 Light Accent 3" w:uiPriority="46"/>
-    <w:lsdException w:name="Grid Table 2 Accent 3" w:uiPriority="47"/>
-    <w:lsdException w:name="Grid Table 3 Accent 3" w:uiPriority="48"/>
-    <w:lsdException w:name="Grid Table 4 Accent 3" w:uiPriority="49"/>
-    <w:lsdException w:name="Grid Table 5 Dark Accent 3" w:uiPriority="50"/>
-    <w:lsdException w:name="Grid Table 6 Colorful Accent 3" w:uiPriority="51"/>
-    <w:lsdException w:name="Grid Table 7 Colorful Accent 3" w:uiPriority="52"/>
-    <w:lsdException w:name="Grid Table 1 Light Accent 4" w:uiPriority="46"/>
-    <w:lsdException w:name="Grid Table 2 Accent 4" w:uiPriority="47"/>
-    <w:lsdException w:name="Grid Table 3 Accent 4" w:uiPriority="48"/>
-    <w:lsdException w:name="Grid Table 4 Accent 4" w:uiPriority="49"/>
-    <w:lsdException w:name="Grid Table 5 Dark Accent 4" w:uiPriority="50"/>
-    <w:lsdException w:name="Grid Table 6 Colorful Accent 4" w:uiPriority="51"/>
-    <w:lsdException w:name="Grid Table 7 Colorful Accent 4" w:uiPriority="52"/>
-    <w:lsdException w:name="Grid Table 1 Light Accent 5" w:uiPriority="46"/>
-    <w:lsdException w:name="Grid Table 2 Accent 5" w:uiPriority="47"/>
-    <w:lsdException w:name="Grid Table 3 Accent 5" w:uiPriority="48"/>
-    <w:lsdException w:name="Grid Table 4 Accent 5" w:uiPriority="49"/>
-    <w:lsdException w:name="Grid Table 5 Dark Accent 5" w:uiPriority="50"/>
-    <w:lsdException w:name="Grid Table 6 Colorful Accent 5" w:uiPriority="51"/>
-    <w:lsdException w:name="Grid Table 7 Colorful Accent 5" w:uiPriority="52"/>
-    <w:lsdException w:name="Grid Table 1 Light Accent 6" w:uiPriority="46"/>
-    <w:lsdException w:name="Grid Table 2 Accent 6" w:uiPriority="47"/>
-    <w:lsdException w:name="Grid Table 3 Accent 6" w:uiPriority="48"/>
-    <w:lsdException w:name="Grid Table 4 Accent 6" w:uiPriority="49"/>
-    <w:lsdException w:name="Grid Table 5 Dark Accent 6" w:uiPriority="50"/>
-    <w:lsdException w:name="Grid Table 6 Colorful Accent 6" w:uiPriority="51"/>
-    <w:lsdException w:name="Grid Table 7 Colorful Accent 6" w:uiPriority="52"/>
-    <w:lsdException w:name="List Table 1 Light" w:uiPriority="46"/>
-    <w:lsdException w:name="List Table 2" w:uiPriority="47"/>
-    <w:lsdException w:name="List Table 3" w:uiPriority="48"/>
-    <w:lsdException w:name="List Table 4" w:uiPriority="49"/>
-    <w:lsdException w:name="List Table 5 Dark" w:uiPriority="50"/>
-    <w:lsdException w:name="List Table 6 Colorful" w:uiPriority="51"/>
-    <w:lsdException w:name="List Table 7 Colorful" w:uiPriority="52"/>
-    <w:lsdException w:name="List Table 1 Light Accent 1" w:uiPriority="46"/>
-    <w:lsdException w:name="List Table 2 Accent 1" w:uiPriority="47"/>
-    <w:lsdException w:name="List Table 3 Accent 1" w:uiPriority="48"/>
-    <w:lsdException w:name="List Table 4 Accent 1" w:uiPriority="49"/>
-    <w:lsdException w:name="List Table 5 Dark Accent 1" w:uiPriority="50"/>
-    <w:lsdException w:name="List Table 6 Colorful Accent 1" w:uiPriority="51"/>
-    <w:lsdException w:name="List Table 7 Colorful Accent 1" w:uiPriority="52"/>
-    <w:lsdException w:name="List Table 1 Light Accent 2" w:uiPriority="46"/>
-    <w:lsdException w:name="List Table 2 Accent 2" w:uiPriority="47"/>
-    <w:lsdException w:name="List Table 3 Accent 2" w:uiPriority="48"/>
-    <w:lsdException w:name="List Table 4 Accent 2" w:uiPriority="49"/>
-    <w:lsdException w:name="List Table 5 Dark Accent 2" w:uiPriority="50"/>
-    <w:lsdException w:name="List Table 6 Colorful Accent 2" w:uiPriority="51"/>
-    <w:lsdException w:name="List Table 7 Colorful Accent 2" w:uiPriority="52"/>
-    <w:lsdException w:name="List Table 1 Light Accent 3" w:uiPriority="46"/>
-    <w:lsdException w:name="List Table 2 Accent 3" w:uiPriority="47"/>
-    <w:lsdException w:name="List Table 3 Accent 3" w:uiPriority="48"/>
-    <w:lsdException w:name="List Table 4 Accent 3" w:uiPriority="49"/>
-    <w:lsdException w:name="List Table 5 Dark Accent 3" w:uiPriority="50"/>
-    <w:lsdException w:name="List Table 6 Colorful Accent 3" w:uiPriority="51"/>
-    <w:lsdException w:name="List Table 7 Colorful Accent 3" w:uiPriority="52"/>
-    <w:lsdException w:name="List Table 1 Light Accent 4" w:uiPriority="46"/>
-    <w:lsdException w:name="List Table 2 Accent 4" w:uiPriority="47"/>
-    <w:lsdException w:name="List Table 3 Accent 4" w:uiPriority="48"/>
-    <w:lsdException w:name="List Table 4 Accent 4" w:uiPriority="49"/>
-    <w:lsdException w:name="List Table 5 Dark Accent 4" w:uiPriority="50"/>
-    <w:lsdException w:name="List Table 6 Colorful Accent 4" w:uiPriority="51"/>
-    <w:lsdException w:name="List Table 7 Colorful Accent 4" w:uiPriority="52"/>
-    <w:lsdException w:name="List Table 1 Light Accent 5" w:uiPriority="46"/>
-    <w:lsdException w:name="List Table 2 Accent 5" w:uiPriority="47"/>
-    <w:lsdException w:name="List Table 3 Accent 5" w:uiPriority="48"/>
-    <w:lsdException w:name="List Table 4 Accent 5" w:uiPriority="49"/>
-    <w:lsdException w:name="List Table 5 Dark Accent 5" w:uiPriority="50"/>
-    <w:lsdException w:name="List Table 6 Colorful Accent 5" w:uiPriority="51"/>
-    <w:lsdException w:name="List Table 7 Colorful Accent 5" w:uiPriority="52"/>
-    <w:lsdException w:name="List Table 1 Light Accent 6" w:uiPriority="46"/>
-    <w:lsdException w:name="List Table 2 Accent 6" w:uiPriority="47"/>
-    <w:lsdException w:name="List Table 3 Accent 6" w:uiPriority="48"/>
-    <w:lsdException w:name="List Table 4 Accent 6" w:uiPriority="49"/>
-    <w:lsdException w:name="List Table 5 Dark Accent 6" w:uiPriority="50"/>
-    <w:lsdException w:name="List Table 6 Colorful Accent 6" w:uiPriority="51"/>
-    <w:lsdException w:name="List Table 7 Colorful Accent 6" w:uiPriority="52"/>
+  <w:latentStyles w:defLockedState="0" w:defUIPriority="99" w:defSemiHidden="1" w:defUnhideWhenUsed="1" w:defQFormat="0" w:count="267">
+    <w:lsdException w:name="Normal" w:semiHidden="0" w:uiPriority="0" w:unhideWhenUsed="0" w:qFormat="1"/>
+    <w:lsdException w:name="heading 1" w:semiHidden="0" w:uiPriority="9" w:unhideWhenUsed="0" w:qFormat="1"/>
+    <w:lsdException w:name="heading 2" w:uiPriority="9" w:qFormat="1"/>
+    <w:lsdException w:name="heading 3" w:uiPriority="9" w:qFormat="1"/>
+    <w:lsdException w:name="heading 4" w:uiPriority="9" w:qFormat="1"/>
+    <w:lsdException w:name="heading 5" w:uiPriority="9" w:qFormat="1"/>
+    <w:lsdException w:name="heading 6" w:uiPriority="9" w:qFormat="1"/>
+    <w:lsdException w:name="heading 7" w:uiPriority="9" w:qFormat="1"/>
+    <w:lsdException w:name="heading 8" w:uiPriority="9" w:qFormat="1"/>
+    <w:lsdException w:name="heading 9" w:uiPriority="9" w:qFormat="1"/>
+    <w:lsdException w:name="toc 1" w:uiPriority="39"/>
+    <w:lsdException w:name="toc 2" w:uiPriority="39"/>
+    <w:lsdException w:name="toc 3" w:uiPriority="39"/>
+    <w:lsdException w:name="toc 4" w:uiPriority="39"/>
+    <w:lsdException w:name="toc 5" w:uiPriority="39"/>
+    <w:lsdException w:name="toc 6" w:uiPriority="39"/>
+    <w:lsdException w:name="toc 7" w:uiPriority="39"/>
+    <w:lsdException w:name="toc 8" w:uiPriority="39"/>
+    <w:lsdException w:name="toc 9" w:uiPriority="39"/>
+    <w:lsdException w:name="caption" w:uiPriority="35" w:qFormat="1"/>
+    <w:lsdException w:name="Title" w:semiHidden="0" w:uiPriority="10" w:unhideWhenUsed="0" w:qFormat="1"/>
+    <w:lsdException w:name="Default Paragraph Font" w:uiPriority="1"/>
+    <w:lsdException w:name="Subtitle" w:semiHidden="0" w:uiPriority="11" w:unhideWhenUsed="0" w:qFormat="1"/>
+    <w:lsdException w:name="Strong" w:semiHidden="0" w:uiPriority="22" w:unhideWhenUsed="0" w:qFormat="1"/>
+    <w:lsdException w:name="Emphasis" w:semiHidden="0" w:uiPriority="20" w:unhideWhenUsed="0" w:qFormat="1"/>
+    <w:lsdException w:name="Table Grid" w:semiHidden="0" w:uiPriority="39" w:unhideWhenUsed="0"/>
+    <w:lsdException w:name="Placeholder Text" w:unhideWhenUsed="0"/>
+    <w:lsdException w:name="No Spacing" w:semiHidden="0" w:uiPriority="1" w:unhideWhenUsed="0" w:qFormat="1"/>
+    <w:lsdException w:name="Light Shading" w:semiHidden="0" w:uiPriority="60" w:unhideWhenUsed="0"/>
+    <w:lsdException w:name="Light List" w:semiHidden="0" w:uiPriority="61" w:unhideWhenUsed="0"/>
+    <w:lsdException w:name="Light Grid" w:semiHidden="0" w:uiPriority="62" w:unhideWhenUsed="0"/>
+    <w:lsdException w:name="Medium Shading 1" w:semiHidden="0" w:uiPriority="63" w:unhideWhenUsed="0"/>
+    <w:lsdException w:name="Medium Shading 2" w:semiHidden="0" w:uiPriority="64" w:unhideWhenUsed="0"/>
+    <w:lsdException w:name="Medium List 1" w:semiHidden="0" w:uiPriority="65" w:unhideWhenUsed="0"/>
+    <w:lsdException w:name="Medium List 2" w:semiHidden="0" w:uiPriority="66" w:unhideWhenUsed="0"/>
+    <w:lsdException w:name="Medium Grid 1" w:semiHidden="0" w:uiPriority="67" w:unhideWhenUsed="0"/>
+    <w:lsdException w:name="Medium Grid 2" w:semiHidden="0" w:uiPriority="68" w:unhideWhenUsed="0"/>
+    <w:lsdException w:name="Medium Grid 3" w:semiHidden="0" w:uiPriority="69" w:unhideWhenUsed="0"/>
+    <w:lsdException w:name="Dark List" w:semiHidden="0" w:uiPriority="70" w:unhideWhenUsed="0"/>
+    <w:lsdException w:name="Colorful Shading" w:semiHidden="0" w:uiPriority="71" w:unhideWhenUsed="0"/>
+    <w:lsdException w:name="Colorful List" w:semiHidden="0" w:uiPriority="72" w:unhideWhenUsed="0"/>
+    <w:lsdException w:name="Colorful Grid" w:semiHidden="0" w:uiPriority="73" w:unhideWhenUsed="0"/>
+    <w:lsdException w:name="Light Shading Accent 1" w:semiHidden="0" w:uiPriority="60" w:unhideWhenUsed="0"/>
+    <w:lsdException w:name="Light List Accent 1" w:semiHidden="0" w:uiPriority="61" w:unhideWhenUsed="0"/>
+    <w:lsdException w:name="Light Grid Accent 1" w:semiHidden="0" w:uiPriority="62" w:unhideWhenUsed="0"/>
+    <w:lsdException w:name="Medium Shading 1 Accent 1" w:semiHidden="0" w:uiPriority="63" w:unhideWhenUsed="0"/>
+    <w:lsdException w:name="Medium Shading 2 Accent 1" w:semiHidden="0" w:uiPriority="64" w:unhideWhenUsed="0"/>
+    <w:lsdException w:name="Medium List 1 Accent 1" w:semiHidden="0" w:uiPriority="65" w:unhideWhenUsed="0"/>
+    <w:lsdException w:name="Revision" w:unhideWhenUsed="0"/>
+    <w:lsdException w:name="List Paragraph" w:semiHidden="0" w:uiPriority="34" w:unhideWhenUsed="0" w:qFormat="1"/>
+    <w:lsdException w:name="Quote" w:semiHidden="0" w:uiPriority="29" w:unhideWhenUsed="0" w:qFormat="1"/>
+    <w:lsdException w:name="Intense Quote" w:semiHidden="0" w:uiPriority="30" w:unhideWhenUsed="0" w:qFormat="1"/>
+    <w:lsdException w:name="Medium List 2 Accent 1" w:semiHidden="0" w:uiPriority="66" w:unhideWhenUsed="0"/>
+    <w:lsdException w:name="Medium Grid 1 Accent 1" w:semiHidden="0" w:uiPriority="67" w:unhideWhenUsed="0"/>
+    <w:lsdException w:name="Medium Grid 2 Accent 1" w:semiHidden="0" w:uiPriority="68" w:unhideWhenUsed="0"/>
+    <w:lsdException w:name="Medium Grid 3 Accent 1" w:semiHidden="0" w:uiPriority="69" w:unhideWhenUsed="0"/>
+    <w:lsdException w:name="Dark List Accent 1" w:semiHidden="0" w:uiPriority="70" w:unhideWhenUsed="0"/>
+    <w:lsdException w:name="Colorful Shading Accent 1" w:semiHidden="0" w:uiPriority="71" w:unhideWhenUsed="0"/>
+    <w:lsdException w:name="Colorful List Accent 1" w:semiHidden="0" w:uiPriority="72" w:unhideWhenUsed="0"/>
+    <w:lsdException w:name="Colorful Grid Accent 1" w:semiHidden="0" w:uiPriority="73" w:unhideWhenUsed="0"/>
+    <w:lsdException w:name="Light Shading Accent 2" w:semiHidden="0" w:uiPriority="60" w:unhideWhenUsed="0"/>
+    <w:lsdException w:name="Light List Accent 2" w:semiHidden="0" w:uiPriority="61" w:unhideWhenUsed="0"/>
+    <w:lsdException w:name="Light Grid Accent 2" w:semiHidden="0" w:uiPriority="62" w:unhideWhenUsed="0"/>
+    <w:lsdException w:name="Medium Shading 1 Accent 2" w:semiHidden="0" w:uiPriority="63" w:unhideWhenUsed="0"/>
+    <w:lsdException w:name="Medium Shading 2 Accent 2" w:semiHidden="0" w:uiPriority="64" w:unhideWhenUsed="0"/>
+    <w:lsdException w:name="Medium List 1 Accent 2" w:semiHidden="0" w:uiPriority="65" w:unhideWhenUsed="0"/>
+    <w:lsdException w:name="Medium List 2 Accent 2" w:semiHidden="0" w:uiPriority="66" w:unhideWhenUsed="0"/>
+    <w:lsdException w:name="Medium Grid 1 Accent 2" w:semiHidden="0" w:uiPriority="67" w:unhideWhenUsed="0"/>
+    <w:lsdException w:name="Medium Grid 2 Accent 2" w:semiHidden="0" w:uiPriority="68" w:unhideWhenUsed="0"/>
+    <w:lsdException w:name="Medium Grid 3 Accent 2" w:semiHidden="0" w:uiPriority="69" w:unhideWhenUsed="0"/>
+    <w:lsdException w:name="Dark List Accent 2" w:semiHidden="0" w:uiPriority="70" w:unhideWhenUsed="0"/>
+    <w:lsdException w:name="Colorful Shading Accent 2" w:semiHidden="0" w:uiPriority="71" w:unhideWhenUsed="0"/>
+    <w:lsdException w:name="Colorful List Accent 2" w:semiHidden="0" w:uiPriority="72" w:unhideWhenUsed="0"/>
+    <w:lsdException w:name="Colorful Grid Accent 2" w:semiHidden="0" w:uiPriority="73" w:unhideWhenUsed="0"/>
+    <w:lsdException w:name="Light Shading Accent 3" w:semiHidden="0" w:uiPriority="60" w:unhideWhenUsed="0"/>
+    <w:lsdException w:name="Light List Accent 3" w:semiHidden="0" w:uiPriority="61" w:unhideWhenUsed="0"/>
+    <w:lsdException w:name="Light Grid Accent 3" w:semiHidden="0" w:uiPriority="62" w:unhideWhenUsed="0"/>
+    <w:lsdException w:name="Medium Shading 1 Accent 3" w:semiHidden="0" w:uiPriority="63" w:unhideWhenUsed="0"/>
+    <w:lsdException w:name="Medium Shading 2 Accent 3" w:semiHidden="0" w:uiPriority="64" w:unhideWhenUsed="0"/>
+    <w:lsdException w:name="Medium List 1 Accent 3" w:semiHidden="0" w:uiPriority="65" w:unhideWhenUsed="0"/>
+    <w:lsdException w:name="Medium List 2 Accent 3" w:semiHidden="0" w:uiPriority="66" w:unhideWhenUsed="0"/>
+    <w:lsdException w:name="Medium Grid 1 Accent 3" w:semiHidden="0" w:uiPriority="67" w:unhideWhenUsed="0"/>
+    <w:lsdException w:name="Medium Grid 2 Accent 3" w:semiHidden="0" w:uiPriority="68" w:unhideWhenUsed="0"/>
+    <w:lsdException w:name="Medium Grid 3 Accent 3" w:semiHidden="0" w:uiPriority="69" w:unhideWhenUsed="0"/>
+    <w:lsdException w:name="Dark List Accent 3" w:semiHidden="0" w:uiPriority="70" w:unhideWhenUsed="0"/>
+    <w:lsdException w:name="Colorful Shading Accent 3" w:semiHidden="0" w:uiPriority="71" w:unhideWhenUsed="0"/>
+    <w:lsdException w:name="Colorful List Accent 3" w:semiHidden="0" w:uiPriority="72" w:unhideWhenUsed="0"/>
+    <w:lsdException w:name="Colorful Grid Accent 3" w:semiHidden="0" w:uiPriority="73" w:unhideWhenUsed="0"/>
+    <w:lsdException w:name="Light Shading Accent 4" w:semiHidden="0" w:uiPriority="60" w:unhideWhenUsed="0"/>
+    <w:lsdException w:name="Light List Accent 4" w:semiHidden="0" w:uiPriority="61" w:unhideWhenUsed="0"/>
+    <w:lsdException w:name="Light Grid Accent 4" w:semiHidden="0" w:uiPriority="62" w:unhideWhenUsed="0"/>
+    <w:lsdException w:name="Medium Shading 1 Accent 4" w:semiHidden="0" w:uiPriority="63" w:unhideWhenUsed="0"/>
+    <w:lsdException w:name="Medium Shading 2 Accent 4" w:semiHidden="0" w:uiPriority="64" w:unhideWhenUsed="0"/>
+    <w:lsdException w:name="Medium List 1 Accent 4" w:semiHidden="0" w:uiPriority="65" w:unhideWhenUsed="0"/>
+    <w:lsdException w:name="Medium List 2 Accent 4" w:semiHidden="0" w:uiPriority="66" w:unhideWhenUsed="0"/>
+    <w:lsdException w:name="Medium Grid 1 Accent 4" w:semiHidden="0" w:uiPriority="67" w:unhideWhenUsed="0"/>
+    <w:lsdException w:name="Medium Grid 2 Accent 4" w:semiHidden="0" w:uiPriority="68" w:unhideWhenUsed="0"/>
+    <w:lsdException w:name="Medium Grid 3 Accent 4" w:semiHidden="0" w:uiPriority="69" w:unhideWhenUsed="0"/>
+    <w:lsdException w:name="Dark List Accent 4" w:semiHidden="0" w:uiPriority="70" w:unhideWhenUsed="0"/>
+    <w:lsdException w:name="Colorful Shading Accent 4" w:semiHidden="0" w:uiPriority="71" w:unhideWhenUsed="0"/>
+    <w:lsdException w:name="Colorful List Accent 4" w:semiHidden="0" w:uiPriority="72" w:unhideWhenUsed="0"/>
+    <w:lsdException w:name="Colorful Grid Accent 4" w:semiHidden="0" w:uiPriority="73" w:unhideWhenUsed="0"/>
+    <w:lsdException w:name="Light Shading Accent 5" w:semiHidden="0" w:uiPriority="60" w:unhideWhenUsed="0"/>
+    <w:lsdException w:name="Light List Accent 5" w:semiHidden="0" w:uiPriority="61" w:unhideWhenUsed="0"/>
+    <w:lsdException w:name="Light Grid Accent 5" w:semiHidden="0" w:uiPriority="62" w:unhideWhenUsed="0"/>
+    <w:lsdException w:name="Medium Shading 1 Accent 5" w:semiHidden="0" w:uiPriority="63" w:unhideWhenUsed="0"/>
+    <w:lsdException w:name="Medium Shading 2 Accent 5" w:semiHidden="0" w:uiPriority="64" w:unhideWhenUsed="0"/>
+    <w:lsdException w:name="Medium List 1 Accent 5" w:semiHidden="0" w:uiPriority="65" w:unhideWhenUsed="0"/>
+    <w:lsdException w:name="Medium List 2 Accent 5" w:semiHidden="0" w:uiPriority="66" w:unhideWhenUsed="0"/>
+    <w:lsdException w:name="Medium Grid 1 Accent 5" w:semiHidden="0" w:uiPriority="67" w:unhideWhenUsed="0"/>
+    <w:lsdException w:name="Medium Grid 2 Accent 5" w:semiHidden="0" w:uiPriority="68" w:unhideWhenUsed="0"/>
+    <w:lsdException w:name="Medium Grid 3 Accent 5" w:semiHidden="0" w:uiPriority="69" w:unhideWhenUsed="0"/>
+    <w:lsdException w:name="Dark List Accent 5" w:semiHidden="0" w:uiPriority="70" w:unhideWhenUsed="0"/>
+    <w:lsdException w:name="Colorful Shading Accent 5" w:semiHidden="0" w:uiPriority="71" w:unhideWhenUsed="0"/>
+    <w:lsdException w:name="Colorful List Accent 5" w:semiHidden="0" w:uiPriority="72" w:unhideWhenUsed="0"/>
+    <w:lsdException w:name="Colorful Grid Accent 5" w:semiHidden="0" w:uiPriority="73" w:unhideWhenUsed="0"/>
+    <w:lsdException w:name="Light Shading Accent 6" w:semiHidden="0" w:uiPriority="60" w:unhideWhenUsed="0"/>
+    <w:lsdException w:name="Light List Accent 6" w:semiHidden="0" w:uiPriority="61" w:unhideWhenUsed="0"/>
+    <w:lsdException w:name="Light Grid Accent 6" w:semiHidden="0" w:uiPriority="62" w:unhideWhenUsed="0"/>
+    <w:lsdException w:name="Medium Shading 1 Accent 6" w:semiHidden="0" w:uiPriority="63" w:unhideWhenUsed="0"/>
+    <w:lsdException w:name="Medium Shading 2 Accent 6" w:semiHidden="0" w:uiPriority="64" w:unhideWhenUsed="0"/>
+    <w:lsdException w:name="Medium List 1 Accent 6" w:semiHidden="0" w:uiPriority="65" w:unhideWhenUsed="0"/>
+    <w:lsdException w:name="Medium List 2 Accent 6" w:semiHidden="0" w:uiPriority="66" w:unhideWhenUsed="0"/>
+    <w:lsdException w:name="Medium Grid 1 Accent 6" w:semiHidden="0" w:uiPriority="67" w:unhideWhenUsed="0"/>
+    <w:lsdException w:name="Medium Grid 2 Accent 6" w:semiHidden="0" w:uiPriority="68" w:unhideWhenUsed="0"/>
+    <w:lsdException w:name="Medium Grid 3 Accent 6" w:semiHidden="0" w:uiPriority="69" w:unhideWhenUsed="0"/>
+    <w:lsdException w:name="Dark List Accent 6" w:semiHidden="0" w:uiPriority="70" w:unhideWhenUsed="0"/>
+    <w:lsdException w:name="Colorful Shading Accent 6" w:semiHidden="0" w:uiPriority="71" w:unhideWhenUsed="0"/>
+    <w:lsdException w:name="Colorful List Accent 6" w:semiHidden="0" w:uiPriority="72" w:unhideWhenUsed="0"/>
+    <w:lsdException w:name="Colorful Grid Accent 6" w:semiHidden="0" w:uiPriority="73" w:unhideWhenUsed="0"/>
+    <w:lsdException w:name="Subtle Emphasis" w:semiHidden="0" w:uiPriority="19" w:unhideWhenUsed="0" w:qFormat="1"/>
+    <w:lsdException w:name="Intense Emphasis" w:semiHidden="0" w:uiPriority="21" w:unhideWhenUsed="0" w:qFormat="1"/>
+    <w:lsdException w:name="Subtle Reference" w:semiHidden="0" w:uiPriority="31" w:unhideWhenUsed="0" w:qFormat="1"/>
+    <w:lsdException w:name="Intense Reference" w:semiHidden="0" w:uiPriority="32" w:unhideWhenUsed="0" w:qFormat="1"/>
+    <w:lsdException w:name="Book Title" w:semiHidden="0" w:uiPriority="33" w:unhideWhenUsed="0" w:qFormat="1"/>
+    <w:lsdException w:name="Bibliography" w:uiPriority="37"/>
+    <w:lsdException w:name="TOC Heading" w:uiPriority="39" w:qFormat="1"/>
   </w:latentStyles>
   <w:style w:type="paragraph" w:default="1" w:styleId="Normal">
     <w:name w:val="Normal"/>
@@ -6297,11 +6133,11 @@
     <w:semiHidden/>
     <w:unhideWhenUsed/>
   </w:style>
-  <w:style w:type="paragraph" w:styleId="Puesto">
+  <w:style w:type="paragraph" w:styleId="Ttulo">
     <w:name w:val="Title"/>
     <w:basedOn w:val="Normal"/>
     <w:next w:val="Normal"/>
-    <w:link w:val="PuestoCar"/>
+    <w:link w:val="TtuloCar"/>
     <w:uiPriority w:val="10"/>
     <w:qFormat/>
     <w:pPr>
@@ -6316,10 +6152,10 @@
       <w:szCs w:val="64"/>
     </w:rPr>
   </w:style>
-  <w:style w:type="character" w:customStyle="1" w:styleId="PuestoCar">
-    <w:name w:val="Puesto Car"/>
+  <w:style w:type="character" w:customStyle="1" w:styleId="TtuloCar">
+    <w:name w:val="Título Car"/>
     <w:basedOn w:val="Fuentedeprrafopredeter"/>
-    <w:link w:val="Puesto"/>
+    <w:link w:val="Ttulo"/>
     <w:uiPriority w:val="10"/>
     <w:rPr>
       <w:rFonts w:asciiTheme="majorHAnsi" w:eastAsiaTheme="majorEastAsia" w:hAnsiTheme="majorHAnsi" w:cstheme="majorBidi"/>
@@ -6608,7 +6444,7 @@
       <w:smallCaps/>
     </w:rPr>
   </w:style>
-  <w:style w:type="paragraph" w:styleId="Descripcin">
+  <w:style w:type="paragraph" w:styleId="Epgrafe">
     <w:name w:val="caption"/>
     <w:basedOn w:val="Normal"/>
     <w:next w:val="Normal"/>
@@ -6699,11 +6535,974 @@
     <w:uiPriority w:val="99"/>
     <w:rsid w:val="0075237A"/>
   </w:style>
+  <w:style w:type="paragraph" w:styleId="Textodeglobo">
+    <w:name w:val="Balloon Text"/>
+    <w:basedOn w:val="Normal"/>
+    <w:link w:val="TextodegloboCar"/>
+    <w:uiPriority w:val="99"/>
+    <w:semiHidden/>
+    <w:unhideWhenUsed/>
+    <w:rsid w:val="002579E4"/>
+    <w:pPr>
+      <w:spacing w:after="0" w:line="240" w:lineRule="auto"/>
+    </w:pPr>
+    <w:rPr>
+      <w:rFonts w:ascii="Tahoma" w:hAnsi="Tahoma" w:cs="Tahoma"/>
+      <w:sz w:val="16"/>
+      <w:szCs w:val="16"/>
+    </w:rPr>
+  </w:style>
+  <w:style w:type="character" w:customStyle="1" w:styleId="TextodegloboCar">
+    <w:name w:val="Texto de globo Car"/>
+    <w:basedOn w:val="Fuentedeprrafopredeter"/>
+    <w:link w:val="Textodeglobo"/>
+    <w:uiPriority w:val="99"/>
+    <w:semiHidden/>
+    <w:rsid w:val="002579E4"/>
+    <w:rPr>
+      <w:rFonts w:ascii="Tahoma" w:hAnsi="Tahoma" w:cs="Tahoma"/>
+      <w:sz w:val="16"/>
+      <w:szCs w:val="16"/>
+    </w:rPr>
+  </w:style>
+  <w:style w:type="character" w:styleId="Refdecomentario">
+    <w:name w:val="annotation reference"/>
+    <w:basedOn w:val="Fuentedeprrafopredeter"/>
+    <w:uiPriority w:val="99"/>
+    <w:semiHidden/>
+    <w:unhideWhenUsed/>
+    <w:rsid w:val="002579E4"/>
+    <w:rPr>
+      <w:sz w:val="16"/>
+      <w:szCs w:val="16"/>
+    </w:rPr>
+  </w:style>
+  <w:style w:type="paragraph" w:styleId="Textocomentario">
+    <w:name w:val="annotation text"/>
+    <w:basedOn w:val="Normal"/>
+    <w:link w:val="TextocomentarioCar"/>
+    <w:uiPriority w:val="99"/>
+    <w:semiHidden/>
+    <w:unhideWhenUsed/>
+    <w:rsid w:val="002579E4"/>
+    <w:pPr>
+      <w:spacing w:line="240" w:lineRule="auto"/>
+    </w:pPr>
+  </w:style>
+  <w:style w:type="character" w:customStyle="1" w:styleId="TextocomentarioCar">
+    <w:name w:val="Texto comentario Car"/>
+    <w:basedOn w:val="Fuentedeprrafopredeter"/>
+    <w:link w:val="Textocomentario"/>
+    <w:uiPriority w:val="99"/>
+    <w:semiHidden/>
+    <w:rsid w:val="002579E4"/>
+  </w:style>
+  <w:style w:type="paragraph" w:styleId="Asuntodelcomentario">
+    <w:name w:val="annotation subject"/>
+    <w:basedOn w:val="Textocomentario"/>
+    <w:next w:val="Textocomentario"/>
+    <w:link w:val="AsuntodelcomentarioCar"/>
+    <w:uiPriority w:val="99"/>
+    <w:semiHidden/>
+    <w:unhideWhenUsed/>
+    <w:rsid w:val="002579E4"/>
+    <w:rPr>
+      <w:b/>
+      <w:bCs/>
+    </w:rPr>
+  </w:style>
+  <w:style w:type="character" w:customStyle="1" w:styleId="AsuntodelcomentarioCar">
+    <w:name w:val="Asunto del comentario Car"/>
+    <w:basedOn w:val="TextocomentarioCar"/>
+    <w:link w:val="Asuntodelcomentario"/>
+    <w:uiPriority w:val="99"/>
+    <w:semiHidden/>
+    <w:rsid w:val="002579E4"/>
+    <w:rPr>
+      <w:b/>
+      <w:bCs/>
+    </w:rPr>
+  </w:style>
+</w:styles>
+</file>
+
+<file path=word/stylesWithEffects.xml><?xml version="1.0" encoding="utf-8"?>
+<w:styles xmlns:wpc="http://schemas.microsoft.com/office/word/2010/wordprocessingCanvas" xmlns:mc="http://schemas.openxmlformats.org/markup-compatibility/2006" xmlns:o="urn:schemas-microsoft-com:office:office" xmlns:r="http://schemas.openxmlformats.org/officeDocument/2006/relationships" xmlns:m="http://schemas.openxmlformats.org/officeDocument/2006/math" xmlns:v="urn:schemas-microsoft-com:vml" xmlns:wp14="http://schemas.microsoft.com/office/word/2010/wordprocessingDrawing" xmlns:wp="http://schemas.openxmlformats.org/drawingml/2006/wordprocessingDrawing" xmlns:w10="urn:schemas-microsoft-com:office:word" xmlns:w="http://schemas.openxmlformats.org/wordprocessingml/2006/main" xmlns:w14="http://schemas.microsoft.com/office/word/2010/wordml" xmlns:wpg="http://schemas.microsoft.com/office/word/2010/wordprocessingGroup" xmlns:wpi="http://schemas.microsoft.com/office/word/2010/wordprocessingInk" xmlns:wne="http://schemas.microsoft.com/office/word/2006/wordml" xmlns:wps="http://schemas.microsoft.com/office/word/2010/wordprocessingShape" mc:Ignorable="w14 wp14">
+  <w:docDefaults>
+    <w:rPrDefault>
+      <w:rPr>
+        <w:rFonts w:asciiTheme="minorHAnsi" w:eastAsiaTheme="minorEastAsia" w:hAnsiTheme="minorHAnsi" w:cstheme="minorBidi"/>
+        <w:lang w:val="en-US" w:eastAsia="ja-JP" w:bidi="ar-SA"/>
+      </w:rPr>
+    </w:rPrDefault>
+    <w:pPrDefault>
+      <w:pPr>
+        <w:spacing w:after="120" w:line="264" w:lineRule="auto"/>
+      </w:pPr>
+    </w:pPrDefault>
+  </w:docDefaults>
+  <w:latentStyles w:defLockedState="0" w:defUIPriority="99" w:defSemiHidden="1" w:defUnhideWhenUsed="1" w:defQFormat="0" w:count="267">
+    <w:lsdException w:name="Normal" w:semiHidden="0" w:uiPriority="0" w:unhideWhenUsed="0" w:qFormat="1"/>
+    <w:lsdException w:name="heading 1" w:semiHidden="0" w:uiPriority="9" w:unhideWhenUsed="0" w:qFormat="1"/>
+    <w:lsdException w:name="heading 2" w:uiPriority="9" w:qFormat="1"/>
+    <w:lsdException w:name="heading 3" w:uiPriority="9" w:qFormat="1"/>
+    <w:lsdException w:name="heading 4" w:uiPriority="9" w:qFormat="1"/>
+    <w:lsdException w:name="heading 5" w:uiPriority="9" w:qFormat="1"/>
+    <w:lsdException w:name="heading 6" w:uiPriority="9" w:qFormat="1"/>
+    <w:lsdException w:name="heading 7" w:uiPriority="9" w:qFormat="1"/>
+    <w:lsdException w:name="heading 8" w:uiPriority="9" w:qFormat="1"/>
+    <w:lsdException w:name="heading 9" w:uiPriority="9" w:qFormat="1"/>
+    <w:lsdException w:name="toc 1" w:uiPriority="39"/>
+    <w:lsdException w:name="toc 2" w:uiPriority="39"/>
+    <w:lsdException w:name="toc 3" w:uiPriority="39"/>
+    <w:lsdException w:name="toc 4" w:uiPriority="39"/>
+    <w:lsdException w:name="toc 5" w:uiPriority="39"/>
+    <w:lsdException w:name="toc 6" w:uiPriority="39"/>
+    <w:lsdException w:name="toc 7" w:uiPriority="39"/>
+    <w:lsdException w:name="toc 8" w:uiPriority="39"/>
+    <w:lsdException w:name="toc 9" w:uiPriority="39"/>
+    <w:lsdException w:name="caption" w:uiPriority="35" w:qFormat="1"/>
+    <w:lsdException w:name="Title" w:semiHidden="0" w:uiPriority="10" w:unhideWhenUsed="0" w:qFormat="1"/>
+    <w:lsdException w:name="Default Paragraph Font" w:uiPriority="1"/>
+    <w:lsdException w:name="Subtitle" w:semiHidden="0" w:uiPriority="11" w:unhideWhenUsed="0" w:qFormat="1"/>
+    <w:lsdException w:name="Strong" w:semiHidden="0" w:uiPriority="22" w:unhideWhenUsed="0" w:qFormat="1"/>
+    <w:lsdException w:name="Emphasis" w:semiHidden="0" w:uiPriority="20" w:unhideWhenUsed="0" w:qFormat="1"/>
+    <w:lsdException w:name="Table Grid" w:semiHidden="0" w:uiPriority="39" w:unhideWhenUsed="0"/>
+    <w:lsdException w:name="Placeholder Text" w:unhideWhenUsed="0"/>
+    <w:lsdException w:name="No Spacing" w:semiHidden="0" w:uiPriority="1" w:unhideWhenUsed="0" w:qFormat="1"/>
+    <w:lsdException w:name="Light Shading" w:semiHidden="0" w:uiPriority="60" w:unhideWhenUsed="0"/>
+    <w:lsdException w:name="Light List" w:semiHidden="0" w:uiPriority="61" w:unhideWhenUsed="0"/>
+    <w:lsdException w:name="Light Grid" w:semiHidden="0" w:uiPriority="62" w:unhideWhenUsed="0"/>
+    <w:lsdException w:name="Medium Shading 1" w:semiHidden="0" w:uiPriority="63" w:unhideWhenUsed="0"/>
+    <w:lsdException w:name="Medium Shading 2" w:semiHidden="0" w:uiPriority="64" w:unhideWhenUsed="0"/>
+    <w:lsdException w:name="Medium List 1" w:semiHidden="0" w:uiPriority="65" w:unhideWhenUsed="0"/>
+    <w:lsdException w:name="Medium List 2" w:semiHidden="0" w:uiPriority="66" w:unhideWhenUsed="0"/>
+    <w:lsdException w:name="Medium Grid 1" w:semiHidden="0" w:uiPriority="67" w:unhideWhenUsed="0"/>
+    <w:lsdException w:name="Medium Grid 2" w:semiHidden="0" w:uiPriority="68" w:unhideWhenUsed="0"/>
+    <w:lsdException w:name="Medium Grid 3" w:semiHidden="0" w:uiPriority="69" w:unhideWhenUsed="0"/>
+    <w:lsdException w:name="Dark List" w:semiHidden="0" w:uiPriority="70" w:unhideWhenUsed="0"/>
+    <w:lsdException w:name="Colorful Shading" w:semiHidden="0" w:uiPriority="71" w:unhideWhenUsed="0"/>
+    <w:lsdException w:name="Colorful List" w:semiHidden="0" w:uiPriority="72" w:unhideWhenUsed="0"/>
+    <w:lsdException w:name="Colorful Grid" w:semiHidden="0" w:uiPriority="73" w:unhideWhenUsed="0"/>
+    <w:lsdException w:name="Light Shading Accent 1" w:semiHidden="0" w:uiPriority="60" w:unhideWhenUsed="0"/>
+    <w:lsdException w:name="Light List Accent 1" w:semiHidden="0" w:uiPriority="61" w:unhideWhenUsed="0"/>
+    <w:lsdException w:name="Light Grid Accent 1" w:semiHidden="0" w:uiPriority="62" w:unhideWhenUsed="0"/>
+    <w:lsdException w:name="Medium Shading 1 Accent 1" w:semiHidden="0" w:uiPriority="63" w:unhideWhenUsed="0"/>
+    <w:lsdException w:name="Medium Shading 2 Accent 1" w:semiHidden="0" w:uiPriority="64" w:unhideWhenUsed="0"/>
+    <w:lsdException w:name="Medium List 1 Accent 1" w:semiHidden="0" w:uiPriority="65" w:unhideWhenUsed="0"/>
+    <w:lsdException w:name="Revision" w:unhideWhenUsed="0"/>
+    <w:lsdException w:name="List Paragraph" w:semiHidden="0" w:uiPriority="34" w:unhideWhenUsed="0" w:qFormat="1"/>
+    <w:lsdException w:name="Quote" w:semiHidden="0" w:uiPriority="29" w:unhideWhenUsed="0" w:qFormat="1"/>
+    <w:lsdException w:name="Intense Quote" w:semiHidden="0" w:uiPriority="30" w:unhideWhenUsed="0" w:qFormat="1"/>
+    <w:lsdException w:name="Medium List 2 Accent 1" w:semiHidden="0" w:uiPriority="66" w:unhideWhenUsed="0"/>
+    <w:lsdException w:name="Medium Grid 1 Accent 1" w:semiHidden="0" w:uiPriority="67" w:unhideWhenUsed="0"/>
+    <w:lsdException w:name="Medium Grid 2 Accent 1" w:semiHidden="0" w:uiPriority="68" w:unhideWhenUsed="0"/>
+    <w:lsdException w:name="Medium Grid 3 Accent 1" w:semiHidden="0" w:uiPriority="69" w:unhideWhenUsed="0"/>
+    <w:lsdException w:name="Dark List Accent 1" w:semiHidden="0" w:uiPriority="70" w:unhideWhenUsed="0"/>
+    <w:lsdException w:name="Colorful Shading Accent 1" w:semiHidden="0" w:uiPriority="71" w:unhideWhenUsed="0"/>
+    <w:lsdException w:name="Colorful List Accent 1" w:semiHidden="0" w:uiPriority="72" w:unhideWhenUsed="0"/>
+    <w:lsdException w:name="Colorful Grid Accent 1" w:semiHidden="0" w:uiPriority="73" w:unhideWhenUsed="0"/>
+    <w:lsdException w:name="Light Shading Accent 2" w:semiHidden="0" w:uiPriority="60" w:unhideWhenUsed="0"/>
+    <w:lsdException w:name="Light List Accent 2" w:semiHidden="0" w:uiPriority="61" w:unhideWhenUsed="0"/>
+    <w:lsdException w:name="Light Grid Accent 2" w:semiHidden="0" w:uiPriority="62" w:unhideWhenUsed="0"/>
+    <w:lsdException w:name="Medium Shading 1 Accent 2" w:semiHidden="0" w:uiPriority="63" w:unhideWhenUsed="0"/>
+    <w:lsdException w:name="Medium Shading 2 Accent 2" w:semiHidden="0" w:uiPriority="64" w:unhideWhenUsed="0"/>
+    <w:lsdException w:name="Medium List 1 Accent 2" w:semiHidden="0" w:uiPriority="65" w:unhideWhenUsed="0"/>
+    <w:lsdException w:name="Medium List 2 Accent 2" w:semiHidden="0" w:uiPriority="66" w:unhideWhenUsed="0"/>
+    <w:lsdException w:name="Medium Grid 1 Accent 2" w:semiHidden="0" w:uiPriority="67" w:unhideWhenUsed="0"/>
+    <w:lsdException w:name="Medium Grid 2 Accent 2" w:semiHidden="0" w:uiPriority="68" w:unhideWhenUsed="0"/>
+    <w:lsdException w:name="Medium Grid 3 Accent 2" w:semiHidden="0" w:uiPriority="69" w:unhideWhenUsed="0"/>
+    <w:lsdException w:name="Dark List Accent 2" w:semiHidden="0" w:uiPriority="70" w:unhideWhenUsed="0"/>
+    <w:lsdException w:name="Colorful Shading Accent 2" w:semiHidden="0" w:uiPriority="71" w:unhideWhenUsed="0"/>
+    <w:lsdException w:name="Colorful List Accent 2" w:semiHidden="0" w:uiPriority="72" w:unhideWhenUsed="0"/>
+    <w:lsdException w:name="Colorful Grid Accent 2" w:semiHidden="0" w:uiPriority="73" w:unhideWhenUsed="0"/>
+    <w:lsdException w:name="Light Shading Accent 3" w:semiHidden="0" w:uiPriority="60" w:unhideWhenUsed="0"/>
+    <w:lsdException w:name="Light List Accent 3" w:semiHidden="0" w:uiPriority="61" w:unhideWhenUsed="0"/>
+    <w:lsdException w:name="Light Grid Accent 3" w:semiHidden="0" w:uiPriority="62" w:unhideWhenUsed="0"/>
+    <w:lsdException w:name="Medium Shading 1 Accent 3" w:semiHidden="0" w:uiPriority="63" w:unhideWhenUsed="0"/>
+    <w:lsdException w:name="Medium Shading 2 Accent 3" w:semiHidden="0" w:uiPriority="64" w:unhideWhenUsed="0"/>
+    <w:lsdException w:name="Medium List 1 Accent 3" w:semiHidden="0" w:uiPriority="65" w:unhideWhenUsed="0"/>
+    <w:lsdException w:name="Medium List 2 Accent 3" w:semiHidden="0" w:uiPriority="66" w:unhideWhenUsed="0"/>
+    <w:lsdException w:name="Medium Grid 1 Accent 3" w:semiHidden="0" w:uiPriority="67" w:unhideWhenUsed="0"/>
+    <w:lsdException w:name="Medium Grid 2 Accent 3" w:semiHidden="0" w:uiPriority="68" w:unhideWhenUsed="0"/>
+    <w:lsdException w:name="Medium Grid 3 Accent 3" w:semiHidden="0" w:uiPriority="69" w:unhideWhenUsed="0"/>
+    <w:lsdException w:name="Dark List Accent 3" w:semiHidden="0" w:uiPriority="70" w:unhideWhenUsed="0"/>
+    <w:lsdException w:name="Colorful Shading Accent 3" w:semiHidden="0" w:uiPriority="71" w:unhideWhenUsed="0"/>
+    <w:lsdException w:name="Colorful List Accent 3" w:semiHidden="0" w:uiPriority="72" w:unhideWhenUsed="0"/>
+    <w:lsdException w:name="Colorful Grid Accent 3" w:semiHidden="0" w:uiPriority="73" w:unhideWhenUsed="0"/>
+    <w:lsdException w:name="Light Shading Accent 4" w:semiHidden="0" w:uiPriority="60" w:unhideWhenUsed="0"/>
+    <w:lsdException w:name="Light List Accent 4" w:semiHidden="0" w:uiPriority="61" w:unhideWhenUsed="0"/>
+    <w:lsdException w:name="Light Grid Accent 4" w:semiHidden="0" w:uiPriority="62" w:unhideWhenUsed="0"/>
+    <w:lsdException w:name="Medium Shading 1 Accent 4" w:semiHidden="0" w:uiPriority="63" w:unhideWhenUsed="0"/>
+    <w:lsdException w:name="Medium Shading 2 Accent 4" w:semiHidden="0" w:uiPriority="64" w:unhideWhenUsed="0"/>
+    <w:lsdException w:name="Medium List 1 Accent 4" w:semiHidden="0" w:uiPriority="65" w:unhideWhenUsed="0"/>
+    <w:lsdException w:name="Medium List 2 Accent 4" w:semiHidden="0" w:uiPriority="66" w:unhideWhenUsed="0"/>
+    <w:lsdException w:name="Medium Grid 1 Accent 4" w:semiHidden="0" w:uiPriority="67" w:unhideWhenUsed="0"/>
+    <w:lsdException w:name="Medium Grid 2 Accent 4" w:semiHidden="0" w:uiPriority="68" w:unhideWhenUsed="0"/>
+    <w:lsdException w:name="Medium Grid 3 Accent 4" w:semiHidden="0" w:uiPriority="69" w:unhideWhenUsed="0"/>
+    <w:lsdException w:name="Dark List Accent 4" w:semiHidden="0" w:uiPriority="70" w:unhideWhenUsed="0"/>
+    <w:lsdException w:name="Colorful Shading Accent 4" w:semiHidden="0" w:uiPriority="71" w:unhideWhenUsed="0"/>
+    <w:lsdException w:name="Colorful List Accent 4" w:semiHidden="0" w:uiPriority="72" w:unhideWhenUsed="0"/>
+    <w:lsdException w:name="Colorful Grid Accent 4" w:semiHidden="0" w:uiPriority="73" w:unhideWhenUsed="0"/>
+    <w:lsdException w:name="Light Shading Accent 5" w:semiHidden="0" w:uiPriority="60" w:unhideWhenUsed="0"/>
+    <w:lsdException w:name="Light List Accent 5" w:semiHidden="0" w:uiPriority="61" w:unhideWhenUsed="0"/>
+    <w:lsdException w:name="Light Grid Accent 5" w:semiHidden="0" w:uiPriority="62" w:unhideWhenUsed="0"/>
+    <w:lsdException w:name="Medium Shading 1 Accent 5" w:semiHidden="0" w:uiPriority="63" w:unhideWhenUsed="0"/>
+    <w:lsdException w:name="Medium Shading 2 Accent 5" w:semiHidden="0" w:uiPriority="64" w:unhideWhenUsed="0"/>
+    <w:lsdException w:name="Medium List 1 Accent 5" w:semiHidden="0" w:uiPriority="65" w:unhideWhenUsed="0"/>
+    <w:lsdException w:name="Medium List 2 Accent 5" w:semiHidden="0" w:uiPriority="66" w:unhideWhenUsed="0"/>
+    <w:lsdException w:name="Medium Grid 1 Accent 5" w:semiHidden="0" w:uiPriority="67" w:unhideWhenUsed="0"/>
+    <w:lsdException w:name="Medium Grid 2 Accent 5" w:semiHidden="0" w:uiPriority="68" w:unhideWhenUsed="0"/>
+    <w:lsdException w:name="Medium Grid 3 Accent 5" w:semiHidden="0" w:uiPriority="69" w:unhideWhenUsed="0"/>
+    <w:lsdException w:name="Dark List Accent 5" w:semiHidden="0" w:uiPriority="70" w:unhideWhenUsed="0"/>
+    <w:lsdException w:name="Colorful Shading Accent 5" w:semiHidden="0" w:uiPriority="71" w:unhideWhenUsed="0"/>
+    <w:lsdException w:name="Colorful List Accent 5" w:semiHidden="0" w:uiPriority="72" w:unhideWhenUsed="0"/>
+    <w:lsdException w:name="Colorful Grid Accent 5" w:semiHidden="0" w:uiPriority="73" w:unhideWhenUsed="0"/>
+    <w:lsdException w:name="Light Shading Accent 6" w:semiHidden="0" w:uiPriority="60" w:unhideWhenUsed="0"/>
+    <w:lsdException w:name="Light List Accent 6" w:semiHidden="0" w:uiPriority="61" w:unhideWhenUsed="0"/>
+    <w:lsdException w:name="Light Grid Accent 6" w:semiHidden="0" w:uiPriority="62" w:unhideWhenUsed="0"/>
+    <w:lsdException w:name="Medium Shading 1 Accent 6" w:semiHidden="0" w:uiPriority="63" w:unhideWhenUsed="0"/>
+    <w:lsdException w:name="Medium Shading 2 Accent 6" w:semiHidden="0" w:uiPriority="64" w:unhideWhenUsed="0"/>
+    <w:lsdException w:name="Medium List 1 Accent 6" w:semiHidden="0" w:uiPriority="65" w:unhideWhenUsed="0"/>
+    <w:lsdException w:name="Medium List 2 Accent 6" w:semiHidden="0" w:uiPriority="66" w:unhideWhenUsed="0"/>
+    <w:lsdException w:name="Medium Grid 1 Accent 6" w:semiHidden="0" w:uiPriority="67" w:unhideWhenUsed="0"/>
+    <w:lsdException w:name="Medium Grid 2 Accent 6" w:semiHidden="0" w:uiPriority="68" w:unhideWhenUsed="0"/>
+    <w:lsdException w:name="Medium Grid 3 Accent 6" w:semiHidden="0" w:uiPriority="69" w:unhideWhenUsed="0"/>
+    <w:lsdException w:name="Dark List Accent 6" w:semiHidden="0" w:uiPriority="70" w:unhideWhenUsed="0"/>
+    <w:lsdException w:name="Colorful Shading Accent 6" w:semiHidden="0" w:uiPriority="71" w:unhideWhenUsed="0"/>
+    <w:lsdException w:name="Colorful List Accent 6" w:semiHidden="0" w:uiPriority="72" w:unhideWhenUsed="0"/>
+    <w:lsdException w:name="Colorful Grid Accent 6" w:semiHidden="0" w:uiPriority="73" w:unhideWhenUsed="0"/>
+    <w:lsdException w:name="Subtle Emphasis" w:semiHidden="0" w:uiPriority="19" w:unhideWhenUsed="0" w:qFormat="1"/>
+    <w:lsdException w:name="Intense Emphasis" w:semiHidden="0" w:uiPriority="21" w:unhideWhenUsed="0" w:qFormat="1"/>
+    <w:lsdException w:name="Subtle Reference" w:semiHidden="0" w:uiPriority="31" w:unhideWhenUsed="0" w:qFormat="1"/>
+    <w:lsdException w:name="Intense Reference" w:semiHidden="0" w:uiPriority="32" w:unhideWhenUsed="0" w:qFormat="1"/>
+    <w:lsdException w:name="Book Title" w:semiHidden="0" w:uiPriority="33" w:unhideWhenUsed="0" w:qFormat="1"/>
+    <w:lsdException w:name="Bibliography" w:uiPriority="37"/>
+    <w:lsdException w:name="TOC Heading" w:uiPriority="39" w:qFormat="1"/>
+  </w:latentStyles>
+  <w:style w:type="paragraph" w:default="1" w:styleId="Normal">
+    <w:name w:val="Normal"/>
+    <w:qFormat/>
+    <w:rsid w:val="00A75447"/>
+  </w:style>
+  <w:style w:type="paragraph" w:styleId="Ttulo1">
+    <w:name w:val="heading 1"/>
+    <w:basedOn w:val="Normal"/>
+    <w:next w:val="Normal"/>
+    <w:link w:val="Ttulo1Car"/>
+    <w:uiPriority w:val="9"/>
+    <w:qFormat/>
+    <w:pPr>
+      <w:keepNext/>
+      <w:keepLines/>
+      <w:pBdr>
+        <w:bottom w:val="single" w:sz="4" w:space="1" w:color="90C226" w:themeColor="accent1"/>
+      </w:pBdr>
+      <w:spacing w:before="400" w:after="40" w:line="240" w:lineRule="auto"/>
+      <w:outlineLvl w:val="0"/>
+    </w:pPr>
+    <w:rPr>
+      <w:rFonts w:asciiTheme="majorHAnsi" w:eastAsiaTheme="majorEastAsia" w:hAnsiTheme="majorHAnsi" w:cstheme="majorBidi"/>
+      <w:color w:val="90C226" w:themeColor="accent1"/>
+      <w:sz w:val="32"/>
+      <w:szCs w:val="32"/>
+    </w:rPr>
+  </w:style>
+  <w:style w:type="paragraph" w:styleId="Ttulo2">
+    <w:name w:val="heading 2"/>
+    <w:basedOn w:val="Normal"/>
+    <w:next w:val="Normal"/>
+    <w:link w:val="Ttulo2Car"/>
+    <w:uiPriority w:val="9"/>
+    <w:unhideWhenUsed/>
+    <w:qFormat/>
+    <w:pPr>
+      <w:keepNext/>
+      <w:keepLines/>
+      <w:spacing w:before="160" w:after="0" w:line="240" w:lineRule="auto"/>
+      <w:outlineLvl w:val="1"/>
+    </w:pPr>
+    <w:rPr>
+      <w:rFonts w:asciiTheme="majorHAnsi" w:eastAsiaTheme="majorEastAsia" w:hAnsiTheme="majorHAnsi" w:cstheme="majorBidi"/>
+      <w:color w:val="90C226" w:themeColor="accent1"/>
+      <w:sz w:val="28"/>
+      <w:szCs w:val="28"/>
+    </w:rPr>
+  </w:style>
+  <w:style w:type="paragraph" w:styleId="Ttulo3">
+    <w:name w:val="heading 3"/>
+    <w:basedOn w:val="Normal"/>
+    <w:next w:val="Normal"/>
+    <w:link w:val="Ttulo3Car"/>
+    <w:uiPriority w:val="9"/>
+    <w:semiHidden/>
+    <w:unhideWhenUsed/>
+    <w:qFormat/>
+    <w:pPr>
+      <w:keepNext/>
+      <w:keepLines/>
+      <w:spacing w:before="80" w:after="0" w:line="240" w:lineRule="auto"/>
+      <w:outlineLvl w:val="2"/>
+    </w:pPr>
+    <w:rPr>
+      <w:rFonts w:asciiTheme="majorHAnsi" w:eastAsiaTheme="majorEastAsia" w:hAnsiTheme="majorHAnsi" w:cstheme="majorBidi"/>
+      <w:color w:val="404040" w:themeColor="text1" w:themeTint="BF"/>
+      <w:sz w:val="26"/>
+      <w:szCs w:val="26"/>
+    </w:rPr>
+  </w:style>
+  <w:style w:type="paragraph" w:styleId="Ttulo4">
+    <w:name w:val="heading 4"/>
+    <w:basedOn w:val="Normal"/>
+    <w:next w:val="Normal"/>
+    <w:link w:val="Ttulo4Car"/>
+    <w:uiPriority w:val="9"/>
+    <w:semiHidden/>
+    <w:unhideWhenUsed/>
+    <w:qFormat/>
+    <w:pPr>
+      <w:keepNext/>
+      <w:keepLines/>
+      <w:spacing w:before="80" w:after="0"/>
+      <w:outlineLvl w:val="3"/>
+    </w:pPr>
+    <w:rPr>
+      <w:rFonts w:asciiTheme="majorHAnsi" w:eastAsiaTheme="majorEastAsia" w:hAnsiTheme="majorHAnsi" w:cstheme="majorBidi"/>
+      <w:sz w:val="24"/>
+      <w:szCs w:val="24"/>
+    </w:rPr>
+  </w:style>
+  <w:style w:type="paragraph" w:styleId="Ttulo5">
+    <w:name w:val="heading 5"/>
+    <w:basedOn w:val="Normal"/>
+    <w:next w:val="Normal"/>
+    <w:link w:val="Ttulo5Car"/>
+    <w:uiPriority w:val="9"/>
+    <w:semiHidden/>
+    <w:unhideWhenUsed/>
+    <w:qFormat/>
+    <w:pPr>
+      <w:keepNext/>
+      <w:keepLines/>
+      <w:spacing w:before="80" w:after="0"/>
+      <w:outlineLvl w:val="4"/>
+    </w:pPr>
+    <w:rPr>
+      <w:rFonts w:asciiTheme="majorHAnsi" w:eastAsiaTheme="majorEastAsia" w:hAnsiTheme="majorHAnsi" w:cstheme="majorBidi"/>
+      <w:i/>
+      <w:iCs/>
+      <w:sz w:val="22"/>
+      <w:szCs w:val="22"/>
+    </w:rPr>
+  </w:style>
+  <w:style w:type="paragraph" w:styleId="Ttulo6">
+    <w:name w:val="heading 6"/>
+    <w:basedOn w:val="Normal"/>
+    <w:next w:val="Normal"/>
+    <w:link w:val="Ttulo6Car"/>
+    <w:uiPriority w:val="9"/>
+    <w:semiHidden/>
+    <w:unhideWhenUsed/>
+    <w:qFormat/>
+    <w:pPr>
+      <w:keepNext/>
+      <w:keepLines/>
+      <w:spacing w:before="80" w:after="0"/>
+      <w:outlineLvl w:val="5"/>
+    </w:pPr>
+    <w:rPr>
+      <w:rFonts w:asciiTheme="majorHAnsi" w:eastAsiaTheme="majorEastAsia" w:hAnsiTheme="majorHAnsi" w:cstheme="majorBidi"/>
+      <w:color w:val="595959" w:themeColor="text1" w:themeTint="A6"/>
+    </w:rPr>
+  </w:style>
+  <w:style w:type="paragraph" w:styleId="Ttulo7">
+    <w:name w:val="heading 7"/>
+    <w:basedOn w:val="Normal"/>
+    <w:next w:val="Normal"/>
+    <w:link w:val="Ttulo7Car"/>
+    <w:uiPriority w:val="9"/>
+    <w:semiHidden/>
+    <w:unhideWhenUsed/>
+    <w:qFormat/>
+    <w:pPr>
+      <w:keepNext/>
+      <w:keepLines/>
+      <w:spacing w:before="80" w:after="0"/>
+      <w:outlineLvl w:val="6"/>
+    </w:pPr>
+    <w:rPr>
+      <w:rFonts w:asciiTheme="majorHAnsi" w:eastAsiaTheme="majorEastAsia" w:hAnsiTheme="majorHAnsi" w:cstheme="majorBidi"/>
+      <w:i/>
+      <w:iCs/>
+      <w:color w:val="595959" w:themeColor="text1" w:themeTint="A6"/>
+    </w:rPr>
+  </w:style>
+  <w:style w:type="paragraph" w:styleId="Ttulo8">
+    <w:name w:val="heading 8"/>
+    <w:basedOn w:val="Normal"/>
+    <w:next w:val="Normal"/>
+    <w:link w:val="Ttulo8Car"/>
+    <w:uiPriority w:val="9"/>
+    <w:semiHidden/>
+    <w:unhideWhenUsed/>
+    <w:qFormat/>
+    <w:pPr>
+      <w:keepNext/>
+      <w:keepLines/>
+      <w:spacing w:before="80" w:after="0"/>
+      <w:outlineLvl w:val="7"/>
+    </w:pPr>
+    <w:rPr>
+      <w:rFonts w:asciiTheme="majorHAnsi" w:eastAsiaTheme="majorEastAsia" w:hAnsiTheme="majorHAnsi" w:cstheme="majorBidi"/>
+      <w:smallCaps/>
+      <w:color w:val="595959" w:themeColor="text1" w:themeTint="A6"/>
+    </w:rPr>
+  </w:style>
+  <w:style w:type="paragraph" w:styleId="Ttulo9">
+    <w:name w:val="heading 9"/>
+    <w:basedOn w:val="Normal"/>
+    <w:next w:val="Normal"/>
+    <w:link w:val="Ttulo9Car"/>
+    <w:uiPriority w:val="9"/>
+    <w:semiHidden/>
+    <w:unhideWhenUsed/>
+    <w:qFormat/>
+    <w:pPr>
+      <w:keepNext/>
+      <w:keepLines/>
+      <w:spacing w:before="80" w:after="0"/>
+      <w:outlineLvl w:val="8"/>
+    </w:pPr>
+    <w:rPr>
+      <w:rFonts w:asciiTheme="majorHAnsi" w:eastAsiaTheme="majorEastAsia" w:hAnsiTheme="majorHAnsi" w:cstheme="majorBidi"/>
+      <w:i/>
+      <w:iCs/>
+      <w:smallCaps/>
+      <w:color w:val="595959" w:themeColor="text1" w:themeTint="A6"/>
+    </w:rPr>
+  </w:style>
+  <w:style w:type="character" w:default="1" w:styleId="Fuentedeprrafopredeter">
+    <w:name w:val="Default Paragraph Font"/>
+    <w:uiPriority w:val="1"/>
+    <w:semiHidden/>
+    <w:unhideWhenUsed/>
+  </w:style>
+  <w:style w:type="table" w:default="1" w:styleId="Tablanormal">
+    <w:name w:val="Normal Table"/>
+    <w:uiPriority w:val="99"/>
+    <w:semiHidden/>
+    <w:unhideWhenUsed/>
+    <w:tblPr>
+      <w:tblInd w:w="0" w:type="dxa"/>
+      <w:tblCellMar>
+        <w:top w:w="0" w:type="dxa"/>
+        <w:left w:w="108" w:type="dxa"/>
+        <w:bottom w:w="0" w:type="dxa"/>
+        <w:right w:w="108" w:type="dxa"/>
+      </w:tblCellMar>
+    </w:tblPr>
+  </w:style>
+  <w:style w:type="numbering" w:default="1" w:styleId="Sinlista">
+    <w:name w:val="No List"/>
+    <w:uiPriority w:val="99"/>
+    <w:semiHidden/>
+    <w:unhideWhenUsed/>
+  </w:style>
+  <w:style w:type="paragraph" w:styleId="Ttulo">
+    <w:name w:val="Title"/>
+    <w:basedOn w:val="Normal"/>
+    <w:next w:val="Normal"/>
+    <w:link w:val="TtuloCar"/>
+    <w:uiPriority w:val="10"/>
+    <w:qFormat/>
+    <w:pPr>
+      <w:spacing w:after="0" w:line="240" w:lineRule="auto"/>
+      <w:contextualSpacing/>
+    </w:pPr>
+    <w:rPr>
+      <w:rFonts w:asciiTheme="majorHAnsi" w:eastAsiaTheme="majorEastAsia" w:hAnsiTheme="majorHAnsi" w:cstheme="majorBidi"/>
+      <w:color w:val="90C226" w:themeColor="accent1"/>
+      <w:spacing w:val="-7"/>
+      <w:sz w:val="64"/>
+      <w:szCs w:val="64"/>
+    </w:rPr>
+  </w:style>
+  <w:style w:type="character" w:customStyle="1" w:styleId="TtuloCar">
+    <w:name w:val="Título Car"/>
+    <w:basedOn w:val="Fuentedeprrafopredeter"/>
+    <w:link w:val="Ttulo"/>
+    <w:uiPriority w:val="10"/>
+    <w:rPr>
+      <w:rFonts w:asciiTheme="majorHAnsi" w:eastAsiaTheme="majorEastAsia" w:hAnsiTheme="majorHAnsi" w:cstheme="majorBidi"/>
+      <w:color w:val="90C226" w:themeColor="accent1"/>
+      <w:spacing w:val="-7"/>
+      <w:sz w:val="64"/>
+      <w:szCs w:val="64"/>
+    </w:rPr>
+  </w:style>
+  <w:style w:type="paragraph" w:styleId="Subttulo">
+    <w:name w:val="Subtitle"/>
+    <w:basedOn w:val="Normal"/>
+    <w:next w:val="Normal"/>
+    <w:link w:val="SubttuloCar"/>
+    <w:uiPriority w:val="11"/>
+    <w:qFormat/>
+    <w:pPr>
+      <w:numPr>
+        <w:ilvl w:val="1"/>
+      </w:numPr>
+      <w:spacing w:after="240" w:line="240" w:lineRule="auto"/>
+    </w:pPr>
+    <w:rPr>
+      <w:rFonts w:asciiTheme="majorHAnsi" w:eastAsiaTheme="majorEastAsia" w:hAnsiTheme="majorHAnsi" w:cstheme="majorBidi"/>
+      <w:color w:val="404040" w:themeColor="text1" w:themeTint="BF"/>
+      <w:sz w:val="28"/>
+      <w:szCs w:val="28"/>
+    </w:rPr>
+  </w:style>
+  <w:style w:type="character" w:customStyle="1" w:styleId="SubttuloCar">
+    <w:name w:val="Subtítulo Car"/>
+    <w:basedOn w:val="Fuentedeprrafopredeter"/>
+    <w:link w:val="Subttulo"/>
+    <w:uiPriority w:val="11"/>
+    <w:rPr>
+      <w:rFonts w:asciiTheme="majorHAnsi" w:eastAsiaTheme="majorEastAsia" w:hAnsiTheme="majorHAnsi" w:cstheme="majorBidi"/>
+      <w:color w:val="404040" w:themeColor="text1" w:themeTint="BF"/>
+      <w:sz w:val="28"/>
+      <w:szCs w:val="28"/>
+    </w:rPr>
+  </w:style>
+  <w:style w:type="character" w:customStyle="1" w:styleId="Ttulo1Car">
+    <w:name w:val="Título 1 Car"/>
+    <w:basedOn w:val="Fuentedeprrafopredeter"/>
+    <w:link w:val="Ttulo1"/>
+    <w:uiPriority w:val="9"/>
+    <w:rPr>
+      <w:rFonts w:asciiTheme="majorHAnsi" w:eastAsiaTheme="majorEastAsia" w:hAnsiTheme="majorHAnsi" w:cstheme="majorBidi"/>
+      <w:color w:val="90C226" w:themeColor="accent1"/>
+      <w:sz w:val="32"/>
+      <w:szCs w:val="32"/>
+    </w:rPr>
+  </w:style>
+  <w:style w:type="character" w:customStyle="1" w:styleId="Ttulo2Car">
+    <w:name w:val="Título 2 Car"/>
+    <w:basedOn w:val="Fuentedeprrafopredeter"/>
+    <w:link w:val="Ttulo2"/>
+    <w:uiPriority w:val="9"/>
+    <w:rPr>
+      <w:rFonts w:asciiTheme="majorHAnsi" w:eastAsiaTheme="majorEastAsia" w:hAnsiTheme="majorHAnsi" w:cstheme="majorBidi"/>
+      <w:color w:val="90C226" w:themeColor="accent1"/>
+      <w:sz w:val="28"/>
+      <w:szCs w:val="28"/>
+    </w:rPr>
+  </w:style>
+  <w:style w:type="character" w:customStyle="1" w:styleId="Ttulo3Car">
+    <w:name w:val="Título 3 Car"/>
+    <w:basedOn w:val="Fuentedeprrafopredeter"/>
+    <w:link w:val="Ttulo3"/>
+    <w:uiPriority w:val="9"/>
+    <w:semiHidden/>
+    <w:rPr>
+      <w:rFonts w:asciiTheme="majorHAnsi" w:eastAsiaTheme="majorEastAsia" w:hAnsiTheme="majorHAnsi" w:cstheme="majorBidi"/>
+      <w:color w:val="404040" w:themeColor="text1" w:themeTint="BF"/>
+      <w:sz w:val="26"/>
+      <w:szCs w:val="26"/>
+    </w:rPr>
+  </w:style>
+  <w:style w:type="character" w:customStyle="1" w:styleId="Ttulo4Car">
+    <w:name w:val="Título 4 Car"/>
+    <w:basedOn w:val="Fuentedeprrafopredeter"/>
+    <w:link w:val="Ttulo4"/>
+    <w:uiPriority w:val="9"/>
+    <w:semiHidden/>
+    <w:rPr>
+      <w:rFonts w:asciiTheme="majorHAnsi" w:eastAsiaTheme="majorEastAsia" w:hAnsiTheme="majorHAnsi" w:cstheme="majorBidi"/>
+      <w:sz w:val="24"/>
+      <w:szCs w:val="24"/>
+    </w:rPr>
+  </w:style>
+  <w:style w:type="character" w:customStyle="1" w:styleId="Ttulo5Car">
+    <w:name w:val="Título 5 Car"/>
+    <w:basedOn w:val="Fuentedeprrafopredeter"/>
+    <w:link w:val="Ttulo5"/>
+    <w:uiPriority w:val="9"/>
+    <w:semiHidden/>
+    <w:rPr>
+      <w:rFonts w:asciiTheme="majorHAnsi" w:eastAsiaTheme="majorEastAsia" w:hAnsiTheme="majorHAnsi" w:cstheme="majorBidi"/>
+      <w:i/>
+      <w:iCs/>
+      <w:sz w:val="22"/>
+      <w:szCs w:val="22"/>
+    </w:rPr>
+  </w:style>
+  <w:style w:type="character" w:customStyle="1" w:styleId="Ttulo6Car">
+    <w:name w:val="Título 6 Car"/>
+    <w:basedOn w:val="Fuentedeprrafopredeter"/>
+    <w:link w:val="Ttulo6"/>
+    <w:uiPriority w:val="9"/>
+    <w:semiHidden/>
+    <w:rPr>
+      <w:rFonts w:asciiTheme="majorHAnsi" w:eastAsiaTheme="majorEastAsia" w:hAnsiTheme="majorHAnsi" w:cstheme="majorBidi"/>
+      <w:color w:val="595959" w:themeColor="text1" w:themeTint="A6"/>
+    </w:rPr>
+  </w:style>
+  <w:style w:type="character" w:customStyle="1" w:styleId="Ttulo7Car">
+    <w:name w:val="Título 7 Car"/>
+    <w:basedOn w:val="Fuentedeprrafopredeter"/>
+    <w:link w:val="Ttulo7"/>
+    <w:uiPriority w:val="9"/>
+    <w:semiHidden/>
+    <w:rPr>
+      <w:rFonts w:asciiTheme="majorHAnsi" w:eastAsiaTheme="majorEastAsia" w:hAnsiTheme="majorHAnsi" w:cstheme="majorBidi"/>
+      <w:i/>
+      <w:iCs/>
+      <w:color w:val="595959" w:themeColor="text1" w:themeTint="A6"/>
+    </w:rPr>
+  </w:style>
+  <w:style w:type="character" w:customStyle="1" w:styleId="Ttulo8Car">
+    <w:name w:val="Título 8 Car"/>
+    <w:basedOn w:val="Fuentedeprrafopredeter"/>
+    <w:link w:val="Ttulo8"/>
+    <w:uiPriority w:val="9"/>
+    <w:semiHidden/>
+    <w:rPr>
+      <w:rFonts w:asciiTheme="majorHAnsi" w:eastAsiaTheme="majorEastAsia" w:hAnsiTheme="majorHAnsi" w:cstheme="majorBidi"/>
+      <w:smallCaps/>
+      <w:color w:val="595959" w:themeColor="text1" w:themeTint="A6"/>
+    </w:rPr>
+  </w:style>
+  <w:style w:type="character" w:customStyle="1" w:styleId="Ttulo9Car">
+    <w:name w:val="Título 9 Car"/>
+    <w:basedOn w:val="Fuentedeprrafopredeter"/>
+    <w:link w:val="Ttulo9"/>
+    <w:uiPriority w:val="9"/>
+    <w:semiHidden/>
+    <w:rPr>
+      <w:rFonts w:asciiTheme="majorHAnsi" w:eastAsiaTheme="majorEastAsia" w:hAnsiTheme="majorHAnsi" w:cstheme="majorBidi"/>
+      <w:i/>
+      <w:iCs/>
+      <w:smallCaps/>
+      <w:color w:val="595959" w:themeColor="text1" w:themeTint="A6"/>
+    </w:rPr>
+  </w:style>
+  <w:style w:type="character" w:styleId="nfasissutil">
+    <w:name w:val="Subtle Emphasis"/>
+    <w:basedOn w:val="Fuentedeprrafopredeter"/>
+    <w:uiPriority w:val="19"/>
+    <w:qFormat/>
+    <w:rPr>
+      <w:i/>
+      <w:iCs/>
+      <w:color w:val="595959" w:themeColor="text1" w:themeTint="A6"/>
+    </w:rPr>
+  </w:style>
+  <w:style w:type="character" w:styleId="nfasis">
+    <w:name w:val="Emphasis"/>
+    <w:basedOn w:val="Fuentedeprrafopredeter"/>
+    <w:uiPriority w:val="20"/>
+    <w:qFormat/>
+    <w:rPr>
+      <w:i/>
+      <w:iCs/>
+    </w:rPr>
+  </w:style>
+  <w:style w:type="character" w:styleId="nfasisintenso">
+    <w:name w:val="Intense Emphasis"/>
+    <w:basedOn w:val="Fuentedeprrafopredeter"/>
+    <w:uiPriority w:val="21"/>
+    <w:qFormat/>
+    <w:rPr>
+      <w:b/>
+      <w:bCs/>
+      <w:i/>
+      <w:iCs/>
+    </w:rPr>
+  </w:style>
+  <w:style w:type="character" w:styleId="Textoennegrita">
+    <w:name w:val="Strong"/>
+    <w:basedOn w:val="Fuentedeprrafopredeter"/>
+    <w:uiPriority w:val="22"/>
+    <w:qFormat/>
+    <w:rPr>
+      <w:b/>
+      <w:bCs/>
+    </w:rPr>
+  </w:style>
+  <w:style w:type="paragraph" w:styleId="Cita">
+    <w:name w:val="Quote"/>
+    <w:basedOn w:val="Normal"/>
+    <w:next w:val="Normal"/>
+    <w:link w:val="CitaCar"/>
+    <w:uiPriority w:val="29"/>
+    <w:qFormat/>
+    <w:pPr>
+      <w:spacing w:before="240" w:after="240" w:line="252" w:lineRule="auto"/>
+      <w:ind w:left="864" w:right="864"/>
+      <w:jc w:val="center"/>
+    </w:pPr>
+    <w:rPr>
+      <w:i/>
+      <w:iCs/>
+    </w:rPr>
+  </w:style>
+  <w:style w:type="character" w:customStyle="1" w:styleId="CitaCar">
+    <w:name w:val="Cita Car"/>
+    <w:basedOn w:val="Fuentedeprrafopredeter"/>
+    <w:link w:val="Cita"/>
+    <w:uiPriority w:val="29"/>
+    <w:rPr>
+      <w:i/>
+      <w:iCs/>
+    </w:rPr>
+  </w:style>
+  <w:style w:type="paragraph" w:styleId="Citadestacada">
+    <w:name w:val="Intense Quote"/>
+    <w:basedOn w:val="Normal"/>
+    <w:next w:val="Normal"/>
+    <w:link w:val="CitadestacadaCar"/>
+    <w:uiPriority w:val="30"/>
+    <w:qFormat/>
+    <w:pPr>
+      <w:spacing w:before="100" w:beforeAutospacing="1" w:after="240"/>
+      <w:ind w:left="864" w:right="864"/>
+      <w:jc w:val="center"/>
+    </w:pPr>
+    <w:rPr>
+      <w:rFonts w:asciiTheme="majorHAnsi" w:eastAsiaTheme="majorEastAsia" w:hAnsiTheme="majorHAnsi" w:cstheme="majorBidi"/>
+      <w:color w:val="90C226" w:themeColor="accent1"/>
+      <w:sz w:val="28"/>
+      <w:szCs w:val="28"/>
+    </w:rPr>
+  </w:style>
+  <w:style w:type="character" w:customStyle="1" w:styleId="CitadestacadaCar">
+    <w:name w:val="Cita destacada Car"/>
+    <w:basedOn w:val="Fuentedeprrafopredeter"/>
+    <w:link w:val="Citadestacada"/>
+    <w:uiPriority w:val="30"/>
+    <w:rPr>
+      <w:rFonts w:asciiTheme="majorHAnsi" w:eastAsiaTheme="majorEastAsia" w:hAnsiTheme="majorHAnsi" w:cstheme="majorBidi"/>
+      <w:color w:val="90C226" w:themeColor="accent1"/>
+      <w:sz w:val="28"/>
+      <w:szCs w:val="28"/>
+    </w:rPr>
+  </w:style>
+  <w:style w:type="character" w:styleId="Referenciasutil">
+    <w:name w:val="Subtle Reference"/>
+    <w:basedOn w:val="Fuentedeprrafopredeter"/>
+    <w:uiPriority w:val="31"/>
+    <w:qFormat/>
+    <w:rPr>
+      <w:smallCaps/>
+      <w:color w:val="404040" w:themeColor="text1" w:themeTint="BF"/>
+    </w:rPr>
+  </w:style>
+  <w:style w:type="character" w:styleId="Referenciaintensa">
+    <w:name w:val="Intense Reference"/>
+    <w:basedOn w:val="Fuentedeprrafopredeter"/>
+    <w:uiPriority w:val="32"/>
+    <w:qFormat/>
+    <w:rPr>
+      <w:b/>
+      <w:bCs/>
+      <w:smallCaps/>
+      <w:u w:val="single"/>
+    </w:rPr>
+  </w:style>
+  <w:style w:type="character" w:styleId="Ttulodellibro">
+    <w:name w:val="Book Title"/>
+    <w:basedOn w:val="Fuentedeprrafopredeter"/>
+    <w:uiPriority w:val="33"/>
+    <w:qFormat/>
+    <w:rPr>
+      <w:b/>
+      <w:bCs/>
+      <w:smallCaps/>
+    </w:rPr>
+  </w:style>
+  <w:style w:type="paragraph" w:styleId="Epgrafe">
+    <w:name w:val="caption"/>
+    <w:basedOn w:val="Normal"/>
+    <w:next w:val="Normal"/>
+    <w:uiPriority w:val="35"/>
+    <w:semiHidden/>
+    <w:unhideWhenUsed/>
+    <w:qFormat/>
+    <w:pPr>
+      <w:spacing w:line="240" w:lineRule="auto"/>
+    </w:pPr>
+    <w:rPr>
+      <w:b/>
+      <w:bCs/>
+      <w:color w:val="404040" w:themeColor="text1" w:themeTint="BF"/>
+    </w:rPr>
+  </w:style>
+  <w:style w:type="paragraph" w:styleId="TtulodeTDC">
+    <w:name w:val="TOC Heading"/>
+    <w:basedOn w:val="Ttulo1"/>
+    <w:next w:val="Normal"/>
+    <w:uiPriority w:val="39"/>
+    <w:semiHidden/>
+    <w:unhideWhenUsed/>
+    <w:qFormat/>
+    <w:pPr>
+      <w:outlineLvl w:val="9"/>
+    </w:pPr>
+  </w:style>
+  <w:style w:type="paragraph" w:styleId="Sinespaciado">
+    <w:name w:val="No Spacing"/>
+    <w:uiPriority w:val="1"/>
+    <w:qFormat/>
+    <w:pPr>
+      <w:spacing w:after="0" w:line="240" w:lineRule="auto"/>
+    </w:pPr>
+  </w:style>
+  <w:style w:type="paragraph" w:styleId="Prrafodelista">
+    <w:name w:val="List Paragraph"/>
+    <w:basedOn w:val="Normal"/>
+    <w:uiPriority w:val="34"/>
+    <w:qFormat/>
+    <w:pPr>
+      <w:ind w:left="720"/>
+      <w:contextualSpacing/>
+    </w:pPr>
+  </w:style>
+  <w:style w:type="paragraph" w:styleId="Encabezado">
+    <w:name w:val="header"/>
+    <w:basedOn w:val="Normal"/>
+    <w:link w:val="EncabezadoCar"/>
+    <w:uiPriority w:val="99"/>
+    <w:unhideWhenUsed/>
+    <w:rsid w:val="0075237A"/>
+    <w:pPr>
+      <w:tabs>
+        <w:tab w:val="center" w:pos="4252"/>
+        <w:tab w:val="right" w:pos="8504"/>
+      </w:tabs>
+      <w:spacing w:after="0" w:line="240" w:lineRule="auto"/>
+    </w:pPr>
+  </w:style>
+  <w:style w:type="character" w:customStyle="1" w:styleId="EncabezadoCar">
+    <w:name w:val="Encabezado Car"/>
+    <w:basedOn w:val="Fuentedeprrafopredeter"/>
+    <w:link w:val="Encabezado"/>
+    <w:uiPriority w:val="99"/>
+    <w:rsid w:val="0075237A"/>
+  </w:style>
+  <w:style w:type="paragraph" w:styleId="Piedepgina">
+    <w:name w:val="footer"/>
+    <w:basedOn w:val="Normal"/>
+    <w:link w:val="PiedepginaCar"/>
+    <w:uiPriority w:val="99"/>
+    <w:unhideWhenUsed/>
+    <w:rsid w:val="0075237A"/>
+    <w:pPr>
+      <w:tabs>
+        <w:tab w:val="center" w:pos="4252"/>
+        <w:tab w:val="right" w:pos="8504"/>
+      </w:tabs>
+      <w:spacing w:after="0" w:line="240" w:lineRule="auto"/>
+    </w:pPr>
+  </w:style>
+  <w:style w:type="character" w:customStyle="1" w:styleId="PiedepginaCar">
+    <w:name w:val="Pie de página Car"/>
+    <w:basedOn w:val="Fuentedeprrafopredeter"/>
+    <w:link w:val="Piedepgina"/>
+    <w:uiPriority w:val="99"/>
+    <w:rsid w:val="0075237A"/>
+  </w:style>
+  <w:style w:type="paragraph" w:styleId="Textodeglobo">
+    <w:name w:val="Balloon Text"/>
+    <w:basedOn w:val="Normal"/>
+    <w:link w:val="TextodegloboCar"/>
+    <w:uiPriority w:val="99"/>
+    <w:semiHidden/>
+    <w:unhideWhenUsed/>
+    <w:rsid w:val="002579E4"/>
+    <w:pPr>
+      <w:spacing w:after="0" w:line="240" w:lineRule="auto"/>
+    </w:pPr>
+    <w:rPr>
+      <w:rFonts w:ascii="Tahoma" w:hAnsi="Tahoma" w:cs="Tahoma"/>
+      <w:sz w:val="16"/>
+      <w:szCs w:val="16"/>
+    </w:rPr>
+  </w:style>
+  <w:style w:type="character" w:customStyle="1" w:styleId="TextodegloboCar">
+    <w:name w:val="Texto de globo Car"/>
+    <w:basedOn w:val="Fuentedeprrafopredeter"/>
+    <w:link w:val="Textodeglobo"/>
+    <w:uiPriority w:val="99"/>
+    <w:semiHidden/>
+    <w:rsid w:val="002579E4"/>
+    <w:rPr>
+      <w:rFonts w:ascii="Tahoma" w:hAnsi="Tahoma" w:cs="Tahoma"/>
+      <w:sz w:val="16"/>
+      <w:szCs w:val="16"/>
+    </w:rPr>
+  </w:style>
+  <w:style w:type="character" w:styleId="Refdecomentario">
+    <w:name w:val="annotation reference"/>
+    <w:basedOn w:val="Fuentedeprrafopredeter"/>
+    <w:uiPriority w:val="99"/>
+    <w:semiHidden/>
+    <w:unhideWhenUsed/>
+    <w:rsid w:val="002579E4"/>
+    <w:rPr>
+      <w:sz w:val="16"/>
+      <w:szCs w:val="16"/>
+    </w:rPr>
+  </w:style>
+  <w:style w:type="paragraph" w:styleId="Textocomentario">
+    <w:name w:val="annotation text"/>
+    <w:basedOn w:val="Normal"/>
+    <w:link w:val="TextocomentarioCar"/>
+    <w:uiPriority w:val="99"/>
+    <w:semiHidden/>
+    <w:unhideWhenUsed/>
+    <w:rsid w:val="002579E4"/>
+    <w:pPr>
+      <w:spacing w:line="240" w:lineRule="auto"/>
+    </w:pPr>
+  </w:style>
+  <w:style w:type="character" w:customStyle="1" w:styleId="TextocomentarioCar">
+    <w:name w:val="Texto comentario Car"/>
+    <w:basedOn w:val="Fuentedeprrafopredeter"/>
+    <w:link w:val="Textocomentario"/>
+    <w:uiPriority w:val="99"/>
+    <w:semiHidden/>
+    <w:rsid w:val="002579E4"/>
+  </w:style>
+  <w:style w:type="paragraph" w:styleId="Asuntodelcomentario">
+    <w:name w:val="annotation subject"/>
+    <w:basedOn w:val="Textocomentario"/>
+    <w:next w:val="Textocomentario"/>
+    <w:link w:val="AsuntodelcomentarioCar"/>
+    <w:uiPriority w:val="99"/>
+    <w:semiHidden/>
+    <w:unhideWhenUsed/>
+    <w:rsid w:val="002579E4"/>
+    <w:rPr>
+      <w:b/>
+      <w:bCs/>
+    </w:rPr>
+  </w:style>
+  <w:style w:type="character" w:customStyle="1" w:styleId="AsuntodelcomentarioCar">
+    <w:name w:val="Asunto del comentario Car"/>
+    <w:basedOn w:val="TextocomentarioCar"/>
+    <w:link w:val="Asuntodelcomentario"/>
+    <w:uiPriority w:val="99"/>
+    <w:semiHidden/>
+    <w:rsid w:val="002579E4"/>
+    <w:rPr>
+      <w:b/>
+      <w:bCs/>
+    </w:rPr>
+  </w:style>
 </w:styles>
 </file>
 
 <file path=word/glossary/document.xml><?xml version="1.0" encoding="utf-8"?>
-<w:glossaryDocument xmlns:wpc="http://schemas.microsoft.com/office/word/2010/wordprocessingCanvas" xmlns:mc="http://schemas.openxmlformats.org/markup-compatibility/2006" xmlns:o="urn:schemas-microsoft-com:office:office" xmlns:r="http://schemas.openxmlformats.org/officeDocument/2006/relationships" xmlns:m="http://schemas.openxmlformats.org/officeDocument/2006/math" xmlns:v="urn:schemas-microsoft-com:vml" xmlns:wp14="http://schemas.microsoft.com/office/word/2010/wordprocessingDrawing" xmlns:wp="http://schemas.openxmlformats.org/drawingml/2006/wordprocessingDrawing" xmlns:w10="urn:schemas-microsoft-com:office:word" xmlns:w="http://schemas.openxmlformats.org/wordprocessingml/2006/main" xmlns:w14="http://schemas.microsoft.com/office/word/2010/wordml" xmlns:w15="http://schemas.microsoft.com/office/word/2012/wordml" xmlns:wpg="http://schemas.microsoft.com/office/word/2010/wordprocessingGroup" xmlns:wpi="http://schemas.microsoft.com/office/word/2010/wordprocessingInk" xmlns:wne="http://schemas.microsoft.com/office/word/2006/wordml" xmlns:wps="http://schemas.microsoft.com/office/word/2010/wordprocessingShape" mc:Ignorable="w14 w15 wp14">
+<w:glossaryDocument xmlns:wpc="http://schemas.microsoft.com/office/word/2010/wordprocessingCanvas" xmlns:mc="http://schemas.openxmlformats.org/markup-compatibility/2006" xmlns:o="urn:schemas-microsoft-com:office:office" xmlns:r="http://schemas.openxmlformats.org/officeDocument/2006/relationships" xmlns:m="http://schemas.openxmlformats.org/officeDocument/2006/math" xmlns:v="urn:schemas-microsoft-com:vml" xmlns:wp14="http://schemas.microsoft.com/office/word/2010/wordprocessingDrawing" xmlns:wp="http://schemas.openxmlformats.org/drawingml/2006/wordprocessingDrawing" xmlns:w10="urn:schemas-microsoft-com:office:word" xmlns:w="http://schemas.openxmlformats.org/wordprocessingml/2006/main" xmlns:w14="http://schemas.microsoft.com/office/word/2010/wordml" xmlns:wpg="http://schemas.microsoft.com/office/word/2010/wordprocessingGroup" xmlns:wpi="http://schemas.microsoft.com/office/word/2010/wordprocessingInk" xmlns:wne="http://schemas.microsoft.com/office/word/2006/wordml" xmlns:wps="http://schemas.microsoft.com/office/word/2010/wordprocessingShape" mc:Ignorable="w14 wp14">
   <w:docParts>
     <w:docPart>
       <w:docPartPr>
@@ -6728,7 +7527,7 @@
           <w:r>
             <w:rPr>
               <w:rFonts w:asciiTheme="majorHAnsi" w:eastAsiaTheme="majorEastAsia" w:hAnsiTheme="majorHAnsi" w:cstheme="majorBidi"/>
-              <w:color w:val="5B9BD5" w:themeColor="accent1"/>
+              <w:color w:val="4F81BD" w:themeColor="accent1"/>
               <w:sz w:val="27"/>
               <w:szCs w:val="27"/>
             </w:rPr>
@@ -6742,7 +7541,7 @@
 </file>
 
 <file path=word/glossary/fontTable.xml><?xml version="1.0" encoding="utf-8"?>
-<w:fonts xmlns:mc="http://schemas.openxmlformats.org/markup-compatibility/2006" xmlns:r="http://schemas.openxmlformats.org/officeDocument/2006/relationships" xmlns:w="http://schemas.openxmlformats.org/wordprocessingml/2006/main" xmlns:w14="http://schemas.microsoft.com/office/word/2010/wordml" xmlns:w15="http://schemas.microsoft.com/office/word/2012/wordml" mc:Ignorable="w14 w15">
+<w:fonts xmlns:mc="http://schemas.openxmlformats.org/markup-compatibility/2006" xmlns:r="http://schemas.openxmlformats.org/officeDocument/2006/relationships" xmlns:w="http://schemas.openxmlformats.org/wordprocessingml/2006/main" xmlns:w14="http://schemas.microsoft.com/office/word/2010/wordml" mc:Ignorable="w14">
   <w:font w:name="Symbol">
     <w:panose1 w:val="05050102010706020507"/>
     <w:charset w:val="02"/>
@@ -6816,12 +7615,12 @@
     <w:pitch w:val="fixed"/>
     <w:sig w:usb0="E00002FF" w:usb1="6AC7FDFB" w:usb2="00000012" w:usb3="00000000" w:csb0="0002009F" w:csb1="00000000"/>
   </w:font>
-  <w:font w:name="Calibri Light">
-    <w:panose1 w:val="020F0302020204030204"/>
+  <w:font w:name="Cambria">
+    <w:panose1 w:val="02040503050406030204"/>
     <w:charset w:val="00"/>
-    <w:family w:val="swiss"/>
+    <w:family w:val="roman"/>
     <w:pitch w:val="variable"/>
-    <w:sig w:usb0="A00002EF" w:usb1="4000207B" w:usb2="00000000" w:usb3="00000000" w:csb0="0000019F" w:csb1="00000000"/>
+    <w:sig w:usb0="E00002FF" w:usb1="400004FF" w:usb2="00000000" w:usb3="00000000" w:csb0="0000019F" w:csb1="00000000"/>
   </w:font>
   <w:font w:name="MS Gothic">
     <w:altName w:val="ＭＳ ゴシック"/>
@@ -6835,22 +7634,22 @@
 </file>
 
 <file path=word/glossary/settings.xml><?xml version="1.0" encoding="utf-8"?>
-<w:settings xmlns:mc="http://schemas.openxmlformats.org/markup-compatibility/2006" xmlns:o="urn:schemas-microsoft-com:office:office" xmlns:r="http://schemas.openxmlformats.org/officeDocument/2006/relationships" xmlns:m="http://schemas.openxmlformats.org/officeDocument/2006/math" xmlns:v="urn:schemas-microsoft-com:vml" xmlns:w10="urn:schemas-microsoft-com:office:word" xmlns:w="http://schemas.openxmlformats.org/wordprocessingml/2006/main" xmlns:w14="http://schemas.microsoft.com/office/word/2010/wordml" xmlns:w15="http://schemas.microsoft.com/office/word/2012/wordml" xmlns:sl="http://schemas.openxmlformats.org/schemaLibrary/2006/main" mc:Ignorable="w14 w15">
+<w:settings xmlns:mc="http://schemas.openxmlformats.org/markup-compatibility/2006" xmlns:o="urn:schemas-microsoft-com:office:office" xmlns:r="http://schemas.openxmlformats.org/officeDocument/2006/relationships" xmlns:m="http://schemas.openxmlformats.org/officeDocument/2006/math" xmlns:v="urn:schemas-microsoft-com:vml" xmlns:w10="urn:schemas-microsoft-com:office:word" xmlns:w="http://schemas.openxmlformats.org/wordprocessingml/2006/main" xmlns:w14="http://schemas.microsoft.com/office/word/2010/wordml" xmlns:sl="http://schemas.openxmlformats.org/schemaLibrary/2006/main" mc:Ignorable="w14">
   <w:view w:val="normal"/>
   <w:defaultTabStop w:val="708"/>
   <w:hyphenationZone w:val="425"/>
   <w:characterSpacingControl w:val="doNotCompress"/>
   <w:compat>
     <w:useFELayout/>
-    <w:compatSetting w:name="compatibilityMode" w:uri="http://schemas.microsoft.com/office/word" w:val="15"/>
+    <w:compatSetting w:name="compatibilityMode" w:uri="http://schemas.microsoft.com/office/word" w:val="14"/>
     <w:compatSetting w:name="overrideTableStyleFontSizeAndJustification" w:uri="http://schemas.microsoft.com/office/word" w:val="1"/>
     <w:compatSetting w:name="enableOpenTypeFeatures" w:uri="http://schemas.microsoft.com/office/word" w:val="1"/>
     <w:compatSetting w:name="doNotFlipMirrorIndents" w:uri="http://schemas.microsoft.com/office/word" w:val="1"/>
-    <w:compatSetting w:name="differentiateMultirowTableHeaders" w:uri="http://schemas.microsoft.com/office/word" w:val="1"/>
   </w:compat>
   <w:rsids>
     <w:rsidRoot w:val="00DA65BB"/>
     <w:rsid w:val="000D6FB4"/>
+    <w:rsid w:val="005F6D22"/>
     <w:rsid w:val="00C51189"/>
     <w:rsid w:val="00C6266E"/>
     <w:rsid w:val="00DA65BB"/>
@@ -6872,12 +7671,11 @@
   <w:clrSchemeMapping w:bg1="light1" w:t1="dark1" w:bg2="light2" w:t2="dark2" w:accent1="accent1" w:accent2="accent2" w:accent3="accent3" w:accent4="accent4" w:accent5="accent5" w:accent6="accent6" w:hyperlink="hyperlink" w:followedHyperlink="followedHyperlink"/>
   <w:decimalSymbol w:val=","/>
   <w:listSeparator w:val=";"/>
-  <w15:chartTrackingRefBased/>
 </w:settings>
 </file>
 
 <file path=word/glossary/styles.xml><?xml version="1.0" encoding="utf-8"?>
-<w:styles xmlns:mc="http://schemas.openxmlformats.org/markup-compatibility/2006" xmlns:r="http://schemas.openxmlformats.org/officeDocument/2006/relationships" xmlns:w="http://schemas.openxmlformats.org/wordprocessingml/2006/main" xmlns:w14="http://schemas.microsoft.com/office/word/2010/wordml" xmlns:w15="http://schemas.microsoft.com/office/word/2012/wordml" mc:Ignorable="w14 w15">
+<w:styles xmlns:mc="http://schemas.openxmlformats.org/markup-compatibility/2006" xmlns:r="http://schemas.openxmlformats.org/officeDocument/2006/relationships" xmlns:w="http://schemas.openxmlformats.org/wordprocessingml/2006/main" xmlns:w14="http://schemas.microsoft.com/office/word/2010/wordml" mc:Ignorable="w14">
   <w:docDefaults>
     <w:rPrDefault>
       <w:rPr>
@@ -6893,378 +7691,144 @@
       </w:pPr>
     </w:pPrDefault>
   </w:docDefaults>
-  <w:latentStyles w:defLockedState="0" w:defUIPriority="99" w:defSemiHidden="0" w:defUnhideWhenUsed="0" w:defQFormat="0" w:count="371">
-    <w:lsdException w:name="Normal" w:uiPriority="0" w:qFormat="1"/>
-    <w:lsdException w:name="heading 1" w:uiPriority="9" w:qFormat="1"/>
-    <w:lsdException w:name="heading 2" w:semiHidden="1" w:uiPriority="9" w:unhideWhenUsed="1" w:qFormat="1"/>
-    <w:lsdException w:name="heading 3" w:semiHidden="1" w:uiPriority="9" w:unhideWhenUsed="1" w:qFormat="1"/>
-    <w:lsdException w:name="heading 4" w:semiHidden="1" w:uiPriority="9" w:unhideWhenUsed="1" w:qFormat="1"/>
-    <w:lsdException w:name="heading 5" w:semiHidden="1" w:uiPriority="9" w:unhideWhenUsed="1" w:qFormat="1"/>
-    <w:lsdException w:name="heading 6" w:semiHidden="1" w:uiPriority="9" w:unhideWhenUsed="1" w:qFormat="1"/>
-    <w:lsdException w:name="heading 7" w:semiHidden="1" w:uiPriority="9" w:unhideWhenUsed="1" w:qFormat="1"/>
-    <w:lsdException w:name="heading 8" w:semiHidden="1" w:uiPriority="9" w:unhideWhenUsed="1" w:qFormat="1"/>
-    <w:lsdException w:name="heading 9" w:semiHidden="1" w:uiPriority="9" w:unhideWhenUsed="1" w:qFormat="1"/>
-    <w:lsdException w:name="index 1" w:semiHidden="1" w:unhideWhenUsed="1"/>
-    <w:lsdException w:name="index 2" w:semiHidden="1" w:unhideWhenUsed="1"/>
-    <w:lsdException w:name="index 3" w:semiHidden="1" w:unhideWhenUsed="1"/>
-    <w:lsdException w:name="index 4" w:semiHidden="1" w:unhideWhenUsed="1"/>
-    <w:lsdException w:name="index 5" w:semiHidden="1" w:unhideWhenUsed="1"/>
-    <w:lsdException w:name="index 6" w:semiHidden="1" w:unhideWhenUsed="1"/>
-    <w:lsdException w:name="index 7" w:semiHidden="1" w:unhideWhenUsed="1"/>
-    <w:lsdException w:name="index 8" w:semiHidden="1" w:unhideWhenUsed="1"/>
-    <w:lsdException w:name="index 9" w:semiHidden="1" w:unhideWhenUsed="1"/>
-    <w:lsdException w:name="toc 1" w:semiHidden="1" w:uiPriority="39" w:unhideWhenUsed="1"/>
-    <w:lsdException w:name="toc 2" w:semiHidden="1" w:uiPriority="39" w:unhideWhenUsed="1"/>
-    <w:lsdException w:name="toc 3" w:semiHidden="1" w:uiPriority="39" w:unhideWhenUsed="1"/>
-    <w:lsdException w:name="toc 4" w:semiHidden="1" w:uiPriority="39" w:unhideWhenUsed="1"/>
-    <w:lsdException w:name="toc 5" w:semiHidden="1" w:uiPriority="39" w:unhideWhenUsed="1"/>
-    <w:lsdException w:name="toc 6" w:semiHidden="1" w:uiPriority="39" w:unhideWhenUsed="1"/>
-    <w:lsdException w:name="toc 7" w:semiHidden="1" w:uiPriority="39" w:unhideWhenUsed="1"/>
-    <w:lsdException w:name="toc 8" w:semiHidden="1" w:uiPriority="39" w:unhideWhenUsed="1"/>
-    <w:lsdException w:name="toc 9" w:semiHidden="1" w:uiPriority="39" w:unhideWhenUsed="1"/>
-    <w:lsdException w:name="Normal Indent" w:semiHidden="1" w:unhideWhenUsed="1"/>
-    <w:lsdException w:name="footnote text" w:semiHidden="1" w:unhideWhenUsed="1"/>
-    <w:lsdException w:name="annotation text" w:semiHidden="1" w:unhideWhenUsed="1"/>
-    <w:lsdException w:name="header" w:semiHidden="1" w:unhideWhenUsed="1"/>
-    <w:lsdException w:name="footer" w:semiHidden="1" w:unhideWhenUsed="1"/>
-    <w:lsdException w:name="index heading" w:semiHidden="1" w:unhideWhenUsed="1"/>
-    <w:lsdException w:name="caption" w:semiHidden="1" w:uiPriority="35" w:unhideWhenUsed="1" w:qFormat="1"/>
-    <w:lsdException w:name="table of figures" w:semiHidden="1" w:unhideWhenUsed="1"/>
-    <w:lsdException w:name="envelope address" w:semiHidden="1" w:unhideWhenUsed="1"/>
-    <w:lsdException w:name="envelope return" w:semiHidden="1" w:unhideWhenUsed="1"/>
-    <w:lsdException w:name="footnote reference" w:semiHidden="1" w:unhideWhenUsed="1"/>
-    <w:lsdException w:name="annotation reference" w:semiHidden="1" w:unhideWhenUsed="1"/>
-    <w:lsdException w:name="line number" w:semiHidden="1" w:unhideWhenUsed="1"/>
-    <w:lsdException w:name="page number" w:semiHidden="1" w:unhideWhenUsed="1"/>
-    <w:lsdException w:name="endnote reference" w:semiHidden="1" w:unhideWhenUsed="1"/>
-    <w:lsdException w:name="endnote text" w:semiHidden="1" w:unhideWhenUsed="1"/>
-    <w:lsdException w:name="table of authorities" w:semiHidden="1" w:unhideWhenUsed="1"/>
-    <w:lsdException w:name="macro" w:semiHidden="1" w:unhideWhenUsed="1"/>
-    <w:lsdException w:name="toa heading" w:semiHidden="1" w:unhideWhenUsed="1"/>
-    <w:lsdException w:name="List" w:semiHidden="1" w:unhideWhenUsed="1"/>
-    <w:lsdException w:name="List Bullet" w:semiHidden="1" w:unhideWhenUsed="1"/>
-    <w:lsdException w:name="List Number" w:semiHidden="1" w:unhideWhenUsed="1"/>
-    <w:lsdException w:name="List 2" w:semiHidden="1" w:unhideWhenUsed="1"/>
-    <w:lsdException w:name="List 3" w:semiHidden="1" w:unhideWhenUsed="1"/>
-    <w:lsdException w:name="List 4" w:semiHidden="1" w:unhideWhenUsed="1"/>
-    <w:lsdException w:name="List 5" w:semiHidden="1" w:unhideWhenUsed="1"/>
-    <w:lsdException w:name="List Bullet 2" w:semiHidden="1" w:unhideWhenUsed="1"/>
-    <w:lsdException w:name="List Bullet 3" w:semiHidden="1" w:unhideWhenUsed="1"/>
-    <w:lsdException w:name="List Bullet 4" w:semiHidden="1" w:unhideWhenUsed="1"/>
-    <w:lsdException w:name="List Bullet 5" w:semiHidden="1" w:unhideWhenUsed="1"/>
-    <w:lsdException w:name="List Number 2" w:semiHidden="1" w:unhideWhenUsed="1"/>
-    <w:lsdException w:name="List Number 3" w:semiHidden="1" w:unhideWhenUsed="1"/>
-    <w:lsdException w:name="List Number 4" w:semiHidden="1" w:unhideWhenUsed="1"/>
-    <w:lsdException w:name="List Number 5" w:semiHidden="1" w:unhideWhenUsed="1"/>
-    <w:lsdException w:name="Title" w:uiPriority="10" w:qFormat="1"/>
-    <w:lsdException w:name="Closing" w:semiHidden="1" w:unhideWhenUsed="1"/>
-    <w:lsdException w:name="Signature" w:semiHidden="1" w:unhideWhenUsed="1"/>
-    <w:lsdException w:name="Default Paragraph Font" w:semiHidden="1" w:uiPriority="1" w:unhideWhenUsed="1"/>
-    <w:lsdException w:name="Body Text" w:semiHidden="1" w:unhideWhenUsed="1"/>
-    <w:lsdException w:name="Body Text Indent" w:semiHidden="1" w:unhideWhenUsed="1"/>
-    <w:lsdException w:name="List Continue" w:semiHidden="1" w:unhideWhenUsed="1"/>
-    <w:lsdException w:name="List Continue 2" w:semiHidden="1" w:unhideWhenUsed="1"/>
-    <w:lsdException w:name="List Continue 3" w:semiHidden="1" w:unhideWhenUsed="1"/>
-    <w:lsdException w:name="List Continue 4" w:semiHidden="1" w:unhideWhenUsed="1"/>
-    <w:lsdException w:name="List Continue 5" w:semiHidden="1" w:unhideWhenUsed="1"/>
-    <w:lsdException w:name="Message Header" w:semiHidden="1" w:unhideWhenUsed="1"/>
-    <w:lsdException w:name="Subtitle" w:uiPriority="11" w:qFormat="1"/>
-    <w:lsdException w:name="Salutation" w:semiHidden="1" w:unhideWhenUsed="1"/>
-    <w:lsdException w:name="Date" w:semiHidden="1" w:unhideWhenUsed="1"/>
-    <w:lsdException w:name="Body Text First Indent" w:semiHidden="1" w:unhideWhenUsed="1"/>
-    <w:lsdException w:name="Body Text First Indent 2" w:semiHidden="1" w:unhideWhenUsed="1"/>
-    <w:lsdException w:name="Note Heading" w:semiHidden="1" w:unhideWhenUsed="1"/>
-    <w:lsdException w:name="Body Text 2" w:semiHidden="1" w:unhideWhenUsed="1"/>
-    <w:lsdException w:name="Body Text 3" w:semiHidden="1" w:unhideWhenUsed="1"/>
-    <w:lsdException w:name="Body Text Indent 2" w:semiHidden="1" w:unhideWhenUsed="1"/>
-    <w:lsdException w:name="Body Text Indent 3" w:semiHidden="1" w:unhideWhenUsed="1"/>
-    <w:lsdException w:name="Block Text" w:semiHidden="1" w:unhideWhenUsed="1"/>
-    <w:lsdException w:name="Hyperlink" w:semiHidden="1" w:unhideWhenUsed="1"/>
-    <w:lsdException w:name="FollowedHyperlink" w:semiHidden="1" w:unhideWhenUsed="1"/>
-    <w:lsdException w:name="Strong" w:uiPriority="22" w:qFormat="1"/>
-    <w:lsdException w:name="Emphasis" w:uiPriority="20" w:qFormat="1"/>
-    <w:lsdException w:name="Document Map" w:semiHidden="1" w:unhideWhenUsed="1"/>
-    <w:lsdException w:name="Plain Text" w:semiHidden="1" w:unhideWhenUsed="1"/>
-    <w:lsdException w:name="E-mail Signature" w:semiHidden="1" w:unhideWhenUsed="1"/>
-    <w:lsdException w:name="HTML Top of Form" w:semiHidden="1" w:unhideWhenUsed="1"/>
-    <w:lsdException w:name="HTML Bottom of Form" w:semiHidden="1" w:unhideWhenUsed="1"/>
-    <w:lsdException w:name="Normal (Web)" w:semiHidden="1" w:unhideWhenUsed="1"/>
-    <w:lsdException w:name="HTML Acronym" w:semiHidden="1" w:unhideWhenUsed="1"/>
-    <w:lsdException w:name="HTML Address" w:semiHidden="1" w:unhideWhenUsed="1"/>
-    <w:lsdException w:name="HTML Cite" w:semiHidden="1" w:unhideWhenUsed="1"/>
-    <w:lsdException w:name="HTML Code" w:semiHidden="1" w:unhideWhenUsed="1"/>
-    <w:lsdException w:name="HTML Definition" w:semiHidden="1" w:unhideWhenUsed="1"/>
-    <w:lsdException w:name="HTML Keyboard" w:semiHidden="1" w:unhideWhenUsed="1"/>
-    <w:lsdException w:name="HTML Preformatted" w:semiHidden="1" w:unhideWhenUsed="1"/>
-    <w:lsdException w:name="HTML Sample" w:semiHidden="1" w:unhideWhenUsed="1"/>
-    <w:lsdException w:name="HTML Typewriter" w:semiHidden="1" w:unhideWhenUsed="1"/>
-    <w:lsdException w:name="HTML Variable" w:semiHidden="1" w:unhideWhenUsed="1"/>
-    <w:lsdException w:name="Normal Table" w:semiHidden="1" w:unhideWhenUsed="1"/>
-    <w:lsdException w:name="annotation subject" w:semiHidden="1" w:unhideWhenUsed="1"/>
-    <w:lsdException w:name="No List" w:semiHidden="1" w:unhideWhenUsed="1"/>
-    <w:lsdException w:name="Outline List 1" w:semiHidden="1" w:unhideWhenUsed="1"/>
-    <w:lsdException w:name="Outline List 2" w:semiHidden="1" w:unhideWhenUsed="1"/>
-    <w:lsdException w:name="Outline List 3" w:semiHidden="1" w:unhideWhenUsed="1"/>
-    <w:lsdException w:name="Table Simple 1" w:semiHidden="1" w:unhideWhenUsed="1"/>
-    <w:lsdException w:name="Table Simple 2" w:semiHidden="1" w:unhideWhenUsed="1"/>
-    <w:lsdException w:name="Table Simple 3" w:semiHidden="1" w:unhideWhenUsed="1"/>
-    <w:lsdException w:name="Table Classic 1" w:semiHidden="1" w:unhideWhenUsed="1"/>
-    <w:lsdException w:name="Table Classic 2" w:semiHidden="1" w:unhideWhenUsed="1"/>
-    <w:lsdException w:name="Table Classic 3" w:semiHidden="1" w:unhideWhenUsed="1"/>
-    <w:lsdException w:name="Table Classic 4" w:semiHidden="1" w:unhideWhenUsed="1"/>
-    <w:lsdException w:name="Table Colorful 1" w:semiHidden="1" w:unhideWhenUsed="1"/>
-    <w:lsdException w:name="Table Colorful 2" w:semiHidden="1" w:unhideWhenUsed="1"/>
-    <w:lsdException w:name="Table Colorful 3" w:semiHidden="1" w:unhideWhenUsed="1"/>
-    <w:lsdException w:name="Table Columns 1" w:semiHidden="1" w:unhideWhenUsed="1"/>
-    <w:lsdException w:name="Table Columns 2" w:semiHidden="1" w:unhideWhenUsed="1"/>
-    <w:lsdException w:name="Table Columns 3" w:semiHidden="1" w:unhideWhenUsed="1"/>
-    <w:lsdException w:name="Table Columns 4" w:semiHidden="1" w:unhideWhenUsed="1"/>
-    <w:lsdException w:name="Table Columns 5" w:semiHidden="1" w:unhideWhenUsed="1"/>
-    <w:lsdException w:name="Table Grid 1" w:semiHidden="1" w:unhideWhenUsed="1"/>
-    <w:lsdException w:name="Table Grid 2" w:semiHidden="1" w:unhideWhenUsed="1"/>
-    <w:lsdException w:name="Table Grid 3" w:semiHidden="1" w:unhideWhenUsed="1"/>
-    <w:lsdException w:name="Table Grid 4" w:semiHidden="1" w:unhideWhenUsed="1"/>
-    <w:lsdException w:name="Table Grid 5" w:semiHidden="1" w:unhideWhenUsed="1"/>
-    <w:lsdException w:name="Table Grid 6" w:semiHidden="1" w:unhideWhenUsed="1"/>
-    <w:lsdException w:name="Table Grid 7" w:semiHidden="1" w:unhideWhenUsed="1"/>
-    <w:lsdException w:name="Table Grid 8" w:semiHidden="1" w:unhideWhenUsed="1"/>
-    <w:lsdException w:name="Table List 1" w:semiHidden="1" w:unhideWhenUsed="1"/>
-    <w:lsdException w:name="Table List 2" w:semiHidden="1" w:unhideWhenUsed="1"/>
-    <w:lsdException w:name="Table List 3" w:semiHidden="1" w:unhideWhenUsed="1"/>
-    <w:lsdException w:name="Table List 4" w:semiHidden="1" w:unhideWhenUsed="1"/>
-    <w:lsdException w:name="Table List 5" w:semiHidden="1" w:unhideWhenUsed="1"/>
-    <w:lsdException w:name="Table List 6" w:semiHidden="1" w:unhideWhenUsed="1"/>
-    <w:lsdException w:name="Table List 7" w:semiHidden="1" w:unhideWhenUsed="1"/>
-    <w:lsdException w:name="Table List 8" w:semiHidden="1" w:unhideWhenUsed="1"/>
-    <w:lsdException w:name="Table 3D effects 1" w:semiHidden="1" w:unhideWhenUsed="1"/>
-    <w:lsdException w:name="Table 3D effects 2" w:semiHidden="1" w:unhideWhenUsed="1"/>
-    <w:lsdException w:name="Table 3D effects 3" w:semiHidden="1" w:unhideWhenUsed="1"/>
-    <w:lsdException w:name="Table Contemporary" w:semiHidden="1" w:unhideWhenUsed="1"/>
-    <w:lsdException w:name="Table Elegant" w:semiHidden="1" w:unhideWhenUsed="1"/>
-    <w:lsdException w:name="Table Professional" w:semiHidden="1" w:unhideWhenUsed="1"/>
-    <w:lsdException w:name="Table Subtle 1" w:semiHidden="1" w:unhideWhenUsed="1"/>
-    <w:lsdException w:name="Table Subtle 2" w:semiHidden="1" w:unhideWhenUsed="1"/>
-    <w:lsdException w:name="Table Web 1" w:semiHidden="1" w:unhideWhenUsed="1"/>
-    <w:lsdException w:name="Table Web 2" w:semiHidden="1" w:unhideWhenUsed="1"/>
-    <w:lsdException w:name="Table Web 3" w:semiHidden="1" w:unhideWhenUsed="1"/>
-    <w:lsdException w:name="Balloon Text" w:semiHidden="1" w:unhideWhenUsed="1"/>
-    <w:lsdException w:name="Table Grid" w:uiPriority="39"/>
-    <w:lsdException w:name="Table Theme" w:semiHidden="1" w:unhideWhenUsed="1"/>
-    <w:lsdException w:name="Placeholder Text" w:semiHidden="1"/>
-    <w:lsdException w:name="No Spacing" w:uiPriority="1" w:qFormat="1"/>
-    <w:lsdException w:name="Light Shading" w:uiPriority="60"/>
-    <w:lsdException w:name="Light List" w:uiPriority="61"/>
-    <w:lsdException w:name="Light Grid" w:uiPriority="62"/>
-    <w:lsdException w:name="Medium Shading 1" w:uiPriority="63"/>
-    <w:lsdException w:name="Medium Shading 2" w:uiPriority="64"/>
-    <w:lsdException w:name="Medium List 1" w:uiPriority="65"/>
-    <w:lsdException w:name="Medium List 2" w:uiPriority="66"/>
-    <w:lsdException w:name="Medium Grid 1" w:uiPriority="67"/>
-    <w:lsdException w:name="Medium Grid 2" w:uiPriority="68"/>
-    <w:lsdException w:name="Medium Grid 3" w:uiPriority="69"/>
-    <w:lsdException w:name="Dark List" w:uiPriority="70"/>
-    <w:lsdException w:name="Colorful Shading" w:uiPriority="71"/>
-    <w:lsdException w:name="Colorful List" w:uiPriority="72"/>
-    <w:lsdException w:name="Colorful Grid" w:uiPriority="73"/>
-    <w:lsdException w:name="Light Shading Accent 1" w:uiPriority="60"/>
-    <w:lsdException w:name="Light List Accent 1" w:uiPriority="61"/>
-    <w:lsdException w:name="Light Grid Accent 1" w:uiPriority="62"/>
-    <w:lsdException w:name="Medium Shading 1 Accent 1" w:uiPriority="63"/>
-    <w:lsdException w:name="Medium Shading 2 Accent 1" w:uiPriority="64"/>
-    <w:lsdException w:name="Medium List 1 Accent 1" w:uiPriority="65"/>
-    <w:lsdException w:name="Revision" w:semiHidden="1"/>
-    <w:lsdException w:name="List Paragraph" w:uiPriority="34" w:qFormat="1"/>
-    <w:lsdException w:name="Quote" w:uiPriority="29" w:qFormat="1"/>
-    <w:lsdException w:name="Intense Quote" w:uiPriority="30" w:qFormat="1"/>
-    <w:lsdException w:name="Medium List 2 Accent 1" w:uiPriority="66"/>
-    <w:lsdException w:name="Medium Grid 1 Accent 1" w:uiPriority="67"/>
-    <w:lsdException w:name="Medium Grid 2 Accent 1" w:uiPriority="68"/>
-    <w:lsdException w:name="Medium Grid 3 Accent 1" w:uiPriority="69"/>
-    <w:lsdException w:name="Dark List Accent 1" w:uiPriority="70"/>
-    <w:lsdException w:name="Colorful Shading Accent 1" w:uiPriority="71"/>
-    <w:lsdException w:name="Colorful List Accent 1" w:uiPriority="72"/>
-    <w:lsdException w:name="Colorful Grid Accent 1" w:uiPriority="73"/>
-    <w:lsdException w:name="Light Shading Accent 2" w:uiPriority="60"/>
-    <w:lsdException w:name="Light List Accent 2" w:uiPriority="61"/>
-    <w:lsdException w:name="Light Grid Accent 2" w:uiPriority="62"/>
-    <w:lsdException w:name="Medium Shading 1 Accent 2" w:uiPriority="63"/>
-    <w:lsdException w:name="Medium Shading 2 Accent 2" w:uiPriority="64"/>
-    <w:lsdException w:name="Medium List 1 Accent 2" w:uiPriority="65"/>
-    <w:lsdException w:name="Medium List 2 Accent 2" w:uiPriority="66"/>
-    <w:lsdException w:name="Medium Grid 1 Accent 2" w:uiPriority="67"/>
-    <w:lsdException w:name="Medium Grid 2 Accent 2" w:uiPriority="68"/>
-    <w:lsdException w:name="Medium Grid 3 Accent 2" w:uiPriority="69"/>
-    <w:lsdException w:name="Dark List Accent 2" w:uiPriority="70"/>
-    <w:lsdException w:name="Colorful Shading Accent 2" w:uiPriority="71"/>
-    <w:lsdException w:name="Colorful List Accent 2" w:uiPriority="72"/>
-    <w:lsdException w:name="Colorful Grid Accent 2" w:uiPriority="73"/>
-    <w:lsdException w:name="Light Shading Accent 3" w:uiPriority="60"/>
-    <w:lsdException w:name="Light List Accent 3" w:uiPriority="61"/>
-    <w:lsdException w:name="Light Grid Accent 3" w:uiPriority="62"/>
-    <w:lsdException w:name="Medium Shading 1 Accent 3" w:uiPriority="63"/>
-    <w:lsdException w:name="Medium Shading 2 Accent 3" w:uiPriority="64"/>
-    <w:lsdException w:name="Medium List 1 Accent 3" w:uiPriority="65"/>
-    <w:lsdException w:name="Medium List 2 Accent 3" w:uiPriority="66"/>
-    <w:lsdException w:name="Medium Grid 1 Accent 3" w:uiPriority="67"/>
-    <w:lsdException w:name="Medium Grid 2 Accent 3" w:uiPriority="68"/>
-    <w:lsdException w:name="Medium Grid 3 Accent 3" w:uiPriority="69"/>
-    <w:lsdException w:name="Dark List Accent 3" w:uiPriority="70"/>
-    <w:lsdException w:name="Colorful Shading Accent 3" w:uiPriority="71"/>
-    <w:lsdException w:name="Colorful List Accent 3" w:uiPriority="72"/>
-    <w:lsdException w:name="Colorful Grid Accent 3" w:uiPriority="73"/>
-    <w:lsdException w:name="Light Shading Accent 4" w:uiPriority="60"/>
-    <w:lsdException w:name="Light List Accent 4" w:uiPriority="61"/>
-    <w:lsdException w:name="Light Grid Accent 4" w:uiPriority="62"/>
-    <w:lsdException w:name="Medium Shading 1 Accent 4" w:uiPriority="63"/>
-    <w:lsdException w:name="Medium Shading 2 Accent 4" w:uiPriority="64"/>
-    <w:lsdException w:name="Medium List 1 Accent 4" w:uiPriority="65"/>
-    <w:lsdException w:name="Medium List 2 Accent 4" w:uiPriority="66"/>
-    <w:lsdException w:name="Medium Grid 1 Accent 4" w:uiPriority="67"/>
-    <w:lsdException w:name="Medium Grid 2 Accent 4" w:uiPriority="68"/>
-    <w:lsdException w:name="Medium Grid 3 Accent 4" w:uiPriority="69"/>
-    <w:lsdException w:name="Dark List Accent 4" w:uiPriority="70"/>
-    <w:lsdException w:name="Colorful Shading Accent 4" w:uiPriority="71"/>
-    <w:lsdException w:name="Colorful List Accent 4" w:uiPriority="72"/>
-    <w:lsdException w:name="Colorful Grid Accent 4" w:uiPriority="73"/>
-    <w:lsdException w:name="Light Shading Accent 5" w:uiPriority="60"/>
-    <w:lsdException w:name="Light List Accent 5" w:uiPriority="61"/>
-    <w:lsdException w:name="Light Grid Accent 5" w:uiPriority="62"/>
-    <w:lsdException w:name="Medium Shading 1 Accent 5" w:uiPriority="63"/>
-    <w:lsdException w:name="Medium Shading 2 Accent 5" w:uiPriority="64"/>
-    <w:lsdException w:name="Medium List 1 Accent 5" w:uiPriority="65"/>
-    <w:lsdException w:name="Medium List 2 Accent 5" w:uiPriority="66"/>
-    <w:lsdException w:name="Medium Grid 1 Accent 5" w:uiPriority="67"/>
-    <w:lsdException w:name="Medium Grid 2 Accent 5" w:uiPriority="68"/>
-    <w:lsdException w:name="Medium Grid 3 Accent 5" w:uiPriority="69"/>
-    <w:lsdException w:name="Dark List Accent 5" w:uiPriority="70"/>
-    <w:lsdException w:name="Colorful Shading Accent 5" w:uiPriority="71"/>
-    <w:lsdException w:name="Colorful List Accent 5" w:uiPriority="72"/>
-    <w:lsdException w:name="Colorful Grid Accent 5" w:uiPriority="73"/>
-    <w:lsdException w:name="Light Shading Accent 6" w:uiPriority="60"/>
-    <w:lsdException w:name="Light List Accent 6" w:uiPriority="61"/>
-    <w:lsdException w:name="Light Grid Accent 6" w:uiPriority="62"/>
-    <w:lsdException w:name="Medium Shading 1 Accent 6" w:uiPriority="63"/>
-    <w:lsdException w:name="Medium Shading 2 Accent 6" w:uiPriority="64"/>
-    <w:lsdException w:name="Medium List 1 Accent 6" w:uiPriority="65"/>
-    <w:lsdException w:name="Medium List 2 Accent 6" w:uiPriority="66"/>
-    <w:lsdException w:name="Medium Grid 1 Accent 6" w:uiPriority="67"/>
-    <w:lsdException w:name="Medium Grid 2 Accent 6" w:uiPriority="68"/>
-    <w:lsdException w:name="Medium Grid 3 Accent 6" w:uiPriority="69"/>
-    <w:lsdException w:name="Dark List Accent 6" w:uiPriority="70"/>
-    <w:lsdException w:name="Colorful Shading Accent 6" w:uiPriority="71"/>
-    <w:lsdException w:name="Colorful List Accent 6" w:uiPriority="72"/>
-    <w:lsdException w:name="Colorful Grid Accent 6" w:uiPriority="73"/>
-    <w:lsdException w:name="Subtle Emphasis" w:uiPriority="19" w:qFormat="1"/>
-    <w:lsdException w:name="Intense Emphasis" w:uiPriority="21" w:qFormat="1"/>
-    <w:lsdException w:name="Subtle Reference" w:uiPriority="31" w:qFormat="1"/>
-    <w:lsdException w:name="Intense Reference" w:uiPriority="32" w:qFormat="1"/>
-    <w:lsdException w:name="Book Title" w:uiPriority="33" w:qFormat="1"/>
-    <w:lsdException w:name="Bibliography" w:semiHidden="1" w:uiPriority="37" w:unhideWhenUsed="1"/>
-    <w:lsdException w:name="TOC Heading" w:semiHidden="1" w:uiPriority="39" w:unhideWhenUsed="1" w:qFormat="1"/>
-    <w:lsdException w:name="Plain Table 1" w:uiPriority="41"/>
-    <w:lsdException w:name="Plain Table 2" w:uiPriority="42"/>
-    <w:lsdException w:name="Plain Table 3" w:uiPriority="43"/>
-    <w:lsdException w:name="Plain Table 4" w:uiPriority="44"/>
-    <w:lsdException w:name="Plain Table 5" w:uiPriority="45"/>
-    <w:lsdException w:name="Grid Table Light" w:uiPriority="40"/>
-    <w:lsdException w:name="Grid Table 1 Light" w:uiPriority="46"/>
-    <w:lsdException w:name="Grid Table 2" w:uiPriority="47"/>
-    <w:lsdException w:name="Grid Table 3" w:uiPriority="48"/>
-    <w:lsdException w:name="Grid Table 4" w:uiPriority="49"/>
-    <w:lsdException w:name="Grid Table 5 Dark" w:uiPriority="50"/>
-    <w:lsdException w:name="Grid Table 6 Colorful" w:uiPriority="51"/>
-    <w:lsdException w:name="Grid Table 7 Colorful" w:uiPriority="52"/>
-    <w:lsdException w:name="Grid Table 1 Light Accent 1" w:uiPriority="46"/>
-    <w:lsdException w:name="Grid Table 2 Accent 1" w:uiPriority="47"/>
-    <w:lsdException w:name="Grid Table 3 Accent 1" w:uiPriority="48"/>
-    <w:lsdException w:name="Grid Table 4 Accent 1" w:uiPriority="49"/>
-    <w:lsdException w:name="Grid Table 5 Dark Accent 1" w:uiPriority="50"/>
-    <w:lsdException w:name="Grid Table 6 Colorful Accent 1" w:uiPriority="51"/>
-    <w:lsdException w:name="Grid Table 7 Colorful Accent 1" w:uiPriority="52"/>
-    <w:lsdException w:name="Grid Table 1 Light Accent 2" w:uiPriority="46"/>
-    <w:lsdException w:name="Grid Table 2 Accent 2" w:uiPriority="47"/>
-    <w:lsdException w:name="Grid Table 3 Accent 2" w:uiPriority="48"/>
-    <w:lsdException w:name="Grid Table 4 Accent 2" w:uiPriority="49"/>
-    <w:lsdException w:name="Grid Table 5 Dark Accent 2" w:uiPriority="50"/>
-    <w:lsdException w:name="Grid Table 6 Colorful Accent 2" w:uiPriority="51"/>
-    <w:lsdException w:name="Grid Table 7 Colorful Accent 2" w:uiPriority="52"/>
-    <w:lsdException w:name="Grid Table 1 Light Accent 3" w:uiPriority="46"/>
-    <w:lsdException w:name="Grid Table 2 Accent 3" w:uiPriority="47"/>
-    <w:lsdException w:name="Grid Table 3 Accent 3" w:uiPriority="48"/>
-    <w:lsdException w:name="Grid Table 4 Accent 3" w:uiPriority="49"/>
-    <w:lsdException w:name="Grid Table 5 Dark Accent 3" w:uiPriority="50"/>
-    <w:lsdException w:name="Grid Table 6 Colorful Accent 3" w:uiPriority="51"/>
-    <w:lsdException w:name="Grid Table 7 Colorful Accent 3" w:uiPriority="52"/>
-    <w:lsdException w:name="Grid Table 1 Light Accent 4" w:uiPriority="46"/>
-    <w:lsdException w:name="Grid Table 2 Accent 4" w:uiPriority="47"/>
-    <w:lsdException w:name="Grid Table 3 Accent 4" w:uiPriority="48"/>
-    <w:lsdException w:name="Grid Table 4 Accent 4" w:uiPriority="49"/>
-    <w:lsdException w:name="Grid Table 5 Dark Accent 4" w:uiPriority="50"/>
-    <w:lsdException w:name="Grid Table 6 Colorful Accent 4" w:uiPriority="51"/>
-    <w:lsdException w:name="Grid Table 7 Colorful Accent 4" w:uiPriority="52"/>
-    <w:lsdException w:name="Grid Table 1 Light Accent 5" w:uiPriority="46"/>
-    <w:lsdException w:name="Grid Table 2 Accent 5" w:uiPriority="47"/>
-    <w:lsdException w:name="Grid Table 3 Accent 5" w:uiPriority="48"/>
-    <w:lsdException w:name="Grid Table 4 Accent 5" w:uiPriority="49"/>
-    <w:lsdException w:name="Grid Table 5 Dark Accent 5" w:uiPriority="50"/>
-    <w:lsdException w:name="Grid Table 6 Colorful Accent 5" w:uiPriority="51"/>
-    <w:lsdException w:name="Grid Table 7 Colorful Accent 5" w:uiPriority="52"/>
-    <w:lsdException w:name="Grid Table 1 Light Accent 6" w:uiPriority="46"/>
-    <w:lsdException w:name="Grid Table 2 Accent 6" w:uiPriority="47"/>
-    <w:lsdException w:name="Grid Table 3 Accent 6" w:uiPriority="48"/>
-    <w:lsdException w:name="Grid Table 4 Accent 6" w:uiPriority="49"/>
-    <w:lsdException w:name="Grid Table 5 Dark Accent 6" w:uiPriority="50"/>
-    <w:lsdException w:name="Grid Table 6 Colorful Accent 6" w:uiPriority="51"/>
-    <w:lsdException w:name="Grid Table 7 Colorful Accent 6" w:uiPriority="52"/>
-    <w:lsdException w:name="List Table 1 Light" w:uiPriority="46"/>
-    <w:lsdException w:name="List Table 2" w:uiPriority="47"/>
-    <w:lsdException w:name="List Table 3" w:uiPriority="48"/>
-    <w:lsdException w:name="List Table 4" w:uiPriority="49"/>
-    <w:lsdException w:name="List Table 5 Dark" w:uiPriority="50"/>
-    <w:lsdException w:name="List Table 6 Colorful" w:uiPriority="51"/>
-    <w:lsdException w:name="List Table 7 Colorful" w:uiPriority="52"/>
-    <w:lsdException w:name="List Table 1 Light Accent 1" w:uiPriority="46"/>
-    <w:lsdException w:name="List Table 2 Accent 1" w:uiPriority="47"/>
-    <w:lsdException w:name="List Table 3 Accent 1" w:uiPriority="48"/>
-    <w:lsdException w:name="List Table 4 Accent 1" w:uiPriority="49"/>
-    <w:lsdException w:name="List Table 5 Dark Accent 1" w:uiPriority="50"/>
-    <w:lsdException w:name="List Table 6 Colorful Accent 1" w:uiPriority="51"/>
-    <w:lsdException w:name="List Table 7 Colorful Accent 1" w:uiPriority="52"/>
-    <w:lsdException w:name="List Table 1 Light Accent 2" w:uiPriority="46"/>
-    <w:lsdException w:name="List Table 2 Accent 2" w:uiPriority="47"/>
-    <w:lsdException w:name="List Table 3 Accent 2" w:uiPriority="48"/>
-    <w:lsdException w:name="List Table 4 Accent 2" w:uiPriority="49"/>
-    <w:lsdException w:name="List Table 5 Dark Accent 2" w:uiPriority="50"/>
-    <w:lsdException w:name="List Table 6 Colorful Accent 2" w:uiPriority="51"/>
-    <w:lsdException w:name="List Table 7 Colorful Accent 2" w:uiPriority="52"/>
-    <w:lsdException w:name="List Table 1 Light Accent 3" w:uiPriority="46"/>
-    <w:lsdException w:name="List Table 2 Accent 3" w:uiPriority="47"/>
-    <w:lsdException w:name="List Table 3 Accent 3" w:uiPriority="48"/>
-    <w:lsdException w:name="List Table 4 Accent 3" w:uiPriority="49"/>
-    <w:lsdException w:name="List Table 5 Dark Accent 3" w:uiPriority="50"/>
-    <w:lsdException w:name="List Table 6 Colorful Accent 3" w:uiPriority="51"/>
-    <w:lsdException w:name="List Table 7 Colorful Accent 3" w:uiPriority="52"/>
-    <w:lsdException w:name="List Table 1 Light Accent 4" w:uiPriority="46"/>
-    <w:lsdException w:name="List Table 2 Accent 4" w:uiPriority="47"/>
-    <w:lsdException w:name="List Table 3 Accent 4" w:uiPriority="48"/>
-    <w:lsdException w:name="List Table 4 Accent 4" w:uiPriority="49"/>
-    <w:lsdException w:name="List Table 5 Dark Accent 4" w:uiPriority="50"/>
-    <w:lsdException w:name="List Table 6 Colorful Accent 4" w:uiPriority="51"/>
-    <w:lsdException w:name="List Table 7 Colorful Accent 4" w:uiPriority="52"/>
-    <w:lsdException w:name="List Table 1 Light Accent 5" w:uiPriority="46"/>
-    <w:lsdException w:name="List Table 2 Accent 5" w:uiPriority="47"/>
-    <w:lsdException w:name="List Table 3 Accent 5" w:uiPriority="48"/>
-    <w:lsdException w:name="List Table 4 Accent 5" w:uiPriority="49"/>
-    <w:lsdException w:name="List Table 5 Dark Accent 5" w:uiPriority="50"/>
-    <w:lsdException w:name="List Table 6 Colorful Accent 5" w:uiPriority="51"/>
-    <w:lsdException w:name="List Table 7 Colorful Accent 5" w:uiPriority="52"/>
-    <w:lsdException w:name="List Table 1 Light Accent 6" w:uiPriority="46"/>
-    <w:lsdException w:name="List Table 2 Accent 6" w:uiPriority="47"/>
-    <w:lsdException w:name="List Table 3 Accent 6" w:uiPriority="48"/>
-    <w:lsdException w:name="List Table 4 Accent 6" w:uiPriority="49"/>
-    <w:lsdException w:name="List Table 5 Dark Accent 6" w:uiPriority="50"/>
-    <w:lsdException w:name="List Table 6 Colorful Accent 6" w:uiPriority="51"/>
-    <w:lsdException w:name="List Table 7 Colorful Accent 6" w:uiPriority="52"/>
+  <w:latentStyles w:defLockedState="0" w:defUIPriority="99" w:defSemiHidden="1" w:defUnhideWhenUsed="1" w:defQFormat="0" w:count="267">
+    <w:lsdException w:name="Normal" w:semiHidden="0" w:uiPriority="0" w:unhideWhenUsed="0" w:qFormat="1"/>
+    <w:lsdException w:name="heading 1" w:semiHidden="0" w:uiPriority="9" w:unhideWhenUsed="0" w:qFormat="1"/>
+    <w:lsdException w:name="heading 2" w:uiPriority="9" w:qFormat="1"/>
+    <w:lsdException w:name="heading 3" w:uiPriority="9" w:qFormat="1"/>
+    <w:lsdException w:name="heading 4" w:uiPriority="9" w:qFormat="1"/>
+    <w:lsdException w:name="heading 5" w:uiPriority="9" w:qFormat="1"/>
+    <w:lsdException w:name="heading 6" w:uiPriority="9" w:qFormat="1"/>
+    <w:lsdException w:name="heading 7" w:uiPriority="9" w:qFormat="1"/>
+    <w:lsdException w:name="heading 8" w:uiPriority="9" w:qFormat="1"/>
+    <w:lsdException w:name="heading 9" w:uiPriority="9" w:qFormat="1"/>
+    <w:lsdException w:name="toc 1" w:uiPriority="39"/>
+    <w:lsdException w:name="toc 2" w:uiPriority="39"/>
+    <w:lsdException w:name="toc 3" w:uiPriority="39"/>
+    <w:lsdException w:name="toc 4" w:uiPriority="39"/>
+    <w:lsdException w:name="toc 5" w:uiPriority="39"/>
+    <w:lsdException w:name="toc 6" w:uiPriority="39"/>
+    <w:lsdException w:name="toc 7" w:uiPriority="39"/>
+    <w:lsdException w:name="toc 8" w:uiPriority="39"/>
+    <w:lsdException w:name="toc 9" w:uiPriority="39"/>
+    <w:lsdException w:name="caption" w:uiPriority="35" w:qFormat="1"/>
+    <w:lsdException w:name="Title" w:semiHidden="0" w:uiPriority="10" w:unhideWhenUsed="0" w:qFormat="1"/>
+    <w:lsdException w:name="Default Paragraph Font" w:uiPriority="1"/>
+    <w:lsdException w:name="Subtitle" w:semiHidden="0" w:uiPriority="11" w:unhideWhenUsed="0" w:qFormat="1"/>
+    <w:lsdException w:name="Strong" w:semiHidden="0" w:uiPriority="22" w:unhideWhenUsed="0" w:qFormat="1"/>
+    <w:lsdException w:name="Emphasis" w:semiHidden="0" w:uiPriority="20" w:unhideWhenUsed="0" w:qFormat="1"/>
+    <w:lsdException w:name="Table Grid" w:semiHidden="0" w:uiPriority="39" w:unhideWhenUsed="0"/>
+    <w:lsdException w:name="Placeholder Text" w:unhideWhenUsed="0"/>
+    <w:lsdException w:name="No Spacing" w:semiHidden="0" w:uiPriority="1" w:unhideWhenUsed="0" w:qFormat="1"/>
+    <w:lsdException w:name="Light Shading" w:semiHidden="0" w:uiPriority="60" w:unhideWhenUsed="0"/>
+    <w:lsdException w:name="Light List" w:semiHidden="0" w:uiPriority="61" w:unhideWhenUsed="0"/>
+    <w:lsdException w:name="Light Grid" w:semiHidden="0" w:uiPriority="62" w:unhideWhenUsed="0"/>
+    <w:lsdException w:name="Medium Shading 1" w:semiHidden="0" w:uiPriority="63" w:unhideWhenUsed="0"/>
+    <w:lsdException w:name="Medium Shading 2" w:semiHidden="0" w:uiPriority="64" w:unhideWhenUsed="0"/>
+    <w:lsdException w:name="Medium List 1" w:semiHidden="0" w:uiPriority="65" w:unhideWhenUsed="0"/>
+    <w:lsdException w:name="Medium List 2" w:semiHidden="0" w:uiPriority="66" w:unhideWhenUsed="0"/>
+    <w:lsdException w:name="Medium Grid 1" w:semiHidden="0" w:uiPriority="67" w:unhideWhenUsed="0"/>
+    <w:lsdException w:name="Medium Grid 2" w:semiHidden="0" w:uiPriority="68" w:unhideWhenUsed="0"/>
+    <w:lsdException w:name="Medium Grid 3" w:semiHidden="0" w:uiPriority="69" w:unhideWhenUsed="0"/>
+    <w:lsdException w:name="Dark List" w:semiHidden="0" w:uiPriority="70" w:unhideWhenUsed="0"/>
+    <w:lsdException w:name="Colorful Shading" w:semiHidden="0" w:uiPriority="71" w:unhideWhenUsed="0"/>
+    <w:lsdException w:name="Colorful List" w:semiHidden="0" w:uiPriority="72" w:unhideWhenUsed="0"/>
+    <w:lsdException w:name="Colorful Grid" w:semiHidden="0" w:uiPriority="73" w:unhideWhenUsed="0"/>
+    <w:lsdException w:name="Light Shading Accent 1" w:semiHidden="0" w:uiPriority="60" w:unhideWhenUsed="0"/>
+    <w:lsdException w:name="Light List Accent 1" w:semiHidden="0" w:uiPriority="61" w:unhideWhenUsed="0"/>
+    <w:lsdException w:name="Light Grid Accent 1" w:semiHidden="0" w:uiPriority="62" w:unhideWhenUsed="0"/>
+    <w:lsdException w:name="Medium Shading 1 Accent 1" w:semiHidden="0" w:uiPriority="63" w:unhideWhenUsed="0"/>
+    <w:lsdException w:name="Medium Shading 2 Accent 1" w:semiHidden="0" w:uiPriority="64" w:unhideWhenUsed="0"/>
+    <w:lsdException w:name="Medium List 1 Accent 1" w:semiHidden="0" w:uiPriority="65" w:unhideWhenUsed="0"/>
+    <w:lsdException w:name="Revision" w:unhideWhenUsed="0"/>
+    <w:lsdException w:name="List Paragraph" w:semiHidden="0" w:uiPriority="34" w:unhideWhenUsed="0" w:qFormat="1"/>
+    <w:lsdException w:name="Quote" w:semiHidden="0" w:uiPriority="29" w:unhideWhenUsed="0" w:qFormat="1"/>
+    <w:lsdException w:name="Intense Quote" w:semiHidden="0" w:uiPriority="30" w:unhideWhenUsed="0" w:qFormat="1"/>
+    <w:lsdException w:name="Medium List 2 Accent 1" w:semiHidden="0" w:uiPriority="66" w:unhideWhenUsed="0"/>
+    <w:lsdException w:name="Medium Grid 1 Accent 1" w:semiHidden="0" w:uiPriority="67" w:unhideWhenUsed="0"/>
+    <w:lsdException w:name="Medium Grid 2 Accent 1" w:semiHidden="0" w:uiPriority="68" w:unhideWhenUsed="0"/>
+    <w:lsdException w:name="Medium Grid 3 Accent 1" w:semiHidden="0" w:uiPriority="69" w:unhideWhenUsed="0"/>
+    <w:lsdException w:name="Dark List Accent 1" w:semiHidden="0" w:uiPriority="70" w:unhideWhenUsed="0"/>
+    <w:lsdException w:name="Colorful Shading Accent 1" w:semiHidden="0" w:uiPriority="71" w:unhideWhenUsed="0"/>
+    <w:lsdException w:name="Colorful List Accent 1" w:semiHidden="0" w:uiPriority="72" w:unhideWhenUsed="0"/>
+    <w:lsdException w:name="Colorful Grid Accent 1" w:semiHidden="0" w:uiPriority="73" w:unhideWhenUsed="0"/>
+    <w:lsdException w:name="Light Shading Accent 2" w:semiHidden="0" w:uiPriority="60" w:unhideWhenUsed="0"/>
+    <w:lsdException w:name="Light List Accent 2" w:semiHidden="0" w:uiPriority="61" w:unhideWhenUsed="0"/>
+    <w:lsdException w:name="Light Grid Accent 2" w:semiHidden="0" w:uiPriority="62" w:unhideWhenUsed="0"/>
+    <w:lsdException w:name="Medium Shading 1 Accent 2" w:semiHidden="0" w:uiPriority="63" w:unhideWhenUsed="0"/>
+    <w:lsdException w:name="Medium Shading 2 Accent 2" w:semiHidden="0" w:uiPriority="64" w:unhideWhenUsed="0"/>
+    <w:lsdException w:name="Medium List 1 Accent 2" w:semiHidden="0" w:uiPriority="65" w:unhideWhenUsed="0"/>
+    <w:lsdException w:name="Medium List 2 Accent 2" w:semiHidden="0" w:uiPriority="66" w:unhideWhenUsed="0"/>
+    <w:lsdException w:name="Medium Grid 1 Accent 2" w:semiHidden="0" w:uiPriority="67" w:unhideWhenUsed="0"/>
+    <w:lsdException w:name="Medium Grid 2 Accent 2" w:semiHidden="0" w:uiPriority="68" w:unhideWhenUsed="0"/>
+    <w:lsdException w:name="Medium Grid 3 Accent 2" w:semiHidden="0" w:uiPriority="69" w:unhideWhenUsed="0"/>
+    <w:lsdException w:name="Dark List Accent 2" w:semiHidden="0" w:uiPriority="70" w:unhideWhenUsed="0"/>
+    <w:lsdException w:name="Colorful Shading Accent 2" w:semiHidden="0" w:uiPriority="71" w:unhideWhenUsed="0"/>
+    <w:lsdException w:name="Colorful List Accent 2" w:semiHidden="0" w:uiPriority="72" w:unhideWhenUsed="0"/>
+    <w:lsdException w:name="Colorful Grid Accent 2" w:semiHidden="0" w:uiPriority="73" w:unhideWhenUsed="0"/>
+    <w:lsdException w:name="Light Shading Accent 3" w:semiHidden="0" w:uiPriority="60" w:unhideWhenUsed="0"/>
+    <w:lsdException w:name="Light List Accent 3" w:semiHidden="0" w:uiPriority="61" w:unhideWhenUsed="0"/>
+    <w:lsdException w:name="Light Grid Accent 3" w:semiHidden="0" w:uiPriority="62" w:unhideWhenUsed="0"/>
+    <w:lsdException w:name="Medium Shading 1 Accent 3" w:semiHidden="0" w:uiPriority="63" w:unhideWhenUsed="0"/>
+    <w:lsdException w:name="Medium Shading 2 Accent 3" w:semiHidden="0" w:uiPriority="64" w:unhideWhenUsed="0"/>
+    <w:lsdException w:name="Medium List 1 Accent 3" w:semiHidden="0" w:uiPriority="65" w:unhideWhenUsed="0"/>
+    <w:lsdException w:name="Medium List 2 Accent 3" w:semiHidden="0" w:uiPriority="66" w:unhideWhenUsed="0"/>
+    <w:lsdException w:name="Medium Grid 1 Accent 3" w:semiHidden="0" w:uiPriority="67" w:unhideWhenUsed="0"/>
+    <w:lsdException w:name="Medium Grid 2 Accent 3" w:semiHidden="0" w:uiPriority="68" w:unhideWhenUsed="0"/>
+    <w:lsdException w:name="Medium Grid 3 Accent 3" w:semiHidden="0" w:uiPriority="69" w:unhideWhenUsed="0"/>
+    <w:lsdException w:name="Dark List Accent 3" w:semiHidden="0" w:uiPriority="70" w:unhideWhenUsed="0"/>
+    <w:lsdException w:name="Colorful Shading Accent 3" w:semiHidden="0" w:uiPriority="71" w:unhideWhenUsed="0"/>
+    <w:lsdException w:name="Colorful List Accent 3" w:semiHidden="0" w:uiPriority="72" w:unhideWhenUsed="0"/>
+    <w:lsdException w:name="Colorful Grid Accent 3" w:semiHidden="0" w:uiPriority="73" w:unhideWhenUsed="0"/>
+    <w:lsdException w:name="Light Shading Accent 4" w:semiHidden="0" w:uiPriority="60" w:unhideWhenUsed="0"/>
+    <w:lsdException w:name="Light List Accent 4" w:semiHidden="0" w:uiPriority="61" w:unhideWhenUsed="0"/>
+    <w:lsdException w:name="Light Grid Accent 4" w:semiHidden="0" w:uiPriority="62" w:unhideWhenUsed="0"/>
+    <w:lsdException w:name="Medium Shading 1 Accent 4" w:semiHidden="0" w:uiPriority="63" w:unhideWhenUsed="0"/>
+    <w:lsdException w:name="Medium Shading 2 Accent 4" w:semiHidden="0" w:uiPriority="64" w:unhideWhenUsed="0"/>
+    <w:lsdException w:name="Medium List 1 Accent 4" w:semiHidden="0" w:uiPriority="65" w:unhideWhenUsed="0"/>
+    <w:lsdException w:name="Medium List 2 Accent 4" w:semiHidden="0" w:uiPriority="66" w:unhideWhenUsed="0"/>
+    <w:lsdException w:name="Medium Grid 1 Accent 4" w:semiHidden="0" w:uiPriority="67" w:unhideWhenUsed="0"/>
+    <w:lsdException w:name="Medium Grid 2 Accent 4" w:semiHidden="0" w:uiPriority="68" w:unhideWhenUsed="0"/>
+    <w:lsdException w:name="Medium Grid 3 Accent 4" w:semiHidden="0" w:uiPriority="69" w:unhideWhenUsed="0"/>
+    <w:lsdException w:name="Dark List Accent 4" w:semiHidden="0" w:uiPriority="70" w:unhideWhenUsed="0"/>
+    <w:lsdException w:name="Colorful Shading Accent 4" w:semiHidden="0" w:uiPriority="71" w:unhideWhenUsed="0"/>
+    <w:lsdException w:name="Colorful List Accent 4" w:semiHidden="0" w:uiPriority="72" w:unhideWhenUsed="0"/>
+    <w:lsdException w:name="Colorful Grid Accent 4" w:semiHidden="0" w:uiPriority="73" w:unhideWhenUsed="0"/>
+    <w:lsdException w:name="Light Shading Accent 5" w:semiHidden="0" w:uiPriority="60" w:unhideWhenUsed="0"/>
+    <w:lsdException w:name="Light List Accent 5" w:semiHidden="0" w:uiPriority="61" w:unhideWhenUsed="0"/>
+    <w:lsdException w:name="Light Grid Accent 5" w:semiHidden="0" w:uiPriority="62" w:unhideWhenUsed="0"/>
+    <w:lsdException w:name="Medium Shading 1 Accent 5" w:semiHidden="0" w:uiPriority="63" w:unhideWhenUsed="0"/>
+    <w:lsdException w:name="Medium Shading 2 Accent 5" w:semiHidden="0" w:uiPriority="64" w:unhideWhenUsed="0"/>
+    <w:lsdException w:name="Medium List 1 Accent 5" w:semiHidden="0" w:uiPriority="65" w:unhideWhenUsed="0"/>
+    <w:lsdException w:name="Medium List 2 Accent 5" w:semiHidden="0" w:uiPriority="66" w:unhideWhenUsed="0"/>
+    <w:lsdException w:name="Medium Grid 1 Accent 5" w:semiHidden="0" w:uiPriority="67" w:unhideWhenUsed="0"/>
+    <w:lsdException w:name="Medium Grid 2 Accent 5" w:semiHidden="0" w:uiPriority="68" w:unhideWhenUsed="0"/>
+    <w:lsdException w:name="Medium Grid 3 Accent 5" w:semiHidden="0" w:uiPriority="69" w:unhideWhenUsed="0"/>
+    <w:lsdException w:name="Dark List Accent 5" w:semiHidden="0" w:uiPriority="70" w:unhideWhenUsed="0"/>
+    <w:lsdException w:name="Colorful Shading Accent 5" w:semiHidden="0" w:uiPriority="71" w:unhideWhenUsed="0"/>
+    <w:lsdException w:name="Colorful List Accent 5" w:semiHidden="0" w:uiPriority="72" w:unhideWhenUsed="0"/>
+    <w:lsdException w:name="Colorful Grid Accent 5" w:semiHidden="0" w:uiPriority="73" w:unhideWhenUsed="0"/>
+    <w:lsdException w:name="Light Shading Accent 6" w:semiHidden="0" w:uiPriority="60" w:unhideWhenUsed="0"/>
+    <w:lsdException w:name="Light List Accent 6" w:semiHidden="0" w:uiPriority="61" w:unhideWhenUsed="0"/>
+    <w:lsdException w:name="Light Grid Accent 6" w:semiHidden="0" w:uiPriority="62" w:unhideWhenUsed="0"/>
+    <w:lsdException w:name="Medium Shading 1 Accent 6" w:semiHidden="0" w:uiPriority="63" w:unhideWhenUsed="0"/>
+    <w:lsdException w:name="Medium Shading 2 Accent 6" w:semiHidden="0" w:uiPriority="64" w:unhideWhenUsed="0"/>
+    <w:lsdException w:name="Medium List 1 Accent 6" w:semiHidden="0" w:uiPriority="65" w:unhideWhenUsed="0"/>
+    <w:lsdException w:name="Medium List 2 Accent 6" w:semiHidden="0" w:uiPriority="66" w:unhideWhenUsed="0"/>
+    <w:lsdException w:name="Medium Grid 1 Accent 6" w:semiHidden="0" w:uiPriority="67" w:unhideWhenUsed="0"/>
+    <w:lsdException w:name="Medium Grid 2 Accent 6" w:semiHidden="0" w:uiPriority="68" w:unhideWhenUsed="0"/>
+    <w:lsdException w:name="Medium Grid 3 Accent 6" w:semiHidden="0" w:uiPriority="69" w:unhideWhenUsed="0"/>
+    <w:lsdException w:name="Dark List Accent 6" w:semiHidden="0" w:uiPriority="70" w:unhideWhenUsed="0"/>
+    <w:lsdException w:name="Colorful Shading Accent 6" w:semiHidden="0" w:uiPriority="71" w:unhideWhenUsed="0"/>
+    <w:lsdException w:name="Colorful List Accent 6" w:semiHidden="0" w:uiPriority="72" w:unhideWhenUsed="0"/>
+    <w:lsdException w:name="Colorful Grid Accent 6" w:semiHidden="0" w:uiPriority="73" w:unhideWhenUsed="0"/>
+    <w:lsdException w:name="Subtle Emphasis" w:semiHidden="0" w:uiPriority="19" w:unhideWhenUsed="0" w:qFormat="1"/>
+    <w:lsdException w:name="Intense Emphasis" w:semiHidden="0" w:uiPriority="21" w:unhideWhenUsed="0" w:qFormat="1"/>
+    <w:lsdException w:name="Subtle Reference" w:semiHidden="0" w:uiPriority="31" w:unhideWhenUsed="0" w:qFormat="1"/>
+    <w:lsdException w:name="Intense Reference" w:semiHidden="0" w:uiPriority="32" w:unhideWhenUsed="0" w:qFormat="1"/>
+    <w:lsdException w:name="Book Title" w:semiHidden="0" w:uiPriority="33" w:unhideWhenUsed="0" w:qFormat="1"/>
+    <w:lsdException w:name="Bibliography" w:uiPriority="37"/>
+    <w:lsdException w:name="TOC Heading" w:uiPriority="39" w:qFormat="1"/>
   </w:latentStyles>
   <w:style w:type="paragraph" w:default="1" w:styleId="Normal">
     <w:name w:val="Normal"/>
@@ -7308,8 +7872,206 @@
 </w:styles>
 </file>
 
+<file path=word/glossary/stylesWithEffects.xml><?xml version="1.0" encoding="utf-8"?>
+<w:styles xmlns:wpc="http://schemas.microsoft.com/office/word/2010/wordprocessingCanvas" xmlns:mc="http://schemas.openxmlformats.org/markup-compatibility/2006" xmlns:o="urn:schemas-microsoft-com:office:office" xmlns:r="http://schemas.openxmlformats.org/officeDocument/2006/relationships" xmlns:m="http://schemas.openxmlformats.org/officeDocument/2006/math" xmlns:v="urn:schemas-microsoft-com:vml" xmlns:wp14="http://schemas.microsoft.com/office/word/2010/wordprocessingDrawing" xmlns:wp="http://schemas.openxmlformats.org/drawingml/2006/wordprocessingDrawing" xmlns:w10="urn:schemas-microsoft-com:office:word" xmlns:w="http://schemas.openxmlformats.org/wordprocessingml/2006/main" xmlns:w14="http://schemas.microsoft.com/office/word/2010/wordml" xmlns:wpg="http://schemas.microsoft.com/office/word/2010/wordprocessingGroup" xmlns:wpi="http://schemas.microsoft.com/office/word/2010/wordprocessingInk" xmlns:wne="http://schemas.microsoft.com/office/word/2006/wordml" xmlns:wps="http://schemas.microsoft.com/office/word/2010/wordprocessingShape" mc:Ignorable="w14 wp14">
+  <w:docDefaults>
+    <w:rPrDefault>
+      <w:rPr>
+        <w:rFonts w:asciiTheme="minorHAnsi" w:eastAsiaTheme="minorEastAsia" w:hAnsiTheme="minorHAnsi" w:cstheme="minorBidi"/>
+        <w:sz w:val="22"/>
+        <w:szCs w:val="22"/>
+        <w:lang w:val="es-ES" w:eastAsia="ja-JP" w:bidi="ar-SA"/>
+      </w:rPr>
+    </w:rPrDefault>
+    <w:pPrDefault>
+      <w:pPr>
+        <w:spacing w:after="160" w:line="259" w:lineRule="auto"/>
+      </w:pPr>
+    </w:pPrDefault>
+  </w:docDefaults>
+  <w:latentStyles w:defLockedState="0" w:defUIPriority="99" w:defSemiHidden="1" w:defUnhideWhenUsed="1" w:defQFormat="0" w:count="267">
+    <w:lsdException w:name="Normal" w:semiHidden="0" w:uiPriority="0" w:unhideWhenUsed="0" w:qFormat="1"/>
+    <w:lsdException w:name="heading 1" w:semiHidden="0" w:uiPriority="9" w:unhideWhenUsed="0" w:qFormat="1"/>
+    <w:lsdException w:name="heading 2" w:uiPriority="9" w:qFormat="1"/>
+    <w:lsdException w:name="heading 3" w:uiPriority="9" w:qFormat="1"/>
+    <w:lsdException w:name="heading 4" w:uiPriority="9" w:qFormat="1"/>
+    <w:lsdException w:name="heading 5" w:uiPriority="9" w:qFormat="1"/>
+    <w:lsdException w:name="heading 6" w:uiPriority="9" w:qFormat="1"/>
+    <w:lsdException w:name="heading 7" w:uiPriority="9" w:qFormat="1"/>
+    <w:lsdException w:name="heading 8" w:uiPriority="9" w:qFormat="1"/>
+    <w:lsdException w:name="heading 9" w:uiPriority="9" w:qFormat="1"/>
+    <w:lsdException w:name="toc 1" w:uiPriority="39"/>
+    <w:lsdException w:name="toc 2" w:uiPriority="39"/>
+    <w:lsdException w:name="toc 3" w:uiPriority="39"/>
+    <w:lsdException w:name="toc 4" w:uiPriority="39"/>
+    <w:lsdException w:name="toc 5" w:uiPriority="39"/>
+    <w:lsdException w:name="toc 6" w:uiPriority="39"/>
+    <w:lsdException w:name="toc 7" w:uiPriority="39"/>
+    <w:lsdException w:name="toc 8" w:uiPriority="39"/>
+    <w:lsdException w:name="toc 9" w:uiPriority="39"/>
+    <w:lsdException w:name="caption" w:uiPriority="35" w:qFormat="1"/>
+    <w:lsdException w:name="Title" w:semiHidden="0" w:uiPriority="10" w:unhideWhenUsed="0" w:qFormat="1"/>
+    <w:lsdException w:name="Default Paragraph Font" w:uiPriority="1"/>
+    <w:lsdException w:name="Subtitle" w:semiHidden="0" w:uiPriority="11" w:unhideWhenUsed="0" w:qFormat="1"/>
+    <w:lsdException w:name="Strong" w:semiHidden="0" w:uiPriority="22" w:unhideWhenUsed="0" w:qFormat="1"/>
+    <w:lsdException w:name="Emphasis" w:semiHidden="0" w:uiPriority="20" w:unhideWhenUsed="0" w:qFormat="1"/>
+    <w:lsdException w:name="Table Grid" w:semiHidden="0" w:uiPriority="39" w:unhideWhenUsed="0"/>
+    <w:lsdException w:name="Placeholder Text" w:unhideWhenUsed="0"/>
+    <w:lsdException w:name="No Spacing" w:semiHidden="0" w:uiPriority="1" w:unhideWhenUsed="0" w:qFormat="1"/>
+    <w:lsdException w:name="Light Shading" w:semiHidden="0" w:uiPriority="60" w:unhideWhenUsed="0"/>
+    <w:lsdException w:name="Light List" w:semiHidden="0" w:uiPriority="61" w:unhideWhenUsed="0"/>
+    <w:lsdException w:name="Light Grid" w:semiHidden="0" w:uiPriority="62" w:unhideWhenUsed="0"/>
+    <w:lsdException w:name="Medium Shading 1" w:semiHidden="0" w:uiPriority="63" w:unhideWhenUsed="0"/>
+    <w:lsdException w:name="Medium Shading 2" w:semiHidden="0" w:uiPriority="64" w:unhideWhenUsed="0"/>
+    <w:lsdException w:name="Medium List 1" w:semiHidden="0" w:uiPriority="65" w:unhideWhenUsed="0"/>
+    <w:lsdException w:name="Medium List 2" w:semiHidden="0" w:uiPriority="66" w:unhideWhenUsed="0"/>
+    <w:lsdException w:name="Medium Grid 1" w:semiHidden="0" w:uiPriority="67" w:unhideWhenUsed="0"/>
+    <w:lsdException w:name="Medium Grid 2" w:semiHidden="0" w:uiPriority="68" w:unhideWhenUsed="0"/>
+    <w:lsdException w:name="Medium Grid 3" w:semiHidden="0" w:uiPriority="69" w:unhideWhenUsed="0"/>
+    <w:lsdException w:name="Dark List" w:semiHidden="0" w:uiPriority="70" w:unhideWhenUsed="0"/>
+    <w:lsdException w:name="Colorful Shading" w:semiHidden="0" w:uiPriority="71" w:unhideWhenUsed="0"/>
+    <w:lsdException w:name="Colorful List" w:semiHidden="0" w:uiPriority="72" w:unhideWhenUsed="0"/>
+    <w:lsdException w:name="Colorful Grid" w:semiHidden="0" w:uiPriority="73" w:unhideWhenUsed="0"/>
+    <w:lsdException w:name="Light Shading Accent 1" w:semiHidden="0" w:uiPriority="60" w:unhideWhenUsed="0"/>
+    <w:lsdException w:name="Light List Accent 1" w:semiHidden="0" w:uiPriority="61" w:unhideWhenUsed="0"/>
+    <w:lsdException w:name="Light Grid Accent 1" w:semiHidden="0" w:uiPriority="62" w:unhideWhenUsed="0"/>
+    <w:lsdException w:name="Medium Shading 1 Accent 1" w:semiHidden="0" w:uiPriority="63" w:unhideWhenUsed="0"/>
+    <w:lsdException w:name="Medium Shading 2 Accent 1" w:semiHidden="0" w:uiPriority="64" w:unhideWhenUsed="0"/>
+    <w:lsdException w:name="Medium List 1 Accent 1" w:semiHidden="0" w:uiPriority="65" w:unhideWhenUsed="0"/>
+    <w:lsdException w:name="Revision" w:unhideWhenUsed="0"/>
+    <w:lsdException w:name="List Paragraph" w:semiHidden="0" w:uiPriority="34" w:unhideWhenUsed="0" w:qFormat="1"/>
+    <w:lsdException w:name="Quote" w:semiHidden="0" w:uiPriority="29" w:unhideWhenUsed="0" w:qFormat="1"/>
+    <w:lsdException w:name="Intense Quote" w:semiHidden="0" w:uiPriority="30" w:unhideWhenUsed="0" w:qFormat="1"/>
+    <w:lsdException w:name="Medium List 2 Accent 1" w:semiHidden="0" w:uiPriority="66" w:unhideWhenUsed="0"/>
+    <w:lsdException w:name="Medium Grid 1 Accent 1" w:semiHidden="0" w:uiPriority="67" w:unhideWhenUsed="0"/>
+    <w:lsdException w:name="Medium Grid 2 Accent 1" w:semiHidden="0" w:uiPriority="68" w:unhideWhenUsed="0"/>
+    <w:lsdException w:name="Medium Grid 3 Accent 1" w:semiHidden="0" w:uiPriority="69" w:unhideWhenUsed="0"/>
+    <w:lsdException w:name="Dark List Accent 1" w:semiHidden="0" w:uiPriority="70" w:unhideWhenUsed="0"/>
+    <w:lsdException w:name="Colorful Shading Accent 1" w:semiHidden="0" w:uiPriority="71" w:unhideWhenUsed="0"/>
+    <w:lsdException w:name="Colorful List Accent 1" w:semiHidden="0" w:uiPriority="72" w:unhideWhenUsed="0"/>
+    <w:lsdException w:name="Colorful Grid Accent 1" w:semiHidden="0" w:uiPriority="73" w:unhideWhenUsed="0"/>
+    <w:lsdException w:name="Light Shading Accent 2" w:semiHidden="0" w:uiPriority="60" w:unhideWhenUsed="0"/>
+    <w:lsdException w:name="Light List Accent 2" w:semiHidden="0" w:uiPriority="61" w:unhideWhenUsed="0"/>
+    <w:lsdException w:name="Light Grid Accent 2" w:semiHidden="0" w:uiPriority="62" w:unhideWhenUsed="0"/>
+    <w:lsdException w:name="Medium Shading 1 Accent 2" w:semiHidden="0" w:uiPriority="63" w:unhideWhenUsed="0"/>
+    <w:lsdException w:name="Medium Shading 2 Accent 2" w:semiHidden="0" w:uiPriority="64" w:unhideWhenUsed="0"/>
+    <w:lsdException w:name="Medium List 1 Accent 2" w:semiHidden="0" w:uiPriority="65" w:unhideWhenUsed="0"/>
+    <w:lsdException w:name="Medium List 2 Accent 2" w:semiHidden="0" w:uiPriority="66" w:unhideWhenUsed="0"/>
+    <w:lsdException w:name="Medium Grid 1 Accent 2" w:semiHidden="0" w:uiPriority="67" w:unhideWhenUsed="0"/>
+    <w:lsdException w:name="Medium Grid 2 Accent 2" w:semiHidden="0" w:uiPriority="68" w:unhideWhenUsed="0"/>
+    <w:lsdException w:name="Medium Grid 3 Accent 2" w:semiHidden="0" w:uiPriority="69" w:unhideWhenUsed="0"/>
+    <w:lsdException w:name="Dark List Accent 2" w:semiHidden="0" w:uiPriority="70" w:unhideWhenUsed="0"/>
+    <w:lsdException w:name="Colorful Shading Accent 2" w:semiHidden="0" w:uiPriority="71" w:unhideWhenUsed="0"/>
+    <w:lsdException w:name="Colorful List Accent 2" w:semiHidden="0" w:uiPriority="72" w:unhideWhenUsed="0"/>
+    <w:lsdException w:name="Colorful Grid Accent 2" w:semiHidden="0" w:uiPriority="73" w:unhideWhenUsed="0"/>
+    <w:lsdException w:name="Light Shading Accent 3" w:semiHidden="0" w:uiPriority="60" w:unhideWhenUsed="0"/>
+    <w:lsdException w:name="Light List Accent 3" w:semiHidden="0" w:uiPriority="61" w:unhideWhenUsed="0"/>
+    <w:lsdException w:name="Light Grid Accent 3" w:semiHidden="0" w:uiPriority="62" w:unhideWhenUsed="0"/>
+    <w:lsdException w:name="Medium Shading 1 Accent 3" w:semiHidden="0" w:uiPriority="63" w:unhideWhenUsed="0"/>
+    <w:lsdException w:name="Medium Shading 2 Accent 3" w:semiHidden="0" w:uiPriority="64" w:unhideWhenUsed="0"/>
+    <w:lsdException w:name="Medium List 1 Accent 3" w:semiHidden="0" w:uiPriority="65" w:unhideWhenUsed="0"/>
+    <w:lsdException w:name="Medium List 2 Accent 3" w:semiHidden="0" w:uiPriority="66" w:unhideWhenUsed="0"/>
+    <w:lsdException w:name="Medium Grid 1 Accent 3" w:semiHidden="0" w:uiPriority="67" w:unhideWhenUsed="0"/>
+    <w:lsdException w:name="Medium Grid 2 Accent 3" w:semiHidden="0" w:uiPriority="68" w:unhideWhenUsed="0"/>
+    <w:lsdException w:name="Medium Grid 3 Accent 3" w:semiHidden="0" w:uiPriority="69" w:unhideWhenUsed="0"/>
+    <w:lsdException w:name="Dark List Accent 3" w:semiHidden="0" w:uiPriority="70" w:unhideWhenUsed="0"/>
+    <w:lsdException w:name="Colorful Shading Accent 3" w:semiHidden="0" w:uiPriority="71" w:unhideWhenUsed="0"/>
+    <w:lsdException w:name="Colorful List Accent 3" w:semiHidden="0" w:uiPriority="72" w:unhideWhenUsed="0"/>
+    <w:lsdException w:name="Colorful Grid Accent 3" w:semiHidden="0" w:uiPriority="73" w:unhideWhenUsed="0"/>
+    <w:lsdException w:name="Light Shading Accent 4" w:semiHidden="0" w:uiPriority="60" w:unhideWhenUsed="0"/>
+    <w:lsdException w:name="Light List Accent 4" w:semiHidden="0" w:uiPriority="61" w:unhideWhenUsed="0"/>
+    <w:lsdException w:name="Light Grid Accent 4" w:semiHidden="0" w:uiPriority="62" w:unhideWhenUsed="0"/>
+    <w:lsdException w:name="Medium Shading 1 Accent 4" w:semiHidden="0" w:uiPriority="63" w:unhideWhenUsed="0"/>
+    <w:lsdException w:name="Medium Shading 2 Accent 4" w:semiHidden="0" w:uiPriority="64" w:unhideWhenUsed="0"/>
+    <w:lsdException w:name="Medium List 1 Accent 4" w:semiHidden="0" w:uiPriority="65" w:unhideWhenUsed="0"/>
+    <w:lsdException w:name="Medium List 2 Accent 4" w:semiHidden="0" w:uiPriority="66" w:unhideWhenUsed="0"/>
+    <w:lsdException w:name="Medium Grid 1 Accent 4" w:semiHidden="0" w:uiPriority="67" w:unhideWhenUsed="0"/>
+    <w:lsdException w:name="Medium Grid 2 Accent 4" w:semiHidden="0" w:uiPriority="68" w:unhideWhenUsed="0"/>
+    <w:lsdException w:name="Medium Grid 3 Accent 4" w:semiHidden="0" w:uiPriority="69" w:unhideWhenUsed="0"/>
+    <w:lsdException w:name="Dark List Accent 4" w:semiHidden="0" w:uiPriority="70" w:unhideWhenUsed="0"/>
+    <w:lsdException w:name="Colorful Shading Accent 4" w:semiHidden="0" w:uiPriority="71" w:unhideWhenUsed="0"/>
+    <w:lsdException w:name="Colorful List Accent 4" w:semiHidden="0" w:uiPriority="72" w:unhideWhenUsed="0"/>
+    <w:lsdException w:name="Colorful Grid Accent 4" w:semiHidden="0" w:uiPriority="73" w:unhideWhenUsed="0"/>
+    <w:lsdException w:name="Light Shading Accent 5" w:semiHidden="0" w:uiPriority="60" w:unhideWhenUsed="0"/>
+    <w:lsdException w:name="Light List Accent 5" w:semiHidden="0" w:uiPriority="61" w:unhideWhenUsed="0"/>
+    <w:lsdException w:name="Light Grid Accent 5" w:semiHidden="0" w:uiPriority="62" w:unhideWhenUsed="0"/>
+    <w:lsdException w:name="Medium Shading 1 Accent 5" w:semiHidden="0" w:uiPriority="63" w:unhideWhenUsed="0"/>
+    <w:lsdException w:name="Medium Shading 2 Accent 5" w:semiHidden="0" w:uiPriority="64" w:unhideWhenUsed="0"/>
+    <w:lsdException w:name="Medium List 1 Accent 5" w:semiHidden="0" w:uiPriority="65" w:unhideWhenUsed="0"/>
+    <w:lsdException w:name="Medium List 2 Accent 5" w:semiHidden="0" w:uiPriority="66" w:unhideWhenUsed="0"/>
+    <w:lsdException w:name="Medium Grid 1 Accent 5" w:semiHidden="0" w:uiPriority="67" w:unhideWhenUsed="0"/>
+    <w:lsdException w:name="Medium Grid 2 Accent 5" w:semiHidden="0" w:uiPriority="68" w:unhideWhenUsed="0"/>
+    <w:lsdException w:name="Medium Grid 3 Accent 5" w:semiHidden="0" w:uiPriority="69" w:unhideWhenUsed="0"/>
+    <w:lsdException w:name="Dark List Accent 5" w:semiHidden="0" w:uiPriority="70" w:unhideWhenUsed="0"/>
+    <w:lsdException w:name="Colorful Shading Accent 5" w:semiHidden="0" w:uiPriority="71" w:unhideWhenUsed="0"/>
+    <w:lsdException w:name="Colorful List Accent 5" w:semiHidden="0" w:uiPriority="72" w:unhideWhenUsed="0"/>
+    <w:lsdException w:name="Colorful Grid Accent 5" w:semiHidden="0" w:uiPriority="73" w:unhideWhenUsed="0"/>
+    <w:lsdException w:name="Light Shading Accent 6" w:semiHidden="0" w:uiPriority="60" w:unhideWhenUsed="0"/>
+    <w:lsdException w:name="Light List Accent 6" w:semiHidden="0" w:uiPriority="61" w:unhideWhenUsed="0"/>
+    <w:lsdException w:name="Light Grid Accent 6" w:semiHidden="0" w:uiPriority="62" w:unhideWhenUsed="0"/>
+    <w:lsdException w:name="Medium Shading 1 Accent 6" w:semiHidden="0" w:uiPriority="63" w:unhideWhenUsed="0"/>
+    <w:lsdException w:name="Medium Shading 2 Accent 6" w:semiHidden="0" w:uiPriority="64" w:unhideWhenUsed="0"/>
+    <w:lsdException w:name="Medium List 1 Accent 6" w:semiHidden="0" w:uiPriority="65" w:unhideWhenUsed="0"/>
+    <w:lsdException w:name="Medium List 2 Accent 6" w:semiHidden="0" w:uiPriority="66" w:unhideWhenUsed="0"/>
+    <w:lsdException w:name="Medium Grid 1 Accent 6" w:semiHidden="0" w:uiPriority="67" w:unhideWhenUsed="0"/>
+    <w:lsdException w:name="Medium Grid 2 Accent 6" w:semiHidden="0" w:uiPriority="68" w:unhideWhenUsed="0"/>
+    <w:lsdException w:name="Medium Grid 3 Accent 6" w:semiHidden="0" w:uiPriority="69" w:unhideWhenUsed="0"/>
+    <w:lsdException w:name="Dark List Accent 6" w:semiHidden="0" w:uiPriority="70" w:unhideWhenUsed="0"/>
+    <w:lsdException w:name="Colorful Shading Accent 6" w:semiHidden="0" w:uiPriority="71" w:unhideWhenUsed="0"/>
+    <w:lsdException w:name="Colorful List Accent 6" w:semiHidden="0" w:uiPriority="72" w:unhideWhenUsed="0"/>
+    <w:lsdException w:name="Colorful Grid Accent 6" w:semiHidden="0" w:uiPriority="73" w:unhideWhenUsed="0"/>
+    <w:lsdException w:name="Subtle Emphasis" w:semiHidden="0" w:uiPriority="19" w:unhideWhenUsed="0" w:qFormat="1"/>
+    <w:lsdException w:name="Intense Emphasis" w:semiHidden="0" w:uiPriority="21" w:unhideWhenUsed="0" w:qFormat="1"/>
+    <w:lsdException w:name="Subtle Reference" w:semiHidden="0" w:uiPriority="31" w:unhideWhenUsed="0" w:qFormat="1"/>
+    <w:lsdException w:name="Intense Reference" w:semiHidden="0" w:uiPriority="32" w:unhideWhenUsed="0" w:qFormat="1"/>
+    <w:lsdException w:name="Book Title" w:semiHidden="0" w:uiPriority="33" w:unhideWhenUsed="0" w:qFormat="1"/>
+    <w:lsdException w:name="Bibliography" w:uiPriority="37"/>
+    <w:lsdException w:name="TOC Heading" w:uiPriority="39" w:qFormat="1"/>
+  </w:latentStyles>
+  <w:style w:type="paragraph" w:default="1" w:styleId="Normal">
+    <w:name w:val="Normal"/>
+    <w:qFormat/>
+  </w:style>
+  <w:style w:type="character" w:default="1" w:styleId="Fuentedeprrafopredeter">
+    <w:name w:val="Default Paragraph Font"/>
+    <w:uiPriority w:val="1"/>
+    <w:semiHidden/>
+    <w:unhideWhenUsed/>
+  </w:style>
+  <w:style w:type="table" w:default="1" w:styleId="Tablanormal">
+    <w:name w:val="Normal Table"/>
+    <w:uiPriority w:val="99"/>
+    <w:semiHidden/>
+    <w:unhideWhenUsed/>
+    <w:tblPr>
+      <w:tblInd w:w="0" w:type="dxa"/>
+      <w:tblCellMar>
+        <w:top w:w="0" w:type="dxa"/>
+        <w:left w:w="108" w:type="dxa"/>
+        <w:bottom w:w="0" w:type="dxa"/>
+        <w:right w:w="108" w:type="dxa"/>
+      </w:tblCellMar>
+    </w:tblPr>
+  </w:style>
+  <w:style w:type="numbering" w:default="1" w:styleId="Sinlista">
+    <w:name w:val="No List"/>
+    <w:uiPriority w:val="99"/>
+    <w:semiHidden/>
+    <w:unhideWhenUsed/>
+  </w:style>
+  <w:style w:type="paragraph" w:customStyle="1" w:styleId="7C14B5F95E2F464EBCF2CA35A83FBEE3">
+    <w:name w:val="7C14B5F95E2F464EBCF2CA35A83FBEE3"/>
+    <w:rsid w:val="00DA65BB"/>
+  </w:style>
+  <w:style w:type="paragraph" w:customStyle="1" w:styleId="68695E9168934521B5BF5BD90A8D6AD7">
+    <w:name w:val="68695E9168934521B5BF5BD90A8D6AD7"/>
+    <w:rsid w:val="00DA65BB"/>
+  </w:style>
+</w:styles>
+</file>
+
 <file path=word/glossary/webSettings.xml><?xml version="1.0" encoding="utf-8"?>
-<w:webSettings xmlns:mc="http://schemas.openxmlformats.org/markup-compatibility/2006" xmlns:r="http://schemas.openxmlformats.org/officeDocument/2006/relationships" xmlns:w="http://schemas.openxmlformats.org/wordprocessingml/2006/main" xmlns:w14="http://schemas.microsoft.com/office/word/2010/wordml" xmlns:w15="http://schemas.microsoft.com/office/word/2012/wordml" mc:Ignorable="w14 w15">
+<w:webSettings xmlns:mc="http://schemas.openxmlformats.org/markup-compatibility/2006" xmlns:r="http://schemas.openxmlformats.org/officeDocument/2006/relationships" xmlns:w="http://schemas.openxmlformats.org/wordprocessingml/2006/main" xmlns:w14="http://schemas.microsoft.com/office/word/2010/wordml" mc:Ignorable="w14">
   <w:optimizeForBrowser/>
   <w:allowPNG/>
 </w:webSettings>
@@ -7566,7 +8328,7 @@
   <a:extraClrSchemeLst/>
   <a:extLst>
     <a:ext uri="{05A4C25C-085E-4340-85A3-A5531E510DB2}">
-      <thm15:themeFamily xmlns:thm15="http://schemas.microsoft.com/office/thememl/2012/main" name="Facet" id="{C0C680CD-088A-49FC-A102-D699147F32B2}" vid="{CFBC31BA-B70F-4F30-BCAA-4F3011E16C4D}"/>
+      <thm15:themeFamily xmlns:thm15="http://schemas.microsoft.com/office/thememl/2012/main" xmlns="" name="Facet" id="{C0C680CD-088A-49FC-A102-D699147F32B2}" vid="{CFBC31BA-B70F-4F30-BCAA-4F3011E16C4D}"/>
     </a:ext>
   </a:extLst>
 </a:theme>

</xml_diff>